<commit_message>
feat: added error storage
</commit_message>
<xml_diff>
--- a/report.docx
+++ b/report.docx
@@ -1,6 +1,6 @@
 
 <file path=word/document.xml><?xml version="1.0" encoding="utf-8"?>
-<w:document xmlns:wpc="http://schemas.microsoft.com/office/word/2010/wordprocessingCanvas" xmlns:cx="http://schemas.microsoft.com/office/drawing/2014/chartex" xmlns:cx1="http://schemas.microsoft.com/office/drawing/2015/9/8/chartex" xmlns:cx2="http://schemas.microsoft.com/office/drawing/2015/10/21/chartex" xmlns:cx3="http://schemas.microsoft.com/office/drawing/2016/5/9/chartex" xmlns:cx4="http://schemas.microsoft.com/office/drawing/2016/5/10/chartex" xmlns:cx5="http://schemas.microsoft.com/office/drawing/2016/5/11/chartex" xmlns:cx6="http://schemas.microsoft.com/office/drawing/2016/5/12/chartex" xmlns:cx7="http://schemas.microsoft.com/office/drawing/2016/5/13/chartex" xmlns:cx8="http://schemas.microsoft.com/office/drawing/2016/5/14/chartex" xmlns:mc="http://schemas.openxmlformats.org/markup-compatibility/2006" xmlns:aink="http://schemas.microsoft.com/office/drawing/2016/ink" xmlns:am3d="http://schemas.microsoft.com/office/drawing/2017/model3d" xmlns:o="urn:schemas-microsoft-com:office:office" xmlns:r="http://schemas.openxmlformats.org/officeDocument/2006/relationships" xmlns:m="http://schemas.openxmlformats.org/officeDocument/2006/math" xmlns:v="urn:schemas-microsoft-com:vml" xmlns:wp14="http://schemas.microsoft.com/office/word/2010/wordprocessingDrawing" xmlns:wp="http://schemas.openxmlformats.org/drawingml/2006/wordprocessingDrawing" xmlns:w10="urn:schemas-microsoft-com:office:word" xmlns:w="http://schemas.openxmlformats.org/wordprocessingml/2006/main" xmlns:w14="http://schemas.microsoft.com/office/word/2010/wordml" xmlns:w15="http://schemas.microsoft.com/office/word/2012/wordml" xmlns:w16cex="http://schemas.microsoft.com/office/word/2018/wordml/cex" xmlns:w16cid="http://schemas.microsoft.com/office/word/2016/wordml/cid" xmlns:w16="http://schemas.microsoft.com/office/word/2018/wordml" xmlns:w16sdtdh="http://schemas.microsoft.com/office/word/2020/wordml/sdtdatahash" xmlns:w16se="http://schemas.microsoft.com/office/word/2015/wordml/symex" xmlns:wpg="http://schemas.microsoft.com/office/word/2010/wordprocessingGroup" xmlns:wpi="http://schemas.microsoft.com/office/word/2010/wordprocessingInk" xmlns:wne="http://schemas.microsoft.com/office/word/2006/wordml" xmlns:wps="http://schemas.microsoft.com/office/word/2010/wordprocessingShape" mc:Ignorable="w14 w15 w16se w16cid w16 w16cex w16sdtdh wp14">
+<w:document xmlns:wpc="http://schemas.microsoft.com/office/word/2010/wordprocessingCanvas" xmlns:cx="http://schemas.microsoft.com/office/drawing/2014/chartex" xmlns:cx1="http://schemas.microsoft.com/office/drawing/2015/9/8/chartex" xmlns:cx2="http://schemas.microsoft.com/office/drawing/2015/10/21/chartex" xmlns:cx3="http://schemas.microsoft.com/office/drawing/2016/5/9/chartex" xmlns:cx4="http://schemas.microsoft.com/office/drawing/2016/5/10/chartex" xmlns:cx5="http://schemas.microsoft.com/office/drawing/2016/5/11/chartex" xmlns:cx6="http://schemas.microsoft.com/office/drawing/2016/5/12/chartex" xmlns:cx7="http://schemas.microsoft.com/office/drawing/2016/5/13/chartex" xmlns:cx8="http://schemas.microsoft.com/office/drawing/2016/5/14/chartex" xmlns:mc="http://schemas.openxmlformats.org/markup-compatibility/2006" xmlns:aink="http://schemas.microsoft.com/office/drawing/2016/ink" xmlns:am3d="http://schemas.microsoft.com/office/drawing/2017/model3d" xmlns:o="urn:schemas-microsoft-com:office:office" xmlns:r="http://schemas.openxmlformats.org/officeDocument/2006/relationships" xmlns:m="http://schemas.openxmlformats.org/officeDocument/2006/math" xmlns:v="urn:schemas-microsoft-com:vml" xmlns:wp14="http://schemas.microsoft.com/office/word/2010/wordprocessingDrawing" xmlns:wp="http://schemas.openxmlformats.org/drawingml/2006/wordprocessingDrawing" xmlns:w10="urn:schemas-microsoft-com:office:word" xmlns:w="http://schemas.openxmlformats.org/wordprocessingml/2006/main" xmlns:w14="http://schemas.microsoft.com/office/word/2010/wordml" xmlns:w15="http://schemas.microsoft.com/office/word/2012/wordml" xmlns:w16cex="http://schemas.microsoft.com/office/word/2018/wordml/cex" xmlns:w16cid="http://schemas.microsoft.com/office/word/2016/wordml/cid" xmlns:w16="http://schemas.microsoft.com/office/word/2018/wordml" xmlns:w16se="http://schemas.microsoft.com/office/word/2015/wordml/symex" xmlns:wpg="http://schemas.microsoft.com/office/word/2010/wordprocessingGroup" xmlns:wpi="http://schemas.microsoft.com/office/word/2010/wordprocessingInk" xmlns:wne="http://schemas.microsoft.com/office/word/2006/wordml" xmlns:wps="http://schemas.microsoft.com/office/word/2010/wordprocessingShape" mc:Ignorable="w14 w15 w16se w16cid w16 w16cex wp14">
   <w:body>
     <w:p>
       <w:pPr>
@@ -315,7 +315,13 @@
         <w:t>а</w:t>
       </w:r>
       <w:r>
-        <w:t xml:space="preserve"> символа строки и буфер</w:t>
+        <w:t xml:space="preserve"> символа строки</w:t>
+      </w:r>
+      <w:r>
+        <w:t>,</w:t>
+      </w:r>
+      <w:r>
+        <w:t xml:space="preserve"> буфер</w:t>
       </w:r>
       <w:r>
         <w:t>а</w:t>
@@ -327,7 +333,28 @@
         <w:t xml:space="preserve"> </w:t>
       </w:r>
       <w:r>
-        <w:t>обрабатываемой строки.</w:t>
+        <w:t>обрабатываемой строки</w:t>
+      </w:r>
+      <w:r>
+        <w:t xml:space="preserve">. Включает в себя вектор указателей на </w:t>
+      </w:r>
+      <w:r>
+        <w:t>объекты ошибок</w:t>
+      </w:r>
+      <w:r>
+        <w:t xml:space="preserve"> класса </w:t>
+      </w:r>
+      <w:r>
+        <w:rPr>
+          <w:lang w:val="en-US"/>
+        </w:rPr>
+        <w:t>CError</w:t>
+      </w:r>
+      <w:r>
+        <w:t xml:space="preserve">, который </w:t>
+      </w:r>
+      <w:r>
+        <w:t>содержит поля номера строки и номера символа, а также перечисление типа ошибки.</w:t>
       </w:r>
     </w:p>
     <w:p>
@@ -361,7 +388,16 @@
         <w:pStyle w:val="ab"/>
       </w:pPr>
       <w:r>
-        <w:t>Также содержит перечисление с типами ошибок.</w:t>
+        <w:t xml:space="preserve">Для того, чтобы учесть различные способы хранения исходной программы, в качестве потока ввода будем использовать </w:t>
+      </w:r>
+      <w:r>
+        <w:rPr>
+          <w:lang w:val="en-US"/>
+        </w:rPr>
+        <w:t>istream</w:t>
+      </w:r>
+      <w:r>
+        <w:t>.</w:t>
       </w:r>
     </w:p>
     <w:p>
@@ -369,13 +405,19 @@
         <w:pStyle w:val="ab"/>
       </w:pPr>
       <w:r>
-        <w:t xml:space="preserve">Для того, чтобы учесть различные способы хранения исходной программы, в качестве потока ввода будем использовать </w:t>
-      </w:r>
-      <w:r>
-        <w:rPr>
-          <w:lang w:val="en-US"/>
-        </w:rPr>
-        <w:t>istream</w:t>
+        <w:t>Открытые методы</w:t>
+      </w:r>
+      <w:r>
+        <w:t xml:space="preserve"> </w:t>
+      </w:r>
+      <w:r>
+        <w:t>– получить следующий символ программы</w:t>
+      </w:r>
+      <w:r>
+        <w:t xml:space="preserve">; </w:t>
+      </w:r>
+      <w:r>
+        <w:t>добавить новую ошибку в вектор ошибок</w:t>
       </w:r>
       <w:r>
         <w:t>.</w:t>
@@ -386,13 +428,28 @@
         <w:pStyle w:val="ab"/>
       </w:pPr>
       <w:r>
-        <w:t>Открытые методы</w:t>
+        <w:t>Закрытые методы</w:t>
       </w:r>
       <w:r>
         <w:t xml:space="preserve"> </w:t>
       </w:r>
       <w:r>
-        <w:t>– получить следующий символ программы</w:t>
+        <w:t xml:space="preserve">– считать </w:t>
+      </w:r>
+      <w:r>
+        <w:t>новую строку из</w:t>
+      </w:r>
+      <w:r>
+        <w:t xml:space="preserve"> </w:t>
+      </w:r>
+      <w:r>
+        <w:t>файла в буфер</w:t>
+      </w:r>
+      <w:r>
+        <w:t>;</w:t>
+      </w:r>
+      <w:r>
+        <w:t xml:space="preserve"> проверка на конец файла</w:t>
       </w:r>
       <w:r>
         <w:t>.</w:t>
@@ -403,31 +460,22 @@
         <w:pStyle w:val="ab"/>
       </w:pPr>
       <w:r>
-        <w:t>Закрытые методы</w:t>
+        <w:t>Конструкторы</w:t>
       </w:r>
       <w:r>
         <w:t xml:space="preserve"> </w:t>
       </w:r>
       <w:r>
-        <w:t xml:space="preserve">– считать </w:t>
-      </w:r>
-      <w:r>
-        <w:t>новую строку из</w:t>
+        <w:t>класса</w:t>
       </w:r>
       <w:r>
         <w:t xml:space="preserve"> </w:t>
       </w:r>
       <w:r>
-        <w:t>файла в буфер</w:t>
-      </w:r>
-      <w:r>
-        <w:t>;</w:t>
-      </w:r>
-      <w:r>
-        <w:t xml:space="preserve"> проверка на конец файла</w:t>
-      </w:r>
-      <w:r>
-        <w:t>.</w:t>
+        <w:t>модуля ввода-вывода</w:t>
+      </w:r>
+      <w:r>
+        <w:t>:</w:t>
       </w:r>
     </w:p>
     <w:p>
@@ -435,22 +483,67 @@
         <w:pStyle w:val="ab"/>
       </w:pPr>
       <w:r>
-        <w:t>Конструкторы</w:t>
+        <w:rPr>
+          <w:lang w:val="en-US"/>
+        </w:rPr>
+        <w:t>C</w:t>
+      </w:r>
+      <w:r>
+        <w:rPr>
+          <w:lang w:val="en-US"/>
+        </w:rPr>
+        <w:t>IO</w:t>
+      </w:r>
+      <w:r>
+        <w:t>(</w:t>
+      </w:r>
+      <w:r>
+        <w:rPr>
+          <w:lang w:val="en-US"/>
+        </w:rPr>
+        <w:t>ifstream</w:t>
       </w:r>
       <w:r>
         <w:t xml:space="preserve"> </w:t>
       </w:r>
       <w:r>
-        <w:t>класса</w:t>
+        <w:t>&amp;</w:t>
+      </w:r>
+      <w:r>
+        <w:rPr>
+          <w:lang w:val="en-US"/>
+        </w:rPr>
+        <w:t>input</w:t>
+      </w:r>
+      <w:r>
+        <w:t>)</w:t>
+      </w:r>
+      <w:r>
+        <w:t xml:space="preserve"> – </w:t>
+      </w:r>
+      <w:r>
+        <w:t>ввод</w:t>
       </w:r>
       <w:r>
         <w:t xml:space="preserve"> </w:t>
       </w:r>
       <w:r>
-        <w:t>модуля ввода-вывода</w:t>
-      </w:r>
-      <w:r>
-        <w:t>:</w:t>
+        <w:t>из</w:t>
+      </w:r>
+      <w:r>
+        <w:t xml:space="preserve"> </w:t>
+      </w:r>
+      <w:r>
+        <w:t>файла</w:t>
+      </w:r>
+      <w:r>
+        <w:t xml:space="preserve">, </w:t>
+      </w:r>
+      <w:r>
+        <w:t>вывод ошибок в консоль</w:t>
+      </w:r>
+      <w:r>
+        <w:t>;</w:t>
       </w:r>
     </w:p>
     <w:p>
@@ -476,15 +569,12 @@
         <w:rPr>
           <w:lang w:val="en-US"/>
         </w:rPr>
-        <w:t>ifstream</w:t>
+        <w:t>string</w:t>
       </w:r>
       <w:r>
         <w:t xml:space="preserve"> </w:t>
       </w:r>
       <w:r>
-        <w:t>&amp;</w:t>
-      </w:r>
-      <w:r>
         <w:rPr>
           <w:lang w:val="en-US"/>
         </w:rPr>
@@ -509,13 +599,10 @@
         <w:t xml:space="preserve"> </w:t>
       </w:r>
       <w:r>
-        <w:t>файла</w:t>
-      </w:r>
-      <w:r>
-        <w:t xml:space="preserve">, </w:t>
-      </w:r>
-      <w:r>
-        <w:t>вывод ошибок в консоль</w:t>
+        <w:t>строки</w:t>
+      </w:r>
+      <w:r>
+        <w:t>, вывод ошибок в консоль</w:t>
       </w:r>
       <w:r>
         <w:t>;</w:t>
@@ -544,43 +631,52 @@
         <w:rPr>
           <w:lang w:val="en-US"/>
         </w:rPr>
-        <w:t>string</w:t>
+        <w:t>ifstream</w:t>
+      </w:r>
+      <w:r>
+        <w:t xml:space="preserve"> &amp;</w:t>
+      </w:r>
+      <w:r>
+        <w:rPr>
+          <w:lang w:val="en-US"/>
+        </w:rPr>
+        <w:t>input</w:t>
+      </w:r>
+      <w:r>
+        <w:t xml:space="preserve">, </w:t>
+      </w:r>
+      <w:r>
+        <w:rPr>
+          <w:lang w:val="en-US"/>
+        </w:rPr>
+        <w:t>ofstream</w:t>
+      </w:r>
+      <w:r>
+        <w:t xml:space="preserve"> &amp;</w:t>
+      </w:r>
+      <w:r>
+        <w:rPr>
+          <w:lang w:val="en-US"/>
+        </w:rPr>
+        <w:t>output</w:t>
+      </w:r>
+      <w:r>
+        <w:t>)</w:t>
       </w:r>
       <w:r>
         <w:t xml:space="preserve"> </w:t>
       </w:r>
       <w:r>
-        <w:rPr>
-          <w:lang w:val="en-US"/>
-        </w:rPr>
-        <w:t>input</w:t>
-      </w:r>
-      <w:r>
-        <w:t>)</w:t>
-      </w:r>
-      <w:r>
-        <w:t xml:space="preserve"> – </w:t>
-      </w:r>
-      <w:r>
-        <w:t>ввод</w:t>
+        <w:t xml:space="preserve">– </w:t>
+      </w:r>
+      <w:r>
+        <w:t>ввод из файла, вывод ошибок в файл</w:t>
+      </w:r>
+      <w:r>
+        <w:t>;</w:t>
       </w:r>
       <w:r>
         <w:t xml:space="preserve"> </w:t>
-      </w:r>
-      <w:r>
-        <w:t>из</w:t>
-      </w:r>
-      <w:r>
-        <w:t xml:space="preserve"> </w:t>
-      </w:r>
-      <w:r>
-        <w:t>строки</w:t>
-      </w:r>
-      <w:r>
-        <w:t>, вывод ошибок в консоль</w:t>
-      </w:r>
-      <w:r>
-        <w:t>;</w:t>
       </w:r>
     </w:p>
     <w:p>
@@ -606,10 +702,10 @@
         <w:rPr>
           <w:lang w:val="en-US"/>
         </w:rPr>
-        <w:t>ifstream</w:t>
-      </w:r>
-      <w:r>
-        <w:t xml:space="preserve"> &amp;</w:t>
+        <w:t>string</w:t>
+      </w:r>
+      <w:r>
+        <w:t xml:space="preserve"> </w:t>
       </w:r>
       <w:r>
         <w:rPr>
@@ -627,7 +723,7 @@
         <w:t>ofstream</w:t>
       </w:r>
       <w:r>
-        <w:t xml:space="preserve"> &amp;</w:t>
+        <w:t xml:space="preserve"> &amp; </w:t>
       </w:r>
       <w:r>
         <w:rPr>
@@ -642,16 +738,40 @@
         <w:t xml:space="preserve"> </w:t>
       </w:r>
       <w:r>
-        <w:t xml:space="preserve">– </w:t>
-      </w:r>
-      <w:r>
-        <w:t>ввод из файла, вывод ошибок в файл</w:t>
-      </w:r>
-      <w:r>
-        <w:t>;</w:t>
+        <w:t>–</w:t>
       </w:r>
       <w:r>
         <w:t xml:space="preserve"> </w:t>
+      </w:r>
+      <w:r>
+        <w:t>ввод</w:t>
+      </w:r>
+      <w:r>
+        <w:t xml:space="preserve"> </w:t>
+      </w:r>
+      <w:r>
+        <w:t>из</w:t>
+      </w:r>
+      <w:r>
+        <w:t xml:space="preserve"> </w:t>
+      </w:r>
+      <w:r>
+        <w:t>строки</w:t>
+      </w:r>
+      <w:r>
+        <w:t xml:space="preserve">, </w:t>
+      </w:r>
+      <w:r>
+        <w:t>вывод</w:t>
+      </w:r>
+      <w:r>
+        <w:t xml:space="preserve"> </w:t>
+      </w:r>
+      <w:r>
+        <w:t>ошибок в файл</w:t>
+      </w:r>
+      <w:r>
+        <w:t>.</w:t>
       </w:r>
     </w:p>
     <w:p>
@@ -659,94 +779,94 @@
         <w:pStyle w:val="ab"/>
       </w:pPr>
       <w:r>
+        <w:t>Так как</w:t>
+      </w:r>
+      <w:r>
+        <w:t xml:space="preserve"> при</w:t>
+      </w:r>
+      <w:r>
+        <w:t xml:space="preserve"> вводе</w:t>
+      </w:r>
+      <w:r>
+        <w:t>-выводе</w:t>
+      </w:r>
+      <w:r>
+        <w:t xml:space="preserve"> из файла не</w:t>
+      </w:r>
+      <w:r>
+        <w:t xml:space="preserve"> происходит выделения памяти</w:t>
+      </w:r>
+      <w:r>
+        <w:t xml:space="preserve">, появляется необходимость </w:t>
+      </w:r>
+      <w:r>
+        <w:t>ограничения</w:t>
+      </w:r>
+      <w:r>
+        <w:t xml:space="preserve"> её</w:t>
+      </w:r>
+      <w:r>
+        <w:t xml:space="preserve"> </w:t>
+      </w:r>
+      <w:r>
+        <w:t>очищения</w:t>
+      </w:r>
+      <w:r>
+        <w:t>, потому что в остальных случаях (чтение из строки, вывод ошибок в консоль) памят</w:t>
+      </w:r>
+      <w:r>
+        <w:t>ь выделяется</w:t>
+      </w:r>
+      <w:r>
+        <w:t>.</w:t>
+      </w:r>
+      <w:r>
+        <w:t xml:space="preserve"> </w:t>
+      </w:r>
+      <w:r>
+        <w:t xml:space="preserve">Для этого был создан </w:t>
+      </w:r>
+      <w:r>
+        <w:t>деструктор,</w:t>
+      </w:r>
+      <w:r>
+        <w:t xml:space="preserve"> освобождающий </w:t>
+      </w:r>
+      <w:r>
+        <w:t>указатели</w:t>
+      </w:r>
+      <w:r>
+        <w:t xml:space="preserve"> </w:t>
+      </w:r>
+      <w:r>
         <w:rPr>
           <w:lang w:val="en-US"/>
         </w:rPr>
-        <w:t>C</w:t>
+        <w:t>unique</w:t>
+      </w:r>
+      <w:r>
+        <w:t>_</w:t>
       </w:r>
       <w:r>
         <w:rPr>
           <w:lang w:val="en-US"/>
         </w:rPr>
-        <w:t>IO</w:t>
-      </w:r>
-      <w:r>
-        <w:t>(</w:t>
-      </w:r>
-      <w:r>
-        <w:rPr>
-          <w:lang w:val="en-US"/>
-        </w:rPr>
-        <w:t>string</w:t>
-      </w:r>
-      <w:r>
-        <w:t xml:space="preserve"> </w:t>
-      </w:r>
-      <w:r>
-        <w:rPr>
-          <w:lang w:val="en-US"/>
-        </w:rPr>
-        <w:t>input</w:t>
+        <w:t>ptr</w:t>
+      </w:r>
+      <w:r>
+        <w:t>, если ввод-вывод происходит из файла</w:t>
       </w:r>
       <w:r>
         <w:t xml:space="preserve">, </w:t>
       </w:r>
       <w:r>
-        <w:rPr>
-          <w:lang w:val="en-US"/>
-        </w:rPr>
-        <w:t>ofstream</w:t>
-      </w:r>
-      <w:r>
-        <w:t xml:space="preserve"> &amp; </w:t>
-      </w:r>
-      <w:r>
-        <w:rPr>
-          <w:lang w:val="en-US"/>
-        </w:rPr>
-        <w:t>output</w:t>
-      </w:r>
-      <w:r>
-        <w:t>)</w:t>
-      </w:r>
-      <w:r>
-        <w:t xml:space="preserve"> </w:t>
-      </w:r>
-      <w:r>
-        <w:t>–</w:t>
-      </w:r>
-      <w:r>
-        <w:t xml:space="preserve"> </w:t>
-      </w:r>
-      <w:r>
-        <w:t>ввод</w:t>
-      </w:r>
-      <w:r>
-        <w:t xml:space="preserve"> </w:t>
-      </w:r>
-      <w:r>
-        <w:t>из</w:t>
-      </w:r>
-      <w:r>
-        <w:t xml:space="preserve"> </w:t>
-      </w:r>
-      <w:r>
-        <w:t>строки</w:t>
-      </w:r>
-      <w:r>
-        <w:t xml:space="preserve">, </w:t>
-      </w:r>
-      <w:r>
-        <w:t>вывод</w:t>
-      </w:r>
-      <w:r>
-        <w:t xml:space="preserve"> </w:t>
-      </w:r>
-      <w:r>
-        <w:t>ошибок в файл</w:t>
-      </w:r>
-      <w:r>
-        <w:t>.</w:t>
+        <w:t xml:space="preserve">во избежание </w:t>
+      </w:r>
+      <w:r>
+        <w:t>освобождения</w:t>
+      </w:r>
+      <w:r>
+        <w:t xml:space="preserve"> памяти.</w:t>
       </w:r>
     </w:p>
     <w:p>
@@ -754,94 +874,28 @@
         <w:pStyle w:val="ab"/>
       </w:pPr>
       <w:r>
-        <w:t>Так как</w:t>
-      </w:r>
-      <w:r>
-        <w:t xml:space="preserve"> при</w:t>
-      </w:r>
-      <w:r>
-        <w:t xml:space="preserve"> вводе</w:t>
-      </w:r>
-      <w:r>
-        <w:t>-выводе</w:t>
-      </w:r>
-      <w:r>
-        <w:t xml:space="preserve"> из файла не</w:t>
-      </w:r>
-      <w:r>
-        <w:t xml:space="preserve"> происходит выделения памяти</w:t>
-      </w:r>
-      <w:r>
-        <w:t xml:space="preserve">, появляется необходимость </w:t>
-      </w:r>
-      <w:r>
-        <w:t>ограничения</w:t>
-      </w:r>
-      <w:r>
-        <w:t xml:space="preserve"> её</w:t>
+        <w:t>Метод получения следующего символа принимает переданную по ссылке переменную символа, куда записывает результат</w:t>
+      </w:r>
+      <w:r>
+        <w:t>.</w:t>
+      </w:r>
+      <w:r>
+        <w:t xml:space="preserve"> Возвращает</w:t>
       </w:r>
       <w:r>
         <w:t xml:space="preserve"> </w:t>
       </w:r>
       <w:r>
-        <w:t>очищения</w:t>
-      </w:r>
-      <w:r>
-        <w:t>, потому что в остальных случаях (чтение из строки, вывод ошибок в консоль) памят</w:t>
-      </w:r>
-      <w:r>
-        <w:t>ь выделяется</w:t>
-      </w:r>
-      <w:r>
-        <w:t>.</w:t>
-      </w:r>
-      <w:r>
-        <w:t xml:space="preserve"> </w:t>
-      </w:r>
-      <w:r>
-        <w:t xml:space="preserve">Для этого был создан </w:t>
-      </w:r>
-      <w:r>
-        <w:t>деструктор,</w:t>
-      </w:r>
-      <w:r>
-        <w:t xml:space="preserve"> освобождающий </w:t>
-      </w:r>
-      <w:r>
-        <w:t>указатели</w:t>
-      </w:r>
-      <w:r>
-        <w:t xml:space="preserve"> </w:t>
-      </w:r>
-      <w:r>
-        <w:rPr>
-          <w:lang w:val="en-US"/>
-        </w:rPr>
-        <w:t>unique</w:t>
-      </w:r>
-      <w:r>
-        <w:t>_</w:t>
-      </w:r>
-      <w:r>
-        <w:rPr>
-          <w:lang w:val="en-US"/>
-        </w:rPr>
-        <w:t>ptr</w:t>
-      </w:r>
-      <w:r>
-        <w:t>, если ввод-вывод происходит из файла</w:t>
-      </w:r>
-      <w:r>
-        <w:t xml:space="preserve">, </w:t>
-      </w:r>
-      <w:r>
-        <w:t xml:space="preserve">во избежание </w:t>
-      </w:r>
-      <w:r>
-        <w:t>освобождения</w:t>
-      </w:r>
-      <w:r>
-        <w:t xml:space="preserve"> памяти.</w:t>
+        <w:t>булево</w:t>
+      </w:r>
+      <w:r>
+        <w:t xml:space="preserve"> значение, которое ложно</w:t>
+      </w:r>
+      <w:r>
+        <w:t xml:space="preserve"> только</w:t>
+      </w:r>
+      <w:r>
+        <w:t xml:space="preserve"> при достижении конца файла.</w:t>
       </w:r>
     </w:p>
     <w:p>
@@ -849,28 +903,7 @@
         <w:pStyle w:val="ab"/>
       </w:pPr>
       <w:r>
-        <w:t>Метод получения следующего символа принимает переданную по ссылке переменную символа, куда записывает результат</w:t>
-      </w:r>
-      <w:r>
-        <w:t>.</w:t>
-      </w:r>
-      <w:r>
-        <w:t xml:space="preserve"> Возвращает</w:t>
-      </w:r>
-      <w:r>
-        <w:t xml:space="preserve"> </w:t>
-      </w:r>
-      <w:r>
-        <w:t>булево</w:t>
-      </w:r>
-      <w:r>
-        <w:t xml:space="preserve"> значение, которое ложно</w:t>
-      </w:r>
-      <w:r>
-        <w:t xml:space="preserve"> только</w:t>
-      </w:r>
-      <w:r>
-        <w:t xml:space="preserve"> при достижении конца файла.</w:t>
+        <w:t>Метод добавления новой ошибки получает на вход тип ошибки и добавляет в вектор ошибок новую ошибку с переданным типом и с текущими в модуле ввода-вывода номерами символа и строки.</w:t>
       </w:r>
     </w:p>
     <w:p>
@@ -943,7 +976,7 @@
 </file>
 
 <file path=word/numbering.xml><?xml version="1.0" encoding="utf-8"?>
-<w:numbering xmlns:wpc="http://schemas.microsoft.com/office/word/2010/wordprocessingCanvas" xmlns:cx="http://schemas.microsoft.com/office/drawing/2014/chartex" xmlns:cx1="http://schemas.microsoft.com/office/drawing/2015/9/8/chartex" xmlns:cx2="http://schemas.microsoft.com/office/drawing/2015/10/21/chartex" xmlns:cx3="http://schemas.microsoft.com/office/drawing/2016/5/9/chartex" xmlns:cx4="http://schemas.microsoft.com/office/drawing/2016/5/10/chartex" xmlns:cx5="http://schemas.microsoft.com/office/drawing/2016/5/11/chartex" xmlns:cx6="http://schemas.microsoft.com/office/drawing/2016/5/12/chartex" xmlns:cx7="http://schemas.microsoft.com/office/drawing/2016/5/13/chartex" xmlns:cx8="http://schemas.microsoft.com/office/drawing/2016/5/14/chartex" xmlns:mc="http://schemas.openxmlformats.org/markup-compatibility/2006" xmlns:aink="http://schemas.microsoft.com/office/drawing/2016/ink" xmlns:am3d="http://schemas.microsoft.com/office/drawing/2017/model3d" xmlns:o="urn:schemas-microsoft-com:office:office" xmlns:r="http://schemas.openxmlformats.org/officeDocument/2006/relationships" xmlns:m="http://schemas.openxmlformats.org/officeDocument/2006/math" xmlns:v="urn:schemas-microsoft-com:vml" xmlns:wp14="http://schemas.microsoft.com/office/word/2010/wordprocessingDrawing" xmlns:wp="http://schemas.openxmlformats.org/drawingml/2006/wordprocessingDrawing" xmlns:w10="urn:schemas-microsoft-com:office:word" xmlns:w="http://schemas.openxmlformats.org/wordprocessingml/2006/main" xmlns:w14="http://schemas.microsoft.com/office/word/2010/wordml" xmlns:w15="http://schemas.microsoft.com/office/word/2012/wordml" xmlns:w16cex="http://schemas.microsoft.com/office/word/2018/wordml/cex" xmlns:w16cid="http://schemas.microsoft.com/office/word/2016/wordml/cid" xmlns:w16="http://schemas.microsoft.com/office/word/2018/wordml" xmlns:w16sdtdh="http://schemas.microsoft.com/office/word/2020/wordml/sdtdatahash" xmlns:w16se="http://schemas.microsoft.com/office/word/2015/wordml/symex" xmlns:wpg="http://schemas.microsoft.com/office/word/2010/wordprocessingGroup" xmlns:wpi="http://schemas.microsoft.com/office/word/2010/wordprocessingInk" xmlns:wne="http://schemas.microsoft.com/office/word/2006/wordml" xmlns:wps="http://schemas.microsoft.com/office/word/2010/wordprocessingShape" mc:Ignorable="w14 w15 w16se w16cid w16 w16cex w16sdtdh wp14">
+<w:numbering xmlns:wpc="http://schemas.microsoft.com/office/word/2010/wordprocessingCanvas" xmlns:cx="http://schemas.microsoft.com/office/drawing/2014/chartex" xmlns:cx1="http://schemas.microsoft.com/office/drawing/2015/9/8/chartex" xmlns:cx2="http://schemas.microsoft.com/office/drawing/2015/10/21/chartex" xmlns:cx3="http://schemas.microsoft.com/office/drawing/2016/5/9/chartex" xmlns:cx4="http://schemas.microsoft.com/office/drawing/2016/5/10/chartex" xmlns:cx5="http://schemas.microsoft.com/office/drawing/2016/5/11/chartex" xmlns:cx6="http://schemas.microsoft.com/office/drawing/2016/5/12/chartex" xmlns:cx7="http://schemas.microsoft.com/office/drawing/2016/5/13/chartex" xmlns:cx8="http://schemas.microsoft.com/office/drawing/2016/5/14/chartex" xmlns:mc="http://schemas.openxmlformats.org/markup-compatibility/2006" xmlns:aink="http://schemas.microsoft.com/office/drawing/2016/ink" xmlns:am3d="http://schemas.microsoft.com/office/drawing/2017/model3d" xmlns:o="urn:schemas-microsoft-com:office:office" xmlns:r="http://schemas.openxmlformats.org/officeDocument/2006/relationships" xmlns:m="http://schemas.openxmlformats.org/officeDocument/2006/math" xmlns:v="urn:schemas-microsoft-com:vml" xmlns:wp14="http://schemas.microsoft.com/office/word/2010/wordprocessingDrawing" xmlns:wp="http://schemas.openxmlformats.org/drawingml/2006/wordprocessingDrawing" xmlns:w10="urn:schemas-microsoft-com:office:word" xmlns:w="http://schemas.openxmlformats.org/wordprocessingml/2006/main" xmlns:w14="http://schemas.microsoft.com/office/word/2010/wordml" xmlns:w15="http://schemas.microsoft.com/office/word/2012/wordml" xmlns:w16cex="http://schemas.microsoft.com/office/word/2018/wordml/cex" xmlns:w16cid="http://schemas.microsoft.com/office/word/2016/wordml/cid" xmlns:w16="http://schemas.microsoft.com/office/word/2018/wordml" xmlns:w16se="http://schemas.microsoft.com/office/word/2015/wordml/symex" xmlns:wpg="http://schemas.microsoft.com/office/word/2010/wordprocessingGroup" xmlns:wpi="http://schemas.microsoft.com/office/word/2010/wordprocessingInk" xmlns:wne="http://schemas.microsoft.com/office/word/2006/wordml" xmlns:wps="http://schemas.microsoft.com/office/word/2010/wordprocessingShape" mc:Ignorable="w14 w15 w16se w16cid w16 w16cex wp14">
   <w:abstractNum w:abstractNumId="0" w15:restartNumberingAfterBreak="0">
     <w:nsid w:val="0F23609E"/>
     <w:multiLevelType w:val="hybridMultilevel"/>
@@ -1527,7 +1560,7 @@
 </file>
 
 <file path=word/styles.xml><?xml version="1.0" encoding="utf-8"?>
-<w:styles xmlns:mc="http://schemas.openxmlformats.org/markup-compatibility/2006" xmlns:r="http://schemas.openxmlformats.org/officeDocument/2006/relationships" xmlns:w="http://schemas.openxmlformats.org/wordprocessingml/2006/main" xmlns:w14="http://schemas.microsoft.com/office/word/2010/wordml" xmlns:w15="http://schemas.microsoft.com/office/word/2012/wordml" xmlns:w16cex="http://schemas.microsoft.com/office/word/2018/wordml/cex" xmlns:w16cid="http://schemas.microsoft.com/office/word/2016/wordml/cid" xmlns:w16="http://schemas.microsoft.com/office/word/2018/wordml" xmlns:w16sdtdh="http://schemas.microsoft.com/office/word/2020/wordml/sdtdatahash" xmlns:w16se="http://schemas.microsoft.com/office/word/2015/wordml/symex" mc:Ignorable="w14 w15 w16se w16cid w16 w16cex w16sdtdh">
+<w:styles xmlns:mc="http://schemas.openxmlformats.org/markup-compatibility/2006" xmlns:r="http://schemas.openxmlformats.org/officeDocument/2006/relationships" xmlns:w="http://schemas.openxmlformats.org/wordprocessingml/2006/main" xmlns:w14="http://schemas.microsoft.com/office/word/2010/wordml" xmlns:w15="http://schemas.microsoft.com/office/word/2012/wordml" xmlns:w16cex="http://schemas.microsoft.com/office/word/2018/wordml/cex" xmlns:w16cid="http://schemas.microsoft.com/office/word/2016/wordml/cid" xmlns:w16="http://schemas.microsoft.com/office/word/2018/wordml" xmlns:w16se="http://schemas.microsoft.com/office/word/2015/wordml/symex" mc:Ignorable="w14 w15 w16se w16cid w16 w16cex">
   <w:docDefaults>
     <w:rPrDefault>
       <w:rPr>

</xml_diff>

<commit_message>
feat: added lexer module
</commit_message>
<xml_diff>
--- a/report.docx
+++ b/report.docx
@@ -1,6 +1,6 @@
 
 <file path=word/document.xml><?xml version="1.0" encoding="utf-8"?>
-<w:document xmlns:wpc="http://schemas.microsoft.com/office/word/2010/wordprocessingCanvas" xmlns:cx="http://schemas.microsoft.com/office/drawing/2014/chartex" xmlns:cx1="http://schemas.microsoft.com/office/drawing/2015/9/8/chartex" xmlns:cx2="http://schemas.microsoft.com/office/drawing/2015/10/21/chartex" xmlns:cx3="http://schemas.microsoft.com/office/drawing/2016/5/9/chartex" xmlns:cx4="http://schemas.microsoft.com/office/drawing/2016/5/10/chartex" xmlns:cx5="http://schemas.microsoft.com/office/drawing/2016/5/11/chartex" xmlns:cx6="http://schemas.microsoft.com/office/drawing/2016/5/12/chartex" xmlns:cx7="http://schemas.microsoft.com/office/drawing/2016/5/13/chartex" xmlns:cx8="http://schemas.microsoft.com/office/drawing/2016/5/14/chartex" xmlns:mc="http://schemas.openxmlformats.org/markup-compatibility/2006" xmlns:aink="http://schemas.microsoft.com/office/drawing/2016/ink" xmlns:am3d="http://schemas.microsoft.com/office/drawing/2017/model3d" xmlns:o="urn:schemas-microsoft-com:office:office" xmlns:r="http://schemas.openxmlformats.org/officeDocument/2006/relationships" xmlns:m="http://schemas.openxmlformats.org/officeDocument/2006/math" xmlns:v="urn:schemas-microsoft-com:vml" xmlns:wp14="http://schemas.microsoft.com/office/word/2010/wordprocessingDrawing" xmlns:wp="http://schemas.openxmlformats.org/drawingml/2006/wordprocessingDrawing" xmlns:w10="urn:schemas-microsoft-com:office:word" xmlns:w="http://schemas.openxmlformats.org/wordprocessingml/2006/main" xmlns:w14="http://schemas.microsoft.com/office/word/2010/wordml" xmlns:w15="http://schemas.microsoft.com/office/word/2012/wordml" xmlns:w16cex="http://schemas.microsoft.com/office/word/2018/wordml/cex" xmlns:w16cid="http://schemas.microsoft.com/office/word/2016/wordml/cid" xmlns:w16="http://schemas.microsoft.com/office/word/2018/wordml" xmlns:w16se="http://schemas.microsoft.com/office/word/2015/wordml/symex" xmlns:wpg="http://schemas.microsoft.com/office/word/2010/wordprocessingGroup" xmlns:wpi="http://schemas.microsoft.com/office/word/2010/wordprocessingInk" xmlns:wne="http://schemas.microsoft.com/office/word/2006/wordml" xmlns:wps="http://schemas.microsoft.com/office/word/2010/wordprocessingShape" mc:Ignorable="w14 w15 w16se w16cid w16 w16cex wp14">
+<w:document xmlns:wpc="http://schemas.microsoft.com/office/word/2010/wordprocessingCanvas" xmlns:cx="http://schemas.microsoft.com/office/drawing/2014/chartex" xmlns:cx1="http://schemas.microsoft.com/office/drawing/2015/9/8/chartex" xmlns:cx2="http://schemas.microsoft.com/office/drawing/2015/10/21/chartex" xmlns:cx3="http://schemas.microsoft.com/office/drawing/2016/5/9/chartex" xmlns:cx4="http://schemas.microsoft.com/office/drawing/2016/5/10/chartex" xmlns:cx5="http://schemas.microsoft.com/office/drawing/2016/5/11/chartex" xmlns:cx6="http://schemas.microsoft.com/office/drawing/2016/5/12/chartex" xmlns:cx7="http://schemas.microsoft.com/office/drawing/2016/5/13/chartex" xmlns:cx8="http://schemas.microsoft.com/office/drawing/2016/5/14/chartex" xmlns:mc="http://schemas.openxmlformats.org/markup-compatibility/2006" xmlns:aink="http://schemas.microsoft.com/office/drawing/2016/ink" xmlns:am3d="http://schemas.microsoft.com/office/drawing/2017/model3d" xmlns:o="urn:schemas-microsoft-com:office:office" xmlns:r="http://schemas.openxmlformats.org/officeDocument/2006/relationships" xmlns:m="http://schemas.openxmlformats.org/officeDocument/2006/math" xmlns:v="urn:schemas-microsoft-com:vml" xmlns:wp14="http://schemas.microsoft.com/office/word/2010/wordprocessingDrawing" xmlns:wp="http://schemas.openxmlformats.org/drawingml/2006/wordprocessingDrawing" xmlns:w10="urn:schemas-microsoft-com:office:word" xmlns:w="http://schemas.openxmlformats.org/wordprocessingml/2006/main" xmlns:w14="http://schemas.microsoft.com/office/word/2010/wordml" xmlns:w15="http://schemas.microsoft.com/office/word/2012/wordml" xmlns:w16cex="http://schemas.microsoft.com/office/word/2018/wordml/cex" xmlns:w16cid="http://schemas.microsoft.com/office/word/2016/wordml/cid" xmlns:w16="http://schemas.microsoft.com/office/word/2018/wordml" xmlns:w16sdtdh="http://schemas.microsoft.com/office/word/2020/wordml/sdtdatahash" xmlns:w16se="http://schemas.microsoft.com/office/word/2015/wordml/symex" xmlns:wpg="http://schemas.microsoft.com/office/word/2010/wordprocessingGroup" xmlns:wpi="http://schemas.microsoft.com/office/word/2010/wordprocessingInk" xmlns:wne="http://schemas.microsoft.com/office/word/2006/wordml" xmlns:wps="http://schemas.microsoft.com/office/word/2010/wordprocessingShape" mc:Ignorable="w14 w15 w16se w16cid w16 w16cex w16sdtdh wp14">
   <w:body>
     <w:p>
       <w:pPr>
@@ -9,7 +9,7 @@
           <w:noProof/>
         </w:rPr>
       </w:pPr>
-      <w:bookmarkStart w:id="0" w:name="_Toc94810093"/>
+      <w:bookmarkStart w:id="0" w:name="_Toc97400860"/>
       <w:r>
         <w:t>С</w:t>
       </w:r>
@@ -37,7 +37,7 @@
           <w:lang w:eastAsia="ru-RU"/>
         </w:rPr>
       </w:pPr>
-      <w:hyperlink w:anchor="_Toc94810093" w:history="1">
+      <w:hyperlink w:anchor="_Toc97400860" w:history="1">
         <w:r>
           <w:rPr>
             <w:rStyle w:val="aa"/>
@@ -64,7 +64,7 @@
             <w:noProof/>
             <w:webHidden/>
           </w:rPr>
-          <w:instrText xml:space="preserve"> PAGEREF _Toc94810093 \h </w:instrText>
+          <w:instrText xml:space="preserve"> PAGEREF _Toc97400860 \h </w:instrText>
         </w:r>
         <w:r>
           <w:rPr>
@@ -105,7 +105,7 @@
           <w:lang w:eastAsia="ru-RU"/>
         </w:rPr>
       </w:pPr>
-      <w:hyperlink w:anchor="_Toc94810094" w:history="1">
+      <w:hyperlink w:anchor="_Toc97400861" w:history="1">
         <w:r>
           <w:rPr>
             <w:rStyle w:val="aa"/>
@@ -132,7 +132,7 @@
             <w:noProof/>
             <w:webHidden/>
           </w:rPr>
-          <w:instrText xml:space="preserve"> PAGEREF _Toc94810094 \h </w:instrText>
+          <w:instrText xml:space="preserve"> PAGEREF _Toc97400861 \h </w:instrText>
         </w:r>
         <w:r>
           <w:rPr>
@@ -165,7 +165,10 @@
     </w:p>
     <w:p>
       <w:pPr>
-        <w:pStyle w:val="12"/>
+        <w:pStyle w:val="22"/>
+        <w:tabs>
+          <w:tab w:val="right" w:leader="dot" w:pos="9345"/>
+        </w:tabs>
         <w:rPr>
           <w:rFonts w:asciiTheme="minorHAnsi" w:eastAsiaTheme="minorEastAsia" w:hAnsiTheme="minorHAnsi"/>
           <w:noProof/>
@@ -173,12 +176,80 @@
           <w:lang w:eastAsia="ru-RU"/>
         </w:rPr>
       </w:pPr>
-      <w:hyperlink w:anchor="_Toc94810095" w:history="1">
+      <w:hyperlink w:anchor="_Toc97400862" w:history="1">
         <w:r>
           <w:rPr>
             <w:rStyle w:val="aa"/>
             <w:noProof/>
           </w:rPr>
+          <w:t>1.1 Описание</w:t>
+        </w:r>
+        <w:r>
+          <w:rPr>
+            <w:noProof/>
+            <w:webHidden/>
+          </w:rPr>
+          <w:tab/>
+        </w:r>
+        <w:r>
+          <w:rPr>
+            <w:noProof/>
+            <w:webHidden/>
+          </w:rPr>
+          <w:fldChar w:fldCharType="begin"/>
+        </w:r>
+        <w:r>
+          <w:rPr>
+            <w:noProof/>
+            <w:webHidden/>
+          </w:rPr>
+          <w:instrText xml:space="preserve"> PAGEREF _Toc97400862 \h </w:instrText>
+        </w:r>
+        <w:r>
+          <w:rPr>
+            <w:noProof/>
+            <w:webHidden/>
+          </w:rPr>
+        </w:r>
+        <w:r>
+          <w:rPr>
+            <w:noProof/>
+            <w:webHidden/>
+          </w:rPr>
+          <w:fldChar w:fldCharType="separate"/>
+        </w:r>
+        <w:r>
+          <w:rPr>
+            <w:noProof/>
+            <w:webHidden/>
+          </w:rPr>
+          <w:t>2</w:t>
+        </w:r>
+        <w:r>
+          <w:rPr>
+            <w:noProof/>
+            <w:webHidden/>
+          </w:rPr>
+          <w:fldChar w:fldCharType="end"/>
+        </w:r>
+      </w:hyperlink>
+    </w:p>
+    <w:p>
+      <w:pPr>
+        <w:pStyle w:val="12"/>
+        <w:rPr>
+          <w:rFonts w:asciiTheme="minorHAnsi" w:eastAsiaTheme="minorEastAsia" w:hAnsiTheme="minorHAnsi"/>
+          <w:noProof/>
+          <w:sz w:val="22"/>
+          <w:lang w:eastAsia="ru-RU"/>
+        </w:rPr>
+      </w:pPr>
+      <w:hyperlink w:anchor="_Toc97400863" w:history="1">
+        <w:r>
+          <w:rPr>
+            <w:rStyle w:val="aa"/>
+            <w:noProof/>
+          </w:rPr>
           <w:t>2 Лексический анализатор</w:t>
         </w:r>
         <w:r>
@@ -200,7 +271,7 @@
             <w:noProof/>
             <w:webHidden/>
           </w:rPr>
-          <w:instrText xml:space="preserve"> PAGEREF _Toc94810095 \h </w:instrText>
+          <w:instrText xml:space="preserve"> PAGEREF _Toc97400863 \h </w:instrText>
         </w:r>
         <w:r>
           <w:rPr>
@@ -220,7 +291,742 @@
             <w:noProof/>
             <w:webHidden/>
           </w:rPr>
-          <w:t>3</w:t>
+          <w:t>4</w:t>
+        </w:r>
+        <w:r>
+          <w:rPr>
+            <w:noProof/>
+            <w:webHidden/>
+          </w:rPr>
+          <w:fldChar w:fldCharType="end"/>
+        </w:r>
+      </w:hyperlink>
+    </w:p>
+    <w:p>
+      <w:pPr>
+        <w:pStyle w:val="22"/>
+        <w:tabs>
+          <w:tab w:val="right" w:leader="dot" w:pos="9345"/>
+        </w:tabs>
+        <w:rPr>
+          <w:rFonts w:asciiTheme="minorHAnsi" w:eastAsiaTheme="minorEastAsia" w:hAnsiTheme="minorHAnsi"/>
+          <w:noProof/>
+          <w:sz w:val="22"/>
+          <w:lang w:eastAsia="ru-RU"/>
+        </w:rPr>
+      </w:pPr>
+      <w:hyperlink w:anchor="_Toc97400864" w:history="1">
+        <w:r>
+          <w:rPr>
+            <w:rStyle w:val="aa"/>
+            <w:noProof/>
+            <w:lang w:val="en-US"/>
+          </w:rPr>
+          <w:t>2.1</w:t>
+        </w:r>
+        <w:r>
+          <w:rPr>
+            <w:rStyle w:val="aa"/>
+            <w:noProof/>
+          </w:rPr>
+          <w:t xml:space="preserve"> Описание</w:t>
+        </w:r>
+        <w:r>
+          <w:rPr>
+            <w:noProof/>
+            <w:webHidden/>
+          </w:rPr>
+          <w:tab/>
+        </w:r>
+        <w:r>
+          <w:rPr>
+            <w:noProof/>
+            <w:webHidden/>
+          </w:rPr>
+          <w:fldChar w:fldCharType="begin"/>
+        </w:r>
+        <w:r>
+          <w:rPr>
+            <w:noProof/>
+            <w:webHidden/>
+          </w:rPr>
+          <w:instrText xml:space="preserve"> PAGEREF _Toc97400864 \h </w:instrText>
+        </w:r>
+        <w:r>
+          <w:rPr>
+            <w:noProof/>
+            <w:webHidden/>
+          </w:rPr>
+        </w:r>
+        <w:r>
+          <w:rPr>
+            <w:noProof/>
+            <w:webHidden/>
+          </w:rPr>
+          <w:fldChar w:fldCharType="separate"/>
+        </w:r>
+        <w:r>
+          <w:rPr>
+            <w:noProof/>
+            <w:webHidden/>
+          </w:rPr>
+          <w:t>4</w:t>
+        </w:r>
+        <w:r>
+          <w:rPr>
+            <w:noProof/>
+            <w:webHidden/>
+          </w:rPr>
+          <w:fldChar w:fldCharType="end"/>
+        </w:r>
+      </w:hyperlink>
+    </w:p>
+    <w:p>
+      <w:pPr>
+        <w:pStyle w:val="32"/>
+        <w:tabs>
+          <w:tab w:val="right" w:leader="dot" w:pos="9345"/>
+        </w:tabs>
+        <w:rPr>
+          <w:rFonts w:asciiTheme="minorHAnsi" w:eastAsiaTheme="minorEastAsia" w:hAnsiTheme="minorHAnsi"/>
+          <w:noProof/>
+          <w:sz w:val="22"/>
+          <w:lang w:eastAsia="ru-RU"/>
+        </w:rPr>
+      </w:pPr>
+      <w:hyperlink w:anchor="_Toc97400865" w:history="1">
+        <w:r>
+          <w:rPr>
+            <w:rStyle w:val="aa"/>
+            <w:noProof/>
+            <w:lang w:val="en-US"/>
+          </w:rPr>
+          <w:t>2.1.1 CLexer</w:t>
+        </w:r>
+        <w:r>
+          <w:rPr>
+            <w:noProof/>
+            <w:webHidden/>
+          </w:rPr>
+          <w:tab/>
+        </w:r>
+        <w:r>
+          <w:rPr>
+            <w:noProof/>
+            <w:webHidden/>
+          </w:rPr>
+          <w:fldChar w:fldCharType="begin"/>
+        </w:r>
+        <w:r>
+          <w:rPr>
+            <w:noProof/>
+            <w:webHidden/>
+          </w:rPr>
+          <w:instrText xml:space="preserve"> PAGEREF _Toc97400865 \h </w:instrText>
+        </w:r>
+        <w:r>
+          <w:rPr>
+            <w:noProof/>
+            <w:webHidden/>
+          </w:rPr>
+        </w:r>
+        <w:r>
+          <w:rPr>
+            <w:noProof/>
+            <w:webHidden/>
+          </w:rPr>
+          <w:fldChar w:fldCharType="separate"/>
+        </w:r>
+        <w:r>
+          <w:rPr>
+            <w:noProof/>
+            <w:webHidden/>
+          </w:rPr>
+          <w:t>4</w:t>
+        </w:r>
+        <w:r>
+          <w:rPr>
+            <w:noProof/>
+            <w:webHidden/>
+          </w:rPr>
+          <w:fldChar w:fldCharType="end"/>
+        </w:r>
+      </w:hyperlink>
+    </w:p>
+    <w:p>
+      <w:pPr>
+        <w:pStyle w:val="32"/>
+        <w:tabs>
+          <w:tab w:val="right" w:leader="dot" w:pos="9345"/>
+        </w:tabs>
+        <w:rPr>
+          <w:rFonts w:asciiTheme="minorHAnsi" w:eastAsiaTheme="minorEastAsia" w:hAnsiTheme="minorHAnsi"/>
+          <w:noProof/>
+          <w:sz w:val="22"/>
+          <w:lang w:eastAsia="ru-RU"/>
+        </w:rPr>
+      </w:pPr>
+      <w:hyperlink w:anchor="_Toc97400866" w:history="1">
+        <w:r>
+          <w:rPr>
+            <w:rStyle w:val="aa"/>
+            <w:noProof/>
+          </w:rPr>
+          <w:t>2.1.2</w:t>
+        </w:r>
+        <w:r>
+          <w:rPr>
+            <w:rStyle w:val="aa"/>
+            <w:noProof/>
+            <w:lang w:val="en-US"/>
+          </w:rPr>
+          <w:t xml:space="preserve"> CToken</w:t>
+        </w:r>
+        <w:r>
+          <w:rPr>
+            <w:noProof/>
+            <w:webHidden/>
+          </w:rPr>
+          <w:tab/>
+        </w:r>
+        <w:r>
+          <w:rPr>
+            <w:noProof/>
+            <w:webHidden/>
+          </w:rPr>
+          <w:fldChar w:fldCharType="begin"/>
+        </w:r>
+        <w:r>
+          <w:rPr>
+            <w:noProof/>
+            <w:webHidden/>
+          </w:rPr>
+          <w:instrText xml:space="preserve"> PAGEREF _Toc97400866 \h </w:instrText>
+        </w:r>
+        <w:r>
+          <w:rPr>
+            <w:noProof/>
+            <w:webHidden/>
+          </w:rPr>
+        </w:r>
+        <w:r>
+          <w:rPr>
+            <w:noProof/>
+            <w:webHidden/>
+          </w:rPr>
+          <w:fldChar w:fldCharType="separate"/>
+        </w:r>
+        <w:r>
+          <w:rPr>
+            <w:noProof/>
+            <w:webHidden/>
+          </w:rPr>
+          <w:t>4</w:t>
+        </w:r>
+        <w:r>
+          <w:rPr>
+            <w:noProof/>
+            <w:webHidden/>
+          </w:rPr>
+          <w:fldChar w:fldCharType="end"/>
+        </w:r>
+      </w:hyperlink>
+    </w:p>
+    <w:p>
+      <w:pPr>
+        <w:pStyle w:val="32"/>
+        <w:tabs>
+          <w:tab w:val="right" w:leader="dot" w:pos="9345"/>
+        </w:tabs>
+        <w:rPr>
+          <w:rFonts w:asciiTheme="minorHAnsi" w:eastAsiaTheme="minorEastAsia" w:hAnsiTheme="minorHAnsi"/>
+          <w:noProof/>
+          <w:sz w:val="22"/>
+          <w:lang w:eastAsia="ru-RU"/>
+        </w:rPr>
+      </w:pPr>
+      <w:hyperlink w:anchor="_Toc97400867" w:history="1">
+        <w:r>
+          <w:rPr>
+            <w:rStyle w:val="aa"/>
+            <w:noProof/>
+          </w:rPr>
+          <w:t>2.1.3</w:t>
+        </w:r>
+        <w:r>
+          <w:rPr>
+            <w:rStyle w:val="aa"/>
+            <w:noProof/>
+            <w:lang w:val="en-US"/>
+          </w:rPr>
+          <w:t xml:space="preserve"> CConstToken</w:t>
+        </w:r>
+        <w:r>
+          <w:rPr>
+            <w:noProof/>
+            <w:webHidden/>
+          </w:rPr>
+          <w:tab/>
+        </w:r>
+        <w:r>
+          <w:rPr>
+            <w:noProof/>
+            <w:webHidden/>
+          </w:rPr>
+          <w:fldChar w:fldCharType="begin"/>
+        </w:r>
+        <w:r>
+          <w:rPr>
+            <w:noProof/>
+            <w:webHidden/>
+          </w:rPr>
+          <w:instrText xml:space="preserve"> PAGEREF _Toc97400867 \h </w:instrText>
+        </w:r>
+        <w:r>
+          <w:rPr>
+            <w:noProof/>
+            <w:webHidden/>
+          </w:rPr>
+        </w:r>
+        <w:r>
+          <w:rPr>
+            <w:noProof/>
+            <w:webHidden/>
+          </w:rPr>
+          <w:fldChar w:fldCharType="separate"/>
+        </w:r>
+        <w:r>
+          <w:rPr>
+            <w:noProof/>
+            <w:webHidden/>
+          </w:rPr>
+          <w:t>4</w:t>
+        </w:r>
+        <w:r>
+          <w:rPr>
+            <w:noProof/>
+            <w:webHidden/>
+          </w:rPr>
+          <w:fldChar w:fldCharType="end"/>
+        </w:r>
+      </w:hyperlink>
+    </w:p>
+    <w:p>
+      <w:pPr>
+        <w:pStyle w:val="32"/>
+        <w:tabs>
+          <w:tab w:val="right" w:leader="dot" w:pos="9345"/>
+        </w:tabs>
+        <w:rPr>
+          <w:rFonts w:asciiTheme="minorHAnsi" w:eastAsiaTheme="minorEastAsia" w:hAnsiTheme="minorHAnsi"/>
+          <w:noProof/>
+          <w:sz w:val="22"/>
+          <w:lang w:eastAsia="ru-RU"/>
+        </w:rPr>
+      </w:pPr>
+      <w:hyperlink w:anchor="_Toc97400868" w:history="1">
+        <w:r>
+          <w:rPr>
+            <w:rStyle w:val="aa"/>
+            <w:noProof/>
+            <w:lang w:val="en-US"/>
+          </w:rPr>
+          <w:t>2.1.4 CVariant</w:t>
+        </w:r>
+        <w:r>
+          <w:rPr>
+            <w:noProof/>
+            <w:webHidden/>
+          </w:rPr>
+          <w:tab/>
+        </w:r>
+        <w:r>
+          <w:rPr>
+            <w:noProof/>
+            <w:webHidden/>
+          </w:rPr>
+          <w:fldChar w:fldCharType="begin"/>
+        </w:r>
+        <w:r>
+          <w:rPr>
+            <w:noProof/>
+            <w:webHidden/>
+          </w:rPr>
+          <w:instrText xml:space="preserve"> PAGEREF _Toc97400868 \h </w:instrText>
+        </w:r>
+        <w:r>
+          <w:rPr>
+            <w:noProof/>
+            <w:webHidden/>
+          </w:rPr>
+        </w:r>
+        <w:r>
+          <w:rPr>
+            <w:noProof/>
+            <w:webHidden/>
+          </w:rPr>
+          <w:fldChar w:fldCharType="separate"/>
+        </w:r>
+        <w:r>
+          <w:rPr>
+            <w:noProof/>
+            <w:webHidden/>
+          </w:rPr>
+          <w:t>4</w:t>
+        </w:r>
+        <w:r>
+          <w:rPr>
+            <w:noProof/>
+            <w:webHidden/>
+          </w:rPr>
+          <w:fldChar w:fldCharType="end"/>
+        </w:r>
+      </w:hyperlink>
+    </w:p>
+    <w:p>
+      <w:pPr>
+        <w:pStyle w:val="32"/>
+        <w:tabs>
+          <w:tab w:val="right" w:leader="dot" w:pos="9345"/>
+        </w:tabs>
+        <w:rPr>
+          <w:rFonts w:asciiTheme="minorHAnsi" w:eastAsiaTheme="minorEastAsia" w:hAnsiTheme="minorHAnsi"/>
+          <w:noProof/>
+          <w:sz w:val="22"/>
+          <w:lang w:eastAsia="ru-RU"/>
+        </w:rPr>
+      </w:pPr>
+      <w:hyperlink w:anchor="_Toc97400869" w:history="1">
+        <w:r>
+          <w:rPr>
+            <w:rStyle w:val="aa"/>
+            <w:noProof/>
+            <w:lang w:val="en-US"/>
+          </w:rPr>
+          <w:t>2.1.5 CIntVariant</w:t>
+        </w:r>
+        <w:r>
+          <w:rPr>
+            <w:rStyle w:val="aa"/>
+            <w:noProof/>
+          </w:rPr>
+          <w:t xml:space="preserve">, </w:t>
+        </w:r>
+        <w:r>
+          <w:rPr>
+            <w:rStyle w:val="aa"/>
+            <w:noProof/>
+            <w:lang w:val="en-US"/>
+          </w:rPr>
+          <w:t>CRealVariant</w:t>
+        </w:r>
+        <w:r>
+          <w:rPr>
+            <w:rStyle w:val="aa"/>
+            <w:noProof/>
+          </w:rPr>
+          <w:t xml:space="preserve">, </w:t>
+        </w:r>
+        <w:r>
+          <w:rPr>
+            <w:rStyle w:val="aa"/>
+            <w:noProof/>
+            <w:lang w:val="en-US"/>
+          </w:rPr>
+          <w:t>CStringVariant</w:t>
+        </w:r>
+        <w:r>
+          <w:rPr>
+            <w:rStyle w:val="aa"/>
+            <w:noProof/>
+          </w:rPr>
+          <w:t xml:space="preserve">, </w:t>
+        </w:r>
+        <w:r>
+          <w:rPr>
+            <w:rStyle w:val="aa"/>
+            <w:noProof/>
+            <w:lang w:val="en-US"/>
+          </w:rPr>
+          <w:t>CBooleanVariant</w:t>
+        </w:r>
+        <w:r>
+          <w:rPr>
+            <w:noProof/>
+            <w:webHidden/>
+          </w:rPr>
+          <w:tab/>
+        </w:r>
+        <w:r>
+          <w:rPr>
+            <w:noProof/>
+            <w:webHidden/>
+          </w:rPr>
+          <w:fldChar w:fldCharType="begin"/>
+        </w:r>
+        <w:r>
+          <w:rPr>
+            <w:noProof/>
+            <w:webHidden/>
+          </w:rPr>
+          <w:instrText xml:space="preserve"> PAGEREF _Toc97400869 \h </w:instrText>
+        </w:r>
+        <w:r>
+          <w:rPr>
+            <w:noProof/>
+            <w:webHidden/>
+          </w:rPr>
+        </w:r>
+        <w:r>
+          <w:rPr>
+            <w:noProof/>
+            <w:webHidden/>
+          </w:rPr>
+          <w:fldChar w:fldCharType="separate"/>
+        </w:r>
+        <w:r>
+          <w:rPr>
+            <w:noProof/>
+            <w:webHidden/>
+          </w:rPr>
+          <w:t>5</w:t>
+        </w:r>
+        <w:r>
+          <w:rPr>
+            <w:noProof/>
+            <w:webHidden/>
+          </w:rPr>
+          <w:fldChar w:fldCharType="end"/>
+        </w:r>
+      </w:hyperlink>
+    </w:p>
+    <w:p>
+      <w:pPr>
+        <w:pStyle w:val="32"/>
+        <w:tabs>
+          <w:tab w:val="right" w:leader="dot" w:pos="9345"/>
+        </w:tabs>
+        <w:rPr>
+          <w:rFonts w:asciiTheme="minorHAnsi" w:eastAsiaTheme="minorEastAsia" w:hAnsiTheme="minorHAnsi"/>
+          <w:noProof/>
+          <w:sz w:val="22"/>
+          <w:lang w:eastAsia="ru-RU"/>
+        </w:rPr>
+      </w:pPr>
+      <w:hyperlink w:anchor="_Toc97400870" w:history="1">
+        <w:r>
+          <w:rPr>
+            <w:rStyle w:val="aa"/>
+            <w:noProof/>
+          </w:rPr>
+          <w:t>2.1.6</w:t>
+        </w:r>
+        <w:r>
+          <w:rPr>
+            <w:rStyle w:val="aa"/>
+            <w:noProof/>
+            <w:lang w:val="en-US"/>
+          </w:rPr>
+          <w:t xml:space="preserve"> CIdentToken</w:t>
+        </w:r>
+        <w:r>
+          <w:rPr>
+            <w:noProof/>
+            <w:webHidden/>
+          </w:rPr>
+          <w:tab/>
+        </w:r>
+        <w:r>
+          <w:rPr>
+            <w:noProof/>
+            <w:webHidden/>
+          </w:rPr>
+          <w:fldChar w:fldCharType="begin"/>
+        </w:r>
+        <w:r>
+          <w:rPr>
+            <w:noProof/>
+            <w:webHidden/>
+          </w:rPr>
+          <w:instrText xml:space="preserve"> PAGEREF _Toc97400870 \h </w:instrText>
+        </w:r>
+        <w:r>
+          <w:rPr>
+            <w:noProof/>
+            <w:webHidden/>
+          </w:rPr>
+        </w:r>
+        <w:r>
+          <w:rPr>
+            <w:noProof/>
+            <w:webHidden/>
+          </w:rPr>
+          <w:fldChar w:fldCharType="separate"/>
+        </w:r>
+        <w:r>
+          <w:rPr>
+            <w:noProof/>
+            <w:webHidden/>
+          </w:rPr>
+          <w:t>5</w:t>
+        </w:r>
+        <w:r>
+          <w:rPr>
+            <w:noProof/>
+            <w:webHidden/>
+          </w:rPr>
+          <w:fldChar w:fldCharType="end"/>
+        </w:r>
+      </w:hyperlink>
+    </w:p>
+    <w:p>
+      <w:pPr>
+        <w:pStyle w:val="32"/>
+        <w:tabs>
+          <w:tab w:val="right" w:leader="dot" w:pos="9345"/>
+        </w:tabs>
+        <w:rPr>
+          <w:rFonts w:asciiTheme="minorHAnsi" w:eastAsiaTheme="minorEastAsia" w:hAnsiTheme="minorHAnsi"/>
+          <w:noProof/>
+          <w:sz w:val="22"/>
+          <w:lang w:eastAsia="ru-RU"/>
+        </w:rPr>
+      </w:pPr>
+      <w:hyperlink w:anchor="_Toc97400871" w:history="1">
+        <w:r>
+          <w:rPr>
+            <w:rStyle w:val="aa"/>
+            <w:noProof/>
+          </w:rPr>
+          <w:t>2.1.7</w:t>
+        </w:r>
+        <w:r>
+          <w:rPr>
+            <w:rStyle w:val="aa"/>
+            <w:noProof/>
+            <w:lang w:val="en-US"/>
+          </w:rPr>
+          <w:t xml:space="preserve"> CKeyWordToken</w:t>
+        </w:r>
+        <w:r>
+          <w:rPr>
+            <w:noProof/>
+            <w:webHidden/>
+          </w:rPr>
+          <w:tab/>
+        </w:r>
+        <w:r>
+          <w:rPr>
+            <w:noProof/>
+            <w:webHidden/>
+          </w:rPr>
+          <w:fldChar w:fldCharType="begin"/>
+        </w:r>
+        <w:r>
+          <w:rPr>
+            <w:noProof/>
+            <w:webHidden/>
+          </w:rPr>
+          <w:instrText xml:space="preserve"> PAGEREF _Toc97400871 \h </w:instrText>
+        </w:r>
+        <w:r>
+          <w:rPr>
+            <w:noProof/>
+            <w:webHidden/>
+          </w:rPr>
+        </w:r>
+        <w:r>
+          <w:rPr>
+            <w:noProof/>
+            <w:webHidden/>
+          </w:rPr>
+          <w:fldChar w:fldCharType="separate"/>
+        </w:r>
+        <w:r>
+          <w:rPr>
+            <w:noProof/>
+            <w:webHidden/>
+          </w:rPr>
+          <w:t>5</w:t>
+        </w:r>
+        <w:r>
+          <w:rPr>
+            <w:noProof/>
+            <w:webHidden/>
+          </w:rPr>
+          <w:fldChar w:fldCharType="end"/>
+        </w:r>
+      </w:hyperlink>
+    </w:p>
+    <w:p>
+      <w:pPr>
+        <w:pStyle w:val="32"/>
+        <w:tabs>
+          <w:tab w:val="right" w:leader="dot" w:pos="9345"/>
+        </w:tabs>
+        <w:rPr>
+          <w:rFonts w:asciiTheme="minorHAnsi" w:eastAsiaTheme="minorEastAsia" w:hAnsiTheme="minorHAnsi"/>
+          <w:noProof/>
+          <w:sz w:val="22"/>
+          <w:lang w:eastAsia="ru-RU"/>
+        </w:rPr>
+      </w:pPr>
+      <w:hyperlink w:anchor="_Toc97400872" w:history="1">
+        <w:r>
+          <w:rPr>
+            <w:rStyle w:val="aa"/>
+            <w:noProof/>
+          </w:rPr>
+          <w:t>2.1.8</w:t>
+        </w:r>
+        <w:r>
+          <w:rPr>
+            <w:rStyle w:val="aa"/>
+            <w:noProof/>
+            <w:lang w:val="en-US"/>
+          </w:rPr>
+          <w:t xml:space="preserve"> CEmptyToken</w:t>
+        </w:r>
+        <w:r>
+          <w:rPr>
+            <w:noProof/>
+            <w:webHidden/>
+          </w:rPr>
+          <w:tab/>
+        </w:r>
+        <w:r>
+          <w:rPr>
+            <w:noProof/>
+            <w:webHidden/>
+          </w:rPr>
+          <w:fldChar w:fldCharType="begin"/>
+        </w:r>
+        <w:r>
+          <w:rPr>
+            <w:noProof/>
+            <w:webHidden/>
+          </w:rPr>
+          <w:instrText xml:space="preserve"> PAGEREF _Toc97400872 \h </w:instrText>
+        </w:r>
+        <w:r>
+          <w:rPr>
+            <w:noProof/>
+            <w:webHidden/>
+          </w:rPr>
+        </w:r>
+        <w:r>
+          <w:rPr>
+            <w:noProof/>
+            <w:webHidden/>
+          </w:rPr>
+          <w:fldChar w:fldCharType="separate"/>
+        </w:r>
+        <w:r>
+          <w:rPr>
+            <w:noProof/>
+            <w:webHidden/>
+          </w:rPr>
+          <w:t>5</w:t>
         </w:r>
         <w:r>
           <w:rPr>
@@ -239,7 +1045,7 @@
         <w:lastRenderedPageBreak/>
         <w:fldChar w:fldCharType="end"/>
       </w:r>
-      <w:bookmarkStart w:id="1" w:name="_Toc94810094"/>
+      <w:bookmarkStart w:id="1" w:name="_Toc97400861"/>
       <w:r>
         <w:t>Модуль ввода-вывода</w:t>
       </w:r>
@@ -247,6 +1053,16 @@
     </w:p>
     <w:p>
       <w:pPr>
+        <w:pStyle w:val="2"/>
+      </w:pPr>
+      <w:bookmarkStart w:id="2" w:name="_Toc97400862"/>
+      <w:r>
+        <w:t>Описание</w:t>
+      </w:r>
+      <w:bookmarkEnd w:id="2"/>
+    </w:p>
+    <w:p>
+      <w:pPr>
         <w:pStyle w:val="ab"/>
       </w:pPr>
       <w:r>
@@ -408,16 +1224,137 @@
         <w:t>Открытые методы</w:t>
       </w:r>
       <w:r>
-        <w:t xml:space="preserve"> </w:t>
-      </w:r>
-      <w:r>
-        <w:t>– получить следующий символ программы</w:t>
-      </w:r>
-      <w:r>
-        <w:t xml:space="preserve">; </w:t>
-      </w:r>
-      <w:r>
-        <w:t>добавить новую ошибку в вектор ошибок</w:t>
+        <w:t>:</w:t>
+      </w:r>
+      <w:r>
+        <w:t xml:space="preserve"> </w:t>
+      </w:r>
+    </w:p>
+    <w:p>
+      <w:pPr>
+        <w:pStyle w:val="ab"/>
+      </w:pPr>
+      <w:r>
+        <w:rPr>
+          <w:lang w:val="en-US"/>
+        </w:rPr>
+        <w:t>char</w:t>
+      </w:r>
+      <w:r>
+        <w:t xml:space="preserve"> </w:t>
+      </w:r>
+      <w:r>
+        <w:t>GetNextChar</w:t>
+      </w:r>
+      <w:r>
+        <w:t xml:space="preserve">() – </w:t>
+      </w:r>
+      <w:r>
+        <w:t>получить следующий символ программы</w:t>
+      </w:r>
+      <w:r>
+        <w:t>;</w:t>
+      </w:r>
+    </w:p>
+    <w:p>
+      <w:pPr>
+        <w:pStyle w:val="ab"/>
+      </w:pPr>
+      <w:r>
+        <w:rPr>
+          <w:lang w:val="en-US"/>
+        </w:rPr>
+        <w:t>void</w:t>
+      </w:r>
+      <w:r>
+        <w:t xml:space="preserve"> </w:t>
+      </w:r>
+      <w:r>
+        <w:t>AddError(EErrorType eType)</w:t>
+      </w:r>
+      <w:r>
+        <w:t xml:space="preserve"> – </w:t>
+      </w:r>
+      <w:r>
+        <w:t xml:space="preserve">добавить новую ошибку в </w:t>
+      </w:r>
+      <w:r>
+        <w:t>список</w:t>
+      </w:r>
+      <w:r>
+        <w:t xml:space="preserve"> ошибок</w:t>
+      </w:r>
+      <w:r>
+        <w:t>;</w:t>
+      </w:r>
+    </w:p>
+    <w:p>
+      <w:pPr>
+        <w:pStyle w:val="ab"/>
+      </w:pPr>
+      <w:r>
+        <w:rPr>
+          <w:lang w:val="en-US"/>
+        </w:rPr>
+        <w:t>void</w:t>
+      </w:r>
+      <w:r>
+        <w:t xml:space="preserve"> </w:t>
+      </w:r>
+      <w:r>
+        <w:t>PrintErrors()</w:t>
+      </w:r>
+      <w:r>
+        <w:t xml:space="preserve"> – </w:t>
+      </w:r>
+      <w:r>
+        <w:t>вывести список ошибок</w:t>
+      </w:r>
+      <w:r>
+        <w:t>;</w:t>
+      </w:r>
+      <w:r>
+        <w:t xml:space="preserve"> проверка на конец файла</w:t>
+      </w:r>
+      <w:r>
+        <w:t>;</w:t>
+      </w:r>
+    </w:p>
+    <w:p>
+      <w:pPr>
+        <w:pStyle w:val="ab"/>
+      </w:pPr>
+      <w:r>
+        <w:t>bool IsEndOfInput()</w:t>
+      </w:r>
+      <w:r>
+        <w:t xml:space="preserve"> – </w:t>
+      </w:r>
+      <w:r>
+        <w:t>проверка окончания потока ввода</w:t>
+      </w:r>
+      <w:r>
+        <w:t>;</w:t>
+      </w:r>
+    </w:p>
+    <w:p>
+      <w:pPr>
+        <w:pStyle w:val="ab"/>
+      </w:pPr>
+      <w:r>
+        <w:t>string GetOutputString()</w:t>
+      </w:r>
+      <w:r>
+        <w:t xml:space="preserve"> </w:t>
+      </w:r>
+      <w:r>
+        <w:t>–</w:t>
+      </w:r>
+      <w:r>
+        <w:t xml:space="preserve"> </w:t>
+      </w:r>
+      <w:r>
+        <w:t>получить строку вывода (если для вывода был выбран вывод в строку, в других случаях возвращает пустую строку)</w:t>
       </w:r>
       <w:r>
         <w:t>.</w:t>
@@ -431,10 +1368,24 @@
         <w:t>Закрытые методы</w:t>
       </w:r>
       <w:r>
-        <w:t xml:space="preserve"> </w:t>
-      </w:r>
-      <w:r>
-        <w:t xml:space="preserve">– считать </w:t>
+        <w:t>:</w:t>
+      </w:r>
+      <w:r>
+        <w:t xml:space="preserve"> </w:t>
+      </w:r>
+    </w:p>
+    <w:p>
+      <w:pPr>
+        <w:pStyle w:val="ab"/>
+      </w:pPr>
+      <w:r>
+        <w:t>void ReadString()</w:t>
+      </w:r>
+      <w:r>
+        <w:t xml:space="preserve"> – </w:t>
+      </w:r>
+      <w:r>
+        <w:t xml:space="preserve">считать </w:t>
       </w:r>
       <w:r>
         <w:t>новую строку из</w:t>
@@ -443,13 +1394,272 @@
         <w:t xml:space="preserve"> </w:t>
       </w:r>
       <w:r>
-        <w:t>файла в буфер</w:t>
+        <w:t>файла в буфер.</w:t>
+      </w:r>
+    </w:p>
+    <w:p>
+      <w:pPr>
+        <w:pStyle w:val="ab"/>
+      </w:pPr>
+      <w:r>
+        <w:t>Конструкторы</w:t>
+      </w:r>
+      <w:r>
+        <w:t xml:space="preserve"> </w:t>
+      </w:r>
+      <w:r>
+        <w:t>класса</w:t>
+      </w:r>
+      <w:r>
+        <w:t xml:space="preserve"> </w:t>
+      </w:r>
+      <w:r>
+        <w:t>модуля ввода-вывода</w:t>
+      </w:r>
+      <w:r>
+        <w:t>:</w:t>
+      </w:r>
+    </w:p>
+    <w:p>
+      <w:pPr>
+        <w:pStyle w:val="ab"/>
+      </w:pPr>
+      <w:r>
+        <w:rPr>
+          <w:lang w:val="en-US"/>
+        </w:rPr>
+        <w:t>CIO</w:t>
+      </w:r>
+      <w:r>
+        <w:t>(</w:t>
+      </w:r>
+      <w:r>
+        <w:rPr>
+          <w:lang w:val="en-US"/>
+        </w:rPr>
+        <w:t>ifstream</w:t>
+      </w:r>
+      <w:r>
+        <w:t xml:space="preserve">&amp; </w:t>
+      </w:r>
+      <w:r>
+        <w:rPr>
+          <w:lang w:val="en-US"/>
+        </w:rPr>
+        <w:t>input</w:t>
+      </w:r>
+      <w:r>
+        <w:t>)</w:t>
+      </w:r>
+      <w:r>
+        <w:t xml:space="preserve"> – </w:t>
+      </w:r>
+      <w:r>
+        <w:t xml:space="preserve">ввод из файла, вывод </w:t>
+      </w:r>
+      <w:r>
+        <w:t>в строку</w:t>
       </w:r>
       <w:r>
         <w:t>;</w:t>
       </w:r>
-      <w:r>
-        <w:t xml:space="preserve"> проверка на конец файла</w:t>
+    </w:p>
+    <w:p>
+      <w:pPr>
+        <w:pStyle w:val="ab"/>
+      </w:pPr>
+      <w:r>
+        <w:rPr>
+          <w:lang w:val="en-US"/>
+        </w:rPr>
+        <w:t>CIO</w:t>
+      </w:r>
+      <w:r>
+        <w:t>(</w:t>
+      </w:r>
+      <w:r>
+        <w:rPr>
+          <w:lang w:val="en-US"/>
+        </w:rPr>
+        <w:t>string</w:t>
+      </w:r>
+      <w:r>
+        <w:t xml:space="preserve"> </w:t>
+      </w:r>
+      <w:r>
+        <w:rPr>
+          <w:lang w:val="en-US"/>
+        </w:rPr>
+        <w:t>input</w:t>
+      </w:r>
+      <w:r>
+        <w:t>)</w:t>
+      </w:r>
+      <w:r>
+        <w:t xml:space="preserve"> – </w:t>
+      </w:r>
+      <w:r>
+        <w:t xml:space="preserve">ввод из </w:t>
+      </w:r>
+      <w:r>
+        <w:t>строки</w:t>
+      </w:r>
+      <w:r>
+        <w:t xml:space="preserve">, вывод </w:t>
+      </w:r>
+      <w:r>
+        <w:t>в строку</w:t>
+      </w:r>
+      <w:r>
+        <w:t>;</w:t>
+      </w:r>
+    </w:p>
+    <w:p>
+      <w:pPr>
+        <w:pStyle w:val="ab"/>
+      </w:pPr>
+      <w:r>
+        <w:rPr>
+          <w:lang w:val="en-US"/>
+        </w:rPr>
+        <w:t>C</w:t>
+      </w:r>
+      <w:r>
+        <w:rPr>
+          <w:lang w:val="en-US"/>
+        </w:rPr>
+        <w:t>IO</w:t>
+      </w:r>
+      <w:r>
+        <w:t>(</w:t>
+      </w:r>
+      <w:r>
+        <w:rPr>
+          <w:lang w:val="en-US"/>
+        </w:rPr>
+        <w:t>ifstream</w:t>
+      </w:r>
+      <w:r>
+        <w:t xml:space="preserve"> &amp;</w:t>
+      </w:r>
+      <w:r>
+        <w:rPr>
+          <w:lang w:val="en-US"/>
+        </w:rPr>
+        <w:t>input</w:t>
+      </w:r>
+      <w:r>
+        <w:t xml:space="preserve">, </w:t>
+      </w:r>
+      <w:r>
+        <w:rPr>
+          <w:lang w:val="en-US"/>
+        </w:rPr>
+        <w:t>ostream</w:t>
+      </w:r>
+      <w:r>
+        <w:t xml:space="preserve"> &amp;</w:t>
+      </w:r>
+      <w:r>
+        <w:rPr>
+          <w:lang w:val="en-US"/>
+        </w:rPr>
+        <w:t>output</w:t>
+      </w:r>
+      <w:r>
+        <w:t>)</w:t>
+      </w:r>
+      <w:r>
+        <w:t xml:space="preserve"> – </w:t>
+      </w:r>
+      <w:r>
+        <w:t>ввод из файла, вывод ошибок в переданный поток</w:t>
+      </w:r>
+      <w:r>
+        <w:t>;</w:t>
+      </w:r>
+    </w:p>
+    <w:p>
+      <w:pPr>
+        <w:pStyle w:val="ab"/>
+      </w:pPr>
+      <w:r>
+        <w:rPr>
+          <w:lang w:val="en-US"/>
+        </w:rPr>
+        <w:t>C</w:t>
+      </w:r>
+      <w:r>
+        <w:rPr>
+          <w:lang w:val="en-US"/>
+        </w:rPr>
+        <w:t>IO</w:t>
+      </w:r>
+      <w:r>
+        <w:t>(</w:t>
+      </w:r>
+      <w:r>
+        <w:rPr>
+          <w:lang w:val="en-US"/>
+        </w:rPr>
+        <w:t>string</w:t>
+      </w:r>
+      <w:r>
+        <w:t xml:space="preserve"> </w:t>
+      </w:r>
+      <w:r>
+        <w:rPr>
+          <w:lang w:val="en-US"/>
+        </w:rPr>
+        <w:t>input</w:t>
+      </w:r>
+      <w:r>
+        <w:t xml:space="preserve">, </w:t>
+      </w:r>
+      <w:r>
+        <w:rPr>
+          <w:lang w:val="en-US"/>
+        </w:rPr>
+        <w:t>ostream</w:t>
+      </w:r>
+      <w:r>
+        <w:t xml:space="preserve"> &amp;</w:t>
+      </w:r>
+      <w:r>
+        <w:rPr>
+          <w:lang w:val="en-US"/>
+        </w:rPr>
+        <w:t>output</w:t>
+      </w:r>
+      <w:r>
+        <w:t>)</w:t>
+      </w:r>
+      <w:r>
+        <w:t xml:space="preserve"> </w:t>
+      </w:r>
+      <w:r>
+        <w:t>–</w:t>
+      </w:r>
+      <w:r>
+        <w:t xml:space="preserve"> </w:t>
+      </w:r>
+      <w:r>
+        <w:t>ввод</w:t>
+      </w:r>
+      <w:r>
+        <w:t xml:space="preserve"> </w:t>
+      </w:r>
+      <w:r>
+        <w:t>из</w:t>
+      </w:r>
+      <w:r>
+        <w:t xml:space="preserve"> </w:t>
+      </w:r>
+      <w:r>
+        <w:t>строки</w:t>
+      </w:r>
+      <w:r>
+        <w:t>, вывод ошибок в переданный поток</w:t>
       </w:r>
       <w:r>
         <w:t>.</w:t>
@@ -460,471 +1670,167 @@
         <w:pStyle w:val="ab"/>
       </w:pPr>
       <w:r>
-        <w:t>Конструкторы</w:t>
-      </w:r>
-      <w:r>
-        <w:t xml:space="preserve"> </w:t>
-      </w:r>
-      <w:r>
-        <w:t>класса</w:t>
-      </w:r>
-      <w:r>
-        <w:t xml:space="preserve"> </w:t>
-      </w:r>
-      <w:r>
-        <w:t>модуля ввода-вывода</w:t>
-      </w:r>
-      <w:r>
-        <w:t>:</w:t>
-      </w:r>
-    </w:p>
-    <w:p>
-      <w:pPr>
-        <w:pStyle w:val="ab"/>
-      </w:pPr>
-      <w:r>
-        <w:rPr>
-          <w:lang w:val="en-US"/>
-        </w:rPr>
-        <w:t>C</w:t>
-      </w:r>
-      <w:r>
-        <w:rPr>
-          <w:lang w:val="en-US"/>
-        </w:rPr>
-        <w:t>IO</w:t>
-      </w:r>
-      <w:r>
-        <w:t>(</w:t>
-      </w:r>
-      <w:r>
-        <w:rPr>
-          <w:lang w:val="en-US"/>
-        </w:rPr>
-        <w:t>ifstream</w:t>
-      </w:r>
-      <w:r>
-        <w:t xml:space="preserve"> </w:t>
-      </w:r>
-      <w:r>
-        <w:t>&amp;</w:t>
-      </w:r>
-      <w:r>
-        <w:rPr>
-          <w:lang w:val="en-US"/>
-        </w:rPr>
-        <w:t>input</w:t>
-      </w:r>
-      <w:r>
-        <w:t>)</w:t>
-      </w:r>
-      <w:r>
-        <w:t xml:space="preserve"> – </w:t>
-      </w:r>
-      <w:r>
-        <w:t>ввод</w:t>
-      </w:r>
-      <w:r>
-        <w:t xml:space="preserve"> </w:t>
-      </w:r>
-      <w:r>
-        <w:t>из</w:t>
-      </w:r>
-      <w:r>
-        <w:t xml:space="preserve"> </w:t>
-      </w:r>
-      <w:r>
-        <w:t>файла</w:t>
+        <w:t>Так как</w:t>
+      </w:r>
+      <w:r>
+        <w:t xml:space="preserve"> при</w:t>
+      </w:r>
+      <w:r>
+        <w:t xml:space="preserve"> вводе</w:t>
+      </w:r>
+      <w:r>
+        <w:t>-выводе</w:t>
+      </w:r>
+      <w:r>
+        <w:t xml:space="preserve"> из файла</w:t>
+      </w:r>
+      <w:r>
+        <w:t xml:space="preserve"> или выводе в консоль</w:t>
+      </w:r>
+      <w:r>
+        <w:t xml:space="preserve"> не</w:t>
+      </w:r>
+      <w:r>
+        <w:t xml:space="preserve"> происходит выделения памяти</w:t>
+      </w:r>
+      <w:r>
+        <w:t xml:space="preserve">, появляется необходимость </w:t>
+      </w:r>
+      <w:r>
+        <w:t>ограничения</w:t>
+      </w:r>
+      <w:r>
+        <w:t xml:space="preserve"> её</w:t>
+      </w:r>
+      <w:r>
+        <w:t xml:space="preserve"> </w:t>
+      </w:r>
+      <w:r>
+        <w:t>очищения</w:t>
+      </w:r>
+      <w:r>
+        <w:t xml:space="preserve">, потому что в остальных случаях (чтение </w:t>
+      </w:r>
+      <w:r>
+        <w:t>и вывод в строку</w:t>
+      </w:r>
+      <w:r>
+        <w:t>) памят</w:t>
+      </w:r>
+      <w:r>
+        <w:t>ь выделяется</w:t>
+      </w:r>
+      <w:r>
+        <w:t>.</w:t>
+      </w:r>
+      <w:r>
+        <w:t xml:space="preserve"> </w:t>
+      </w:r>
+      <w:r>
+        <w:t xml:space="preserve">Для этого был создан </w:t>
+      </w:r>
+      <w:r>
+        <w:t>деструктор,</w:t>
+      </w:r>
+      <w:r>
+        <w:t xml:space="preserve"> освобождающий </w:t>
+      </w:r>
+      <w:r>
+        <w:t>указатели</w:t>
+      </w:r>
+      <w:r>
+        <w:t xml:space="preserve"> </w:t>
+      </w:r>
+      <w:r>
+        <w:rPr>
+          <w:lang w:val="en-US"/>
+        </w:rPr>
+        <w:t>unique</w:t>
+      </w:r>
+      <w:r>
+        <w:t>_</w:t>
+      </w:r>
+      <w:r>
+        <w:rPr>
+          <w:lang w:val="en-US"/>
+        </w:rPr>
+        <w:t>ptr</w:t>
+      </w:r>
+      <w:r>
+        <w:t>, если ввод-вывод происходит из файла</w:t>
       </w:r>
       <w:r>
         <w:t xml:space="preserve">, </w:t>
       </w:r>
       <w:r>
-        <w:t>вывод ошибок в консоль</w:t>
-      </w:r>
-      <w:r>
-        <w:t>;</w:t>
-      </w:r>
-    </w:p>
-    <w:p>
-      <w:pPr>
-        <w:pStyle w:val="ab"/>
-      </w:pPr>
-      <w:r>
-        <w:rPr>
-          <w:lang w:val="en-US"/>
-        </w:rPr>
-        <w:t>C</w:t>
-      </w:r>
-      <w:r>
-        <w:rPr>
-          <w:lang w:val="en-US"/>
-        </w:rPr>
-        <w:t>IO</w:t>
-      </w:r>
-      <w:r>
-        <w:t>(</w:t>
-      </w:r>
-      <w:r>
-        <w:rPr>
-          <w:lang w:val="en-US"/>
-        </w:rPr>
-        <w:t>string</w:t>
-      </w:r>
-      <w:r>
-        <w:t xml:space="preserve"> </w:t>
-      </w:r>
-      <w:r>
-        <w:rPr>
-          <w:lang w:val="en-US"/>
-        </w:rPr>
-        <w:t>input</w:t>
-      </w:r>
-      <w:r>
-        <w:t>)</w:t>
-      </w:r>
-      <w:r>
-        <w:t xml:space="preserve"> – </w:t>
-      </w:r>
-      <w:r>
-        <w:t>ввод</w:t>
-      </w:r>
-      <w:r>
-        <w:t xml:space="preserve"> </w:t>
-      </w:r>
-      <w:r>
-        <w:t>из</w:t>
-      </w:r>
-      <w:r>
-        <w:t xml:space="preserve"> </w:t>
-      </w:r>
-      <w:r>
-        <w:t>строки</w:t>
-      </w:r>
-      <w:r>
-        <w:t>, вывод ошибок в консоль</w:t>
-      </w:r>
-      <w:r>
-        <w:t>;</w:t>
-      </w:r>
-    </w:p>
-    <w:p>
-      <w:pPr>
-        <w:pStyle w:val="ab"/>
-      </w:pPr>
-      <w:r>
-        <w:rPr>
-          <w:lang w:val="en-US"/>
-        </w:rPr>
-        <w:t>C</w:t>
-      </w:r>
-      <w:r>
-        <w:rPr>
-          <w:lang w:val="en-US"/>
-        </w:rPr>
-        <w:t>IO</w:t>
-      </w:r>
-      <w:r>
-        <w:t>(</w:t>
-      </w:r>
-      <w:r>
-        <w:rPr>
-          <w:lang w:val="en-US"/>
-        </w:rPr>
-        <w:t>ifstream</w:t>
-      </w:r>
-      <w:r>
-        <w:t xml:space="preserve"> &amp;</w:t>
-      </w:r>
-      <w:r>
-        <w:rPr>
-          <w:lang w:val="en-US"/>
-        </w:rPr>
-        <w:t>input</w:t>
-      </w:r>
-      <w:r>
-        <w:t xml:space="preserve">, </w:t>
-      </w:r>
-      <w:r>
-        <w:rPr>
-          <w:lang w:val="en-US"/>
-        </w:rPr>
-        <w:t>ofstream</w:t>
-      </w:r>
-      <w:r>
-        <w:t xml:space="preserve"> &amp;</w:t>
-      </w:r>
-      <w:r>
-        <w:rPr>
-          <w:lang w:val="en-US"/>
-        </w:rPr>
-        <w:t>output</w:t>
-      </w:r>
-      <w:r>
-        <w:t>)</w:t>
-      </w:r>
-      <w:r>
-        <w:t xml:space="preserve"> </w:t>
-      </w:r>
-      <w:r>
-        <w:t xml:space="preserve">– </w:t>
-      </w:r>
-      <w:r>
-        <w:t>ввод из файла, вывод ошибок в файл</w:t>
-      </w:r>
-      <w:r>
-        <w:t>;</w:t>
-      </w:r>
-      <w:r>
-        <w:t xml:space="preserve"> </w:t>
-      </w:r>
-    </w:p>
-    <w:p>
-      <w:pPr>
-        <w:pStyle w:val="ab"/>
-      </w:pPr>
-      <w:r>
-        <w:rPr>
-          <w:lang w:val="en-US"/>
-        </w:rPr>
-        <w:t>C</w:t>
-      </w:r>
-      <w:r>
-        <w:rPr>
-          <w:lang w:val="en-US"/>
-        </w:rPr>
-        <w:t>IO</w:t>
-      </w:r>
-      <w:r>
-        <w:t>(</w:t>
-      </w:r>
-      <w:r>
-        <w:rPr>
-          <w:lang w:val="en-US"/>
-        </w:rPr>
-        <w:t>string</w:t>
-      </w:r>
-      <w:r>
-        <w:t xml:space="preserve"> </w:t>
-      </w:r>
-      <w:r>
-        <w:rPr>
-          <w:lang w:val="en-US"/>
-        </w:rPr>
-        <w:t>input</w:t>
-      </w:r>
-      <w:r>
-        <w:t xml:space="preserve">, </w:t>
-      </w:r>
-      <w:r>
-        <w:rPr>
-          <w:lang w:val="en-US"/>
-        </w:rPr>
-        <w:t>ofstream</w:t>
-      </w:r>
-      <w:r>
-        <w:t xml:space="preserve"> &amp; </w:t>
-      </w:r>
-      <w:r>
-        <w:rPr>
-          <w:lang w:val="en-US"/>
-        </w:rPr>
-        <w:t>output</w:t>
-      </w:r>
-      <w:r>
-        <w:t>)</w:t>
-      </w:r>
-      <w:r>
-        <w:t xml:space="preserve"> </w:t>
-      </w:r>
-      <w:r>
-        <w:t>–</w:t>
-      </w:r>
-      <w:r>
-        <w:t xml:space="preserve"> </w:t>
-      </w:r>
-      <w:r>
-        <w:t>ввод</w:t>
-      </w:r>
-      <w:r>
-        <w:t xml:space="preserve"> </w:t>
-      </w:r>
-      <w:r>
-        <w:t>из</w:t>
-      </w:r>
-      <w:r>
-        <w:t xml:space="preserve"> </w:t>
-      </w:r>
-      <w:r>
-        <w:t>строки</w:t>
-      </w:r>
-      <w:r>
-        <w:t xml:space="preserve">, </w:t>
-      </w:r>
-      <w:r>
-        <w:t>вывод</w:t>
-      </w:r>
-      <w:r>
-        <w:t xml:space="preserve"> </w:t>
-      </w:r>
-      <w:r>
-        <w:t>ошибок в файл</w:t>
+        <w:t xml:space="preserve">во избежание </w:t>
+      </w:r>
+      <w:r>
+        <w:t>освобождения</w:t>
+      </w:r>
+      <w:r>
+        <w:t xml:space="preserve"> памяти.</w:t>
+      </w:r>
+    </w:p>
+    <w:p>
+      <w:pPr>
+        <w:pStyle w:val="ab"/>
+      </w:pPr>
+      <w:r>
+        <w:t>Метод получения следующего символа</w:t>
+      </w:r>
+      <w:r>
+        <w:t xml:space="preserve"> построчно считывает данные из входного потока, временно храня их в буфере</w:t>
+      </w:r>
+      <w:r>
+        <w:t>, и возвращает следующий символ</w:t>
       </w:r>
       <w:r>
         <w:t>.</w:t>
       </w:r>
-    </w:p>
-    <w:p>
-      <w:pPr>
-        <w:pStyle w:val="ab"/>
-      </w:pPr>
-      <w:r>
-        <w:t>Так как</w:t>
-      </w:r>
-      <w:r>
-        <w:t xml:space="preserve"> при</w:t>
-      </w:r>
-      <w:r>
-        <w:t xml:space="preserve"> вводе</w:t>
-      </w:r>
-      <w:r>
-        <w:t>-выводе</w:t>
-      </w:r>
-      <w:r>
-        <w:t xml:space="preserve"> из файла не</w:t>
-      </w:r>
-      <w:r>
-        <w:t xml:space="preserve"> происходит выделения памяти</w:t>
-      </w:r>
-      <w:r>
-        <w:t xml:space="preserve">, появляется необходимость </w:t>
-      </w:r>
-      <w:r>
-        <w:t>ограничения</w:t>
-      </w:r>
-      <w:r>
-        <w:t xml:space="preserve"> её</w:t>
-      </w:r>
-      <w:r>
-        <w:t xml:space="preserve"> </w:t>
-      </w:r>
-      <w:r>
-        <w:t>очищения</w:t>
-      </w:r>
-      <w:r>
-        <w:t>, потому что в остальных случаях (чтение из строки, вывод ошибок в консоль) памят</w:t>
-      </w:r>
-      <w:r>
-        <w:t>ь выделяется</w:t>
+      <w:r>
+        <w:t xml:space="preserve"> </w:t>
+      </w:r>
+    </w:p>
+    <w:p>
+      <w:pPr>
+        <w:pStyle w:val="ab"/>
+      </w:pPr>
+      <w:r>
+        <w:lastRenderedPageBreak/>
+        <w:t>Метод добавления новой ошибки получает на вход тип ошибки и добавляет в вектор ошибок новую ошибку с переданным типом и с текущими в модуле ввода-вывода номерами символа и строки.</w:t>
+      </w:r>
+    </w:p>
+    <w:p>
+      <w:pPr>
+        <w:pStyle w:val="ab"/>
+      </w:pPr>
+      <w:r>
+        <w:t>Метод вывода списка ошибок построчно выводит все ошибки из в поток вывода.</w:t>
+      </w:r>
+    </w:p>
+    <w:p>
+      <w:pPr>
+        <w:pStyle w:val="ab"/>
+      </w:pPr>
+      <w:r>
+        <w:t xml:space="preserve">Метод чтения новой строки записывает в буфер новую строку, считанную с помощью функции </w:t>
+      </w:r>
+      <w:r>
+        <w:rPr>
+          <w:lang w:val="en-US"/>
+        </w:rPr>
+        <w:t>getline</w:t>
+      </w:r>
+      <w:r>
+        <w:t>()</w:t>
+      </w:r>
+      <w:r>
+        <w:t>, также добавляет к считанной строке символ переноса</w:t>
       </w:r>
       <w:r>
         <w:t>.</w:t>
       </w:r>
-      <w:r>
-        <w:t xml:space="preserve"> </w:t>
-      </w:r>
-      <w:r>
-        <w:t xml:space="preserve">Для этого был создан </w:t>
-      </w:r>
-      <w:r>
-        <w:t>деструктор,</w:t>
-      </w:r>
-      <w:r>
-        <w:t xml:space="preserve"> освобождающий </w:t>
-      </w:r>
-      <w:r>
-        <w:t>указатели</w:t>
-      </w:r>
-      <w:r>
-        <w:t xml:space="preserve"> </w:t>
-      </w:r>
-      <w:r>
-        <w:rPr>
-          <w:lang w:val="en-US"/>
-        </w:rPr>
-        <w:t>unique</w:t>
-      </w:r>
-      <w:r>
-        <w:t>_</w:t>
-      </w:r>
-      <w:r>
-        <w:rPr>
-          <w:lang w:val="en-US"/>
-        </w:rPr>
-        <w:t>ptr</w:t>
-      </w:r>
-      <w:r>
-        <w:t>, если ввод-вывод происходит из файла</w:t>
-      </w:r>
-      <w:r>
-        <w:t xml:space="preserve">, </w:t>
-      </w:r>
-      <w:r>
-        <w:t xml:space="preserve">во избежание </w:t>
-      </w:r>
-      <w:r>
-        <w:t>освобождения</w:t>
-      </w:r>
-      <w:r>
-        <w:t xml:space="preserve"> памяти.</w:t>
-      </w:r>
-    </w:p>
-    <w:p>
-      <w:pPr>
-        <w:pStyle w:val="ab"/>
-      </w:pPr>
-      <w:r>
-        <w:t>Метод получения следующего символа принимает переданную по ссылке переменную символа, куда записывает результат</w:t>
-      </w:r>
-      <w:r>
-        <w:t>.</w:t>
-      </w:r>
-      <w:r>
-        <w:t xml:space="preserve"> Возвращает</w:t>
-      </w:r>
-      <w:r>
-        <w:t xml:space="preserve"> </w:t>
-      </w:r>
-      <w:r>
-        <w:t>булево</w:t>
-      </w:r>
-      <w:r>
-        <w:t xml:space="preserve"> значение, которое ложно</w:t>
-      </w:r>
-      <w:r>
-        <w:t xml:space="preserve"> только</w:t>
-      </w:r>
-      <w:r>
-        <w:t xml:space="preserve"> при достижении конца файла.</w:t>
-      </w:r>
-    </w:p>
-    <w:p>
-      <w:pPr>
-        <w:pStyle w:val="ab"/>
-      </w:pPr>
-      <w:r>
-        <w:t>Метод добавления новой ошибки получает на вход тип ошибки и добавляет в вектор ошибок новую ошибку с переданным типом и с текущими в модуле ввода-вывода номерами символа и строки.</w:t>
-      </w:r>
-    </w:p>
-    <w:p>
-      <w:pPr>
-        <w:pStyle w:val="ab"/>
-      </w:pPr>
-      <w:r>
-        <w:t xml:space="preserve">Метод чтения новой строки записывает в буфер новую строку, считанную с помощью функции </w:t>
-      </w:r>
-      <w:r>
-        <w:rPr>
-          <w:lang w:val="en-US"/>
-        </w:rPr>
-        <w:t>getline</w:t>
-      </w:r>
-      <w:r>
-        <w:t>()</w:t>
-      </w:r>
-      <w:r>
-        <w:t>.</w:t>
-      </w:r>
     </w:p>
     <w:p>
       <w:pPr>
@@ -951,14 +1857,1736 @@
     </w:p>
     <w:p>
       <w:pPr>
+        <w:pStyle w:val="ab"/>
+      </w:pPr>
+      <w:r>
+        <w:t xml:space="preserve">Метод получения строки вывода возвращает </w:t>
+      </w:r>
+      <w:r>
+        <w:t>все данные,</w:t>
+      </w:r>
+      <w:r>
+        <w:t xml:space="preserve"> записанные в поток вывода при условии </w:t>
+      </w:r>
+      <w:r>
+        <w:t>его</w:t>
+      </w:r>
+      <w:r>
+        <w:t xml:space="preserve"> использования.</w:t>
+      </w:r>
+    </w:p>
+    <w:p>
+      <w:pPr>
         <w:pStyle w:val="1"/>
       </w:pPr>
-      <w:bookmarkStart w:id="2" w:name="_Toc94810095"/>
+      <w:bookmarkStart w:id="3" w:name="_Toc97400863"/>
       <w:r>
         <w:lastRenderedPageBreak/>
         <w:t>Лексический анализатор</w:t>
       </w:r>
-      <w:bookmarkEnd w:id="2"/>
+      <w:bookmarkEnd w:id="3"/>
+    </w:p>
+    <w:p>
+      <w:pPr>
+        <w:pStyle w:val="2"/>
+        <w:rPr>
+          <w:lang w:val="en-US"/>
+        </w:rPr>
+      </w:pPr>
+      <w:bookmarkStart w:id="4" w:name="_Toc97400864"/>
+      <w:r>
+        <w:t>Описание</w:t>
+      </w:r>
+      <w:bookmarkEnd w:id="4"/>
+    </w:p>
+    <w:p>
+      <w:pPr>
+        <w:pStyle w:val="3"/>
+        <w:rPr>
+          <w:lang w:val="en-US"/>
+        </w:rPr>
+      </w:pPr>
+      <w:bookmarkStart w:id="5" w:name="_Toc97400865"/>
+      <w:proofErr w:type="spellStart"/>
+      <w:r>
+        <w:rPr>
+          <w:lang w:val="en-US"/>
+        </w:rPr>
+        <w:t>CLexer</w:t>
+      </w:r>
+      <w:bookmarkEnd w:id="5"/>
+      <w:proofErr w:type="spellEnd"/>
+    </w:p>
+    <w:p>
+      <w:pPr>
+        <w:pStyle w:val="ab"/>
+      </w:pPr>
+      <w:r>
+        <w:t xml:space="preserve">Класс </w:t>
+      </w:r>
+      <w:r>
+        <w:rPr>
+          <w:lang w:val="en-US"/>
+        </w:rPr>
+        <w:t>CLexer</w:t>
+      </w:r>
+      <w:r>
+        <w:t xml:space="preserve"> </w:t>
+      </w:r>
+      <w:r>
+        <w:t xml:space="preserve">представляет </w:t>
+      </w:r>
+      <w:r>
+        <w:t>модуль лексического анализатора, который позволяет получать</w:t>
+      </w:r>
+      <w:r>
+        <w:t xml:space="preserve"> токены</w:t>
+      </w:r>
+      <w:r>
+        <w:t xml:space="preserve"> из указанного модуля ввода-вывода.</w:t>
+      </w:r>
+    </w:p>
+    <w:p>
+      <w:pPr>
+        <w:pStyle w:val="ab"/>
+      </w:pPr>
+      <w:r>
+        <w:t>Содержит пол</w:t>
+      </w:r>
+      <w:r>
+        <w:t xml:space="preserve">я указателя на модуль ввода-вывода, </w:t>
+      </w:r>
+      <w:r>
+        <w:t>последнего считанного символа</w:t>
+      </w:r>
+      <w:r>
+        <w:t xml:space="preserve"> и словаря имен ключевых слов (ключами является элементы перечисления </w:t>
+      </w:r>
+      <w:r>
+        <w:rPr>
+          <w:lang w:val="en-US"/>
+        </w:rPr>
+        <w:t>ETokenType</w:t>
+      </w:r>
+      <w:r>
+        <w:t>)</w:t>
+      </w:r>
+      <w:r>
+        <w:t>.</w:t>
+      </w:r>
+    </w:p>
+    <w:p>
+      <w:pPr>
+        <w:pStyle w:val="ab"/>
+      </w:pPr>
+      <w:r>
+        <w:t>Открытые методы</w:t>
+      </w:r>
+      <w:r>
+        <w:t xml:space="preserve">: </w:t>
+      </w:r>
+    </w:p>
+    <w:p>
+      <w:pPr>
+        <w:pStyle w:val="ab"/>
+      </w:pPr>
+      <w:r>
+        <w:t xml:space="preserve">CIO* </w:t>
+      </w:r>
+      <w:proofErr w:type="spellStart"/>
+      <w:proofErr w:type="gramStart"/>
+      <w:r>
+        <w:t>GetIOPtr</w:t>
+      </w:r>
+      <w:proofErr w:type="spellEnd"/>
+      <w:r>
+        <w:t>(</w:t>
+      </w:r>
+      <w:proofErr w:type="gramEnd"/>
+      <w:r>
+        <w:t>)</w:t>
+      </w:r>
+      <w:r>
+        <w:t xml:space="preserve"> – </w:t>
+      </w:r>
+      <w:r>
+        <w:t>получить следующий токен</w:t>
+      </w:r>
+      <w:r>
+        <w:t>;</w:t>
+      </w:r>
+    </w:p>
+    <w:p>
+      <w:pPr>
+        <w:pStyle w:val="ab"/>
+      </w:pPr>
+      <w:proofErr w:type="spellStart"/>
+      <w:r>
+        <w:t>unique_</w:t>
+      </w:r>
+      <w:proofErr w:type="gramStart"/>
+      <w:r>
+        <w:t>ptr</w:t>
+      </w:r>
+      <w:proofErr w:type="spellEnd"/>
+      <w:r>
+        <w:t>&lt;</w:t>
+      </w:r>
+      <w:proofErr w:type="spellStart"/>
+      <w:proofErr w:type="gramEnd"/>
+      <w:r>
+        <w:t>CToken</w:t>
+      </w:r>
+      <w:proofErr w:type="spellEnd"/>
+      <w:r>
+        <w:t>&gt;</w:t>
+      </w:r>
+      <w:r>
+        <w:t xml:space="preserve"> – </w:t>
+      </w:r>
+      <w:r>
+        <w:t>получить модуль ввода-вывода.</w:t>
+      </w:r>
+    </w:p>
+    <w:p>
+      <w:pPr>
+        <w:pStyle w:val="ab"/>
+      </w:pPr>
+      <w:r>
+        <w:t>Содержит единственный конструктор принимающий на вход указатель на модуль ввода-вывода</w:t>
+      </w:r>
+      <w:r>
+        <w:t>.</w:t>
+      </w:r>
+    </w:p>
+    <w:p>
+      <w:pPr>
+        <w:pStyle w:val="ab"/>
+      </w:pPr>
+      <w:r>
+        <w:t xml:space="preserve">Метод получения следующего токена считывает необходимую последовательность символов из потока ввода и на её основе строит объект </w:t>
+      </w:r>
+      <w:r>
+        <w:t xml:space="preserve">одного из </w:t>
+      </w:r>
+      <w:r>
+        <w:t>производн</w:t>
+      </w:r>
+      <w:r>
+        <w:t>ых</w:t>
+      </w:r>
+      <w:r>
+        <w:t xml:space="preserve"> классов класса </w:t>
+      </w:r>
+      <w:proofErr w:type="spellStart"/>
+      <w:r>
+        <w:rPr>
+          <w:lang w:val="en-US"/>
+        </w:rPr>
+        <w:t>CToken</w:t>
+      </w:r>
+      <w:proofErr w:type="spellEnd"/>
+      <w:r>
+        <w:t xml:space="preserve"> </w:t>
+      </w:r>
+      <w:r>
+        <w:t>–</w:t>
+      </w:r>
+      <w:r>
+        <w:t xml:space="preserve"> </w:t>
+      </w:r>
+      <w:proofErr w:type="spellStart"/>
+      <w:r>
+        <w:rPr>
+          <w:lang w:val="en-US"/>
+        </w:rPr>
+        <w:t>CConstToken</w:t>
+      </w:r>
+      <w:proofErr w:type="spellEnd"/>
+      <w:r>
+        <w:t xml:space="preserve">, </w:t>
+      </w:r>
+      <w:proofErr w:type="spellStart"/>
+      <w:r>
+        <w:rPr>
+          <w:lang w:val="en-US"/>
+        </w:rPr>
+        <w:t>CIdentToken</w:t>
+      </w:r>
+      <w:proofErr w:type="spellEnd"/>
+      <w:r>
+        <w:t>,</w:t>
+      </w:r>
+      <w:r>
+        <w:t xml:space="preserve"> </w:t>
+      </w:r>
+      <w:proofErr w:type="spellStart"/>
+      <w:r>
+        <w:rPr>
+          <w:lang w:val="en-US"/>
+        </w:rPr>
+        <w:t>CKeyWordToken</w:t>
+      </w:r>
+      <w:proofErr w:type="spellEnd"/>
+      <w:r>
+        <w:t xml:space="preserve">, </w:t>
+      </w:r>
+      <w:proofErr w:type="spellStart"/>
+      <w:r>
+        <w:rPr>
+          <w:lang w:val="en-US"/>
+        </w:rPr>
+        <w:t>CEmptyTok</w:t>
+      </w:r>
+      <w:r>
+        <w:rPr>
+          <w:lang w:val="en-US"/>
+        </w:rPr>
+        <w:t>en</w:t>
+      </w:r>
+      <w:proofErr w:type="spellEnd"/>
+      <w:r>
+        <w:t>.</w:t>
+      </w:r>
+    </w:p>
+    <w:p>
+      <w:pPr>
+        <w:pStyle w:val="ab"/>
+      </w:pPr>
+      <w:r>
+        <w:t>Метод получения модуля ввода-вывода возвращает указатель на модуль ввод</w:t>
+      </w:r>
+      <w:r>
+        <w:t>а</w:t>
+      </w:r>
+      <w:r>
+        <w:t>-вывода, содержащегося в лексическом анализаторе.</w:t>
+      </w:r>
+    </w:p>
+    <w:p>
+      <w:pPr>
+        <w:pStyle w:val="3"/>
+      </w:pPr>
+      <w:bookmarkStart w:id="6" w:name="_Toc97400866"/>
+      <w:proofErr w:type="spellStart"/>
+      <w:r>
+        <w:rPr>
+          <w:lang w:val="en-US"/>
+        </w:rPr>
+        <w:t>CToken</w:t>
+      </w:r>
+      <w:bookmarkEnd w:id="6"/>
+      <w:proofErr w:type="spellEnd"/>
+    </w:p>
+    <w:p>
+      <w:pPr>
+        <w:pStyle w:val="ab"/>
+      </w:pPr>
+      <w:r>
+        <w:t xml:space="preserve">Абстрактный класс </w:t>
+      </w:r>
+      <w:r>
+        <w:rPr>
+          <w:lang w:val="en-US"/>
+        </w:rPr>
+        <w:t>CToken</w:t>
+      </w:r>
+      <w:r>
+        <w:t xml:space="preserve"> </w:t>
+      </w:r>
+      <w:r>
+        <w:t>представляет токен</w:t>
+      </w:r>
+      <w:r>
+        <w:t xml:space="preserve"> программы на языке </w:t>
+      </w:r>
+      <w:r>
+        <w:rPr>
+          <w:lang w:val="en-US"/>
+        </w:rPr>
+        <w:t>Pascal</w:t>
+      </w:r>
+      <w:r>
+        <w:t>.</w:t>
+      </w:r>
+      <w:r>
+        <w:t xml:space="preserve"> </w:t>
+      </w:r>
+      <w:r>
+        <w:t xml:space="preserve">Содержит поле перечисления типа токена </w:t>
+      </w:r>
+      <w:proofErr w:type="spellStart"/>
+      <w:r>
+        <w:t>ETokenType</w:t>
+      </w:r>
+      <w:proofErr w:type="spellEnd"/>
+      <w:r>
+        <w:t xml:space="preserve"> (</w:t>
+      </w:r>
+      <w:proofErr w:type="spellStart"/>
+      <w:r>
+        <w:rPr>
+          <w:lang w:val="en-US"/>
+        </w:rPr>
+        <w:t>ttConst</w:t>
+      </w:r>
+      <w:proofErr w:type="spellEnd"/>
+      <w:r>
+        <w:t xml:space="preserve"> </w:t>
+      </w:r>
+      <w:r>
+        <w:t>–</w:t>
+      </w:r>
+      <w:r>
+        <w:t xml:space="preserve"> </w:t>
+      </w:r>
+      <w:r>
+        <w:t>константа</w:t>
+      </w:r>
+      <w:r>
+        <w:t xml:space="preserve">, </w:t>
+      </w:r>
+      <w:proofErr w:type="spellStart"/>
+      <w:r>
+        <w:rPr>
+          <w:lang w:val="en-US"/>
+        </w:rPr>
+        <w:t>ttIdent</w:t>
+      </w:r>
+      <w:proofErr w:type="spellEnd"/>
+      <w:r>
+        <w:t xml:space="preserve"> – идентификатор</w:t>
+      </w:r>
+      <w:r>
+        <w:t xml:space="preserve">, </w:t>
+      </w:r>
+      <w:proofErr w:type="spellStart"/>
+      <w:r>
+        <w:rPr>
+          <w:lang w:val="en-US"/>
+        </w:rPr>
+        <w:t>ttKeyword</w:t>
+      </w:r>
+      <w:proofErr w:type="spellEnd"/>
+      <w:r>
+        <w:t xml:space="preserve"> – ключевое слово</w:t>
+      </w:r>
+      <w:r>
+        <w:t>)</w:t>
+      </w:r>
+      <w:r>
+        <w:t>.</w:t>
+      </w:r>
+    </w:p>
+    <w:p>
+      <w:pPr>
+        <w:pStyle w:val="ab"/>
+      </w:pPr>
+      <w:r>
+        <w:t>Содержит конструктор принимающий тип токена.</w:t>
+      </w:r>
+    </w:p>
+    <w:p>
+      <w:pPr>
+        <w:pStyle w:val="ab"/>
+        <w:rPr>
+          <w:lang w:val="en-US"/>
+        </w:rPr>
+      </w:pPr>
+      <w:r>
+        <w:t>Открытые</w:t>
+      </w:r>
+      <w:r>
+        <w:rPr>
+          <w:lang w:val="en-US"/>
+        </w:rPr>
+        <w:t xml:space="preserve"> </w:t>
+      </w:r>
+      <w:r>
+        <w:t>методы</w:t>
+      </w:r>
+      <w:r>
+        <w:rPr>
+          <w:lang w:val="en-US"/>
+        </w:rPr>
+        <w:t>:</w:t>
+      </w:r>
+    </w:p>
+    <w:p>
+      <w:pPr>
+        <w:pStyle w:val="ab"/>
+        <w:rPr>
+          <w:lang w:val="en-US"/>
+        </w:rPr>
+      </w:pPr>
+      <w:proofErr w:type="spellStart"/>
+      <w:r>
+        <w:rPr>
+          <w:lang w:val="en-US"/>
+        </w:rPr>
+        <w:t>ETokenType</w:t>
+      </w:r>
+      <w:proofErr w:type="spellEnd"/>
+      <w:r>
+        <w:rPr>
+          <w:lang w:val="en-US"/>
+        </w:rPr>
+        <w:t xml:space="preserve"> </w:t>
+      </w:r>
+      <w:proofErr w:type="spellStart"/>
+      <w:proofErr w:type="gramStart"/>
+      <w:r>
+        <w:rPr>
+          <w:lang w:val="en-US"/>
+        </w:rPr>
+        <w:t>GetType</w:t>
+      </w:r>
+      <w:proofErr w:type="spellEnd"/>
+      <w:r>
+        <w:rPr>
+          <w:lang w:val="en-US"/>
+        </w:rPr>
+        <w:t>(</w:t>
+      </w:r>
+      <w:proofErr w:type="gramEnd"/>
+      <w:r>
+        <w:rPr>
+          <w:lang w:val="en-US"/>
+        </w:rPr>
+        <w:t>)</w:t>
+      </w:r>
+      <w:r>
+        <w:rPr>
+          <w:lang w:val="en-US"/>
+        </w:rPr>
+        <w:t xml:space="preserve"> – </w:t>
+      </w:r>
+      <w:r>
+        <w:t>получение</w:t>
+      </w:r>
+      <w:r>
+        <w:rPr>
+          <w:lang w:val="en-US"/>
+        </w:rPr>
+        <w:t xml:space="preserve"> </w:t>
+      </w:r>
+      <w:r>
+        <w:t>типа</w:t>
+      </w:r>
+      <w:r>
+        <w:rPr>
+          <w:lang w:val="en-US"/>
+        </w:rPr>
+        <w:t xml:space="preserve"> </w:t>
+      </w:r>
+      <w:r>
+        <w:t>токена</w:t>
+      </w:r>
+      <w:r>
+        <w:rPr>
+          <w:lang w:val="en-US"/>
+        </w:rPr>
+        <w:t>;</w:t>
+      </w:r>
+    </w:p>
+    <w:p>
+      <w:pPr>
+        <w:pStyle w:val="ab"/>
+        <w:rPr>
+          <w:lang w:val="en-US"/>
+        </w:rPr>
+      </w:pPr>
+      <w:r>
+        <w:rPr>
+          <w:lang w:val="en-US"/>
+        </w:rPr>
+        <w:t>virtual</w:t>
+      </w:r>
+      <w:r>
+        <w:rPr>
+          <w:lang w:val="en-US"/>
+        </w:rPr>
+        <w:t xml:space="preserve"> </w:t>
+      </w:r>
+      <w:r>
+        <w:rPr>
+          <w:lang w:val="en-US"/>
+        </w:rPr>
+        <w:t>string</w:t>
+      </w:r>
+      <w:r>
+        <w:rPr>
+          <w:lang w:val="en-US"/>
+        </w:rPr>
+        <w:t xml:space="preserve"> </w:t>
+      </w:r>
+      <w:proofErr w:type="gramStart"/>
+      <w:r>
+        <w:rPr>
+          <w:lang w:val="en-US"/>
+        </w:rPr>
+        <w:t>ToString</w:t>
+      </w:r>
+      <w:r>
+        <w:rPr>
+          <w:lang w:val="en-US"/>
+        </w:rPr>
+        <w:t>(</w:t>
+      </w:r>
+      <w:proofErr w:type="gramEnd"/>
+      <w:r>
+        <w:rPr>
+          <w:lang w:val="en-US"/>
+        </w:rPr>
+        <w:t xml:space="preserve">) = </w:t>
+      </w:r>
+      <w:r>
+        <w:rPr>
+          <w:lang w:val="en-US"/>
+        </w:rPr>
+        <w:t>0</w:t>
+      </w:r>
+      <w:r>
+        <w:rPr>
+          <w:lang w:val="en-US"/>
+        </w:rPr>
+        <w:t xml:space="preserve"> – </w:t>
+      </w:r>
+      <w:r>
+        <w:t>приведение</w:t>
+      </w:r>
+      <w:r>
+        <w:rPr>
+          <w:lang w:val="en-US"/>
+        </w:rPr>
+        <w:t xml:space="preserve"> </w:t>
+      </w:r>
+      <w:r>
+        <w:t>к</w:t>
+      </w:r>
+      <w:r>
+        <w:rPr>
+          <w:lang w:val="en-US"/>
+        </w:rPr>
+        <w:t xml:space="preserve"> </w:t>
+      </w:r>
+      <w:r>
+        <w:t>строке</w:t>
+      </w:r>
+      <w:r>
+        <w:rPr>
+          <w:lang w:val="en-US"/>
+        </w:rPr>
+        <w:t>.</w:t>
+      </w:r>
+    </w:p>
+    <w:p>
+      <w:pPr>
+        <w:pStyle w:val="ab"/>
+      </w:pPr>
+      <w:r>
+        <w:t>Также содержит виртуальный деструктор.</w:t>
+      </w:r>
+    </w:p>
+    <w:p>
+      <w:pPr>
+        <w:pStyle w:val="3"/>
+      </w:pPr>
+      <w:bookmarkStart w:id="7" w:name="_Toc97400867"/>
+      <w:proofErr w:type="spellStart"/>
+      <w:r>
+        <w:rPr>
+          <w:lang w:val="en-US"/>
+        </w:rPr>
+        <w:t>CConstToken</w:t>
+      </w:r>
+      <w:bookmarkEnd w:id="7"/>
+      <w:proofErr w:type="spellEnd"/>
+    </w:p>
+    <w:p>
+      <w:pPr>
+        <w:pStyle w:val="ab"/>
+      </w:pPr>
+      <w:proofErr w:type="spellStart"/>
+      <w:r>
+        <w:rPr>
+          <w:lang w:val="en-US"/>
+        </w:rPr>
+        <w:t>CConstToken</w:t>
+      </w:r>
+      <w:proofErr w:type="spellEnd"/>
+      <w:r>
+        <w:t xml:space="preserve"> </w:t>
+      </w:r>
+      <w:r>
+        <w:t>–</w:t>
+      </w:r>
+      <w:r>
+        <w:t xml:space="preserve"> </w:t>
+      </w:r>
+      <w:r>
+        <w:t>класс</w:t>
+      </w:r>
+      <w:r>
+        <w:t xml:space="preserve"> токен</w:t>
+      </w:r>
+      <w:r>
+        <w:t xml:space="preserve">а </w:t>
+      </w:r>
+      <w:r>
+        <w:t xml:space="preserve">константы, является производным от </w:t>
+      </w:r>
+      <w:proofErr w:type="spellStart"/>
+      <w:r>
+        <w:rPr>
+          <w:lang w:val="en-US"/>
+        </w:rPr>
+        <w:t>CToken</w:t>
+      </w:r>
+      <w:proofErr w:type="spellEnd"/>
+      <w:r>
+        <w:t>.</w:t>
+      </w:r>
+      <w:r>
+        <w:t xml:space="preserve"> </w:t>
+      </w:r>
+      <w:r>
+        <w:t>В</w:t>
+      </w:r>
+      <w:r>
+        <w:t xml:space="preserve">ключает в себя указатель на объект класса </w:t>
+      </w:r>
+      <w:r>
+        <w:rPr>
+          <w:lang w:val="en-US"/>
+        </w:rPr>
+        <w:t>CVariant</w:t>
+      </w:r>
+      <w:r>
+        <w:t xml:space="preserve">, </w:t>
+      </w:r>
+      <w:r>
+        <w:t>который характеризует тип и значение константы.</w:t>
+      </w:r>
+      <w:r>
+        <w:t xml:space="preserve"> Содержит </w:t>
+      </w:r>
+      <w:r>
+        <w:t>переопределенный</w:t>
+      </w:r>
+      <w:r>
+        <w:t xml:space="preserve"> метод </w:t>
+      </w:r>
+      <w:proofErr w:type="gramStart"/>
+      <w:r>
+        <w:rPr>
+          <w:lang w:val="en-US"/>
+        </w:rPr>
+        <w:t>ToString</w:t>
+      </w:r>
+      <w:r>
+        <w:rPr>
+          <w:lang w:val="en-US"/>
+        </w:rPr>
+        <w:t>(</w:t>
+      </w:r>
+      <w:proofErr w:type="gramEnd"/>
+      <w:r>
+        <w:rPr>
+          <w:lang w:val="en-US"/>
+        </w:rPr>
+        <w:t>)</w:t>
+      </w:r>
+      <w:r>
+        <w:t>.</w:t>
+      </w:r>
+    </w:p>
+    <w:p>
+      <w:pPr>
+        <w:pStyle w:val="3"/>
+        <w:rPr>
+          <w:lang w:val="en-US"/>
+        </w:rPr>
+      </w:pPr>
+      <w:bookmarkStart w:id="8" w:name="_Toc97400868"/>
+      <w:proofErr w:type="spellStart"/>
+      <w:r>
+        <w:rPr>
+          <w:lang w:val="en-US"/>
+        </w:rPr>
+        <w:t>CVariant</w:t>
+      </w:r>
+      <w:bookmarkEnd w:id="8"/>
+      <w:proofErr w:type="spellEnd"/>
+    </w:p>
+    <w:p>
+      <w:pPr>
+        <w:pStyle w:val="ab"/>
+      </w:pPr>
+      <w:r>
+        <w:t>А</w:t>
+      </w:r>
+      <w:r>
+        <w:t>бстрактный класс</w:t>
+      </w:r>
+      <w:r>
+        <w:t xml:space="preserve"> </w:t>
+      </w:r>
+      <w:proofErr w:type="spellStart"/>
+      <w:r>
+        <w:rPr>
+          <w:lang w:val="en-US"/>
+        </w:rPr>
+        <w:t>CVariant</w:t>
+      </w:r>
+      <w:proofErr w:type="spellEnd"/>
+      <w:r>
+        <w:t>,</w:t>
+      </w:r>
+      <w:r>
+        <w:t xml:space="preserve"> представля</w:t>
+      </w:r>
+      <w:r>
+        <w:t>ющий</w:t>
+      </w:r>
+      <w:r>
+        <w:t xml:space="preserve"> константу</w:t>
+      </w:r>
+      <w:r>
+        <w:t>.</w:t>
+      </w:r>
+      <w:r>
+        <w:t xml:space="preserve"> Содержит</w:t>
+      </w:r>
+      <w:r>
+        <w:t xml:space="preserve"> </w:t>
+      </w:r>
+      <w:r>
+        <w:t>поле</w:t>
+      </w:r>
+      <w:r>
+        <w:t xml:space="preserve"> </w:t>
+      </w:r>
+      <w:r>
+        <w:t xml:space="preserve">типа константы перечисления </w:t>
+      </w:r>
+      <w:proofErr w:type="spellStart"/>
+      <w:r>
+        <w:t>EVariantType</w:t>
+      </w:r>
+      <w:proofErr w:type="spellEnd"/>
+      <w:r>
+        <w:t xml:space="preserve"> (</w:t>
+      </w:r>
+      <w:proofErr w:type="spellStart"/>
+      <w:r>
+        <w:t>vtInt</w:t>
+      </w:r>
+      <w:proofErr w:type="spellEnd"/>
+      <w:r>
+        <w:t xml:space="preserve"> </w:t>
+      </w:r>
+      <w:r>
+        <w:t>– целая</w:t>
+      </w:r>
+      <w:r>
+        <w:t>,</w:t>
+      </w:r>
+      <w:r>
+        <w:t xml:space="preserve"> </w:t>
+      </w:r>
+      <w:proofErr w:type="spellStart"/>
+      <w:r>
+        <w:rPr>
+          <w:lang w:val="en-US"/>
+        </w:rPr>
+        <w:t>vtReal</w:t>
+      </w:r>
+      <w:proofErr w:type="spellEnd"/>
+      <w:r>
+        <w:t xml:space="preserve"> – вещественная</w:t>
+      </w:r>
+      <w:r>
+        <w:t>,</w:t>
+      </w:r>
+      <w:r>
+        <w:t xml:space="preserve"> </w:t>
+      </w:r>
+      <w:proofErr w:type="spellStart"/>
+      <w:r>
+        <w:rPr>
+          <w:lang w:val="en-US"/>
+        </w:rPr>
+        <w:t>vtString</w:t>
+      </w:r>
+      <w:proofErr w:type="spellEnd"/>
+      <w:r>
+        <w:t xml:space="preserve"> – строковая</w:t>
+      </w:r>
+      <w:r>
+        <w:t xml:space="preserve">, </w:t>
+      </w:r>
+      <w:proofErr w:type="spellStart"/>
+      <w:r>
+        <w:rPr>
+          <w:lang w:val="en-US"/>
+        </w:rPr>
+        <w:t>vtBoolea</w:t>
+      </w:r>
+      <w:r>
+        <w:rPr>
+          <w:lang w:val="en-US"/>
+        </w:rPr>
+        <w:t>n</w:t>
+      </w:r>
+      <w:proofErr w:type="spellEnd"/>
+      <w:r>
+        <w:t xml:space="preserve"> </w:t>
+      </w:r>
+      <w:r>
+        <w:t>– булева</w:t>
+      </w:r>
+      <w:r>
+        <w:t>)</w:t>
+      </w:r>
+      <w:r>
+        <w:t>.</w:t>
+      </w:r>
+    </w:p>
+    <w:p>
+      <w:pPr>
+        <w:pStyle w:val="ab"/>
+      </w:pPr>
+      <w:r>
+        <w:t xml:space="preserve">Содержит конструктор принимающий тип </w:t>
+      </w:r>
+      <w:r>
+        <w:t>константы</w:t>
+      </w:r>
+      <w:r>
+        <w:t>.</w:t>
+      </w:r>
+    </w:p>
+    <w:p>
+      <w:pPr>
+        <w:pStyle w:val="ab"/>
+      </w:pPr>
+    </w:p>
+    <w:p>
+      <w:pPr>
+        <w:pStyle w:val="ab"/>
+      </w:pPr>
+      <w:r>
+        <w:t>Открытые</w:t>
+      </w:r>
+      <w:r>
+        <w:t xml:space="preserve"> </w:t>
+      </w:r>
+      <w:r>
+        <w:t>методы</w:t>
+      </w:r>
+      <w:r>
+        <w:t>:</w:t>
+      </w:r>
+    </w:p>
+    <w:p>
+      <w:pPr>
+        <w:pStyle w:val="ab"/>
+      </w:pPr>
+      <w:proofErr w:type="spellStart"/>
+      <w:r>
+        <w:rPr>
+          <w:lang w:val="en-US"/>
+        </w:rPr>
+        <w:t>EVariantType</w:t>
+      </w:r>
+      <w:proofErr w:type="spellEnd"/>
+      <w:r>
+        <w:t xml:space="preserve"> </w:t>
+      </w:r>
+      <w:proofErr w:type="spellStart"/>
+      <w:proofErr w:type="gramStart"/>
+      <w:r>
+        <w:rPr>
+          <w:lang w:val="en-US"/>
+        </w:rPr>
+        <w:t>getVariantType</w:t>
+      </w:r>
+      <w:proofErr w:type="spellEnd"/>
+      <w:r>
+        <w:t>(</w:t>
+      </w:r>
+      <w:proofErr w:type="gramEnd"/>
+      <w:r>
+        <w:t>)</w:t>
+      </w:r>
+      <w:r>
+        <w:t xml:space="preserve"> – </w:t>
+      </w:r>
+      <w:r>
+        <w:t>получение</w:t>
+      </w:r>
+      <w:r>
+        <w:t xml:space="preserve"> </w:t>
+      </w:r>
+      <w:r>
+        <w:t>типа</w:t>
+      </w:r>
+      <w:r>
+        <w:t xml:space="preserve"> </w:t>
+      </w:r>
+      <w:r>
+        <w:t>константы</w:t>
+      </w:r>
+      <w:r>
+        <w:t>;</w:t>
+      </w:r>
+    </w:p>
+    <w:p>
+      <w:pPr>
+        <w:pStyle w:val="ab"/>
+        <w:rPr>
+          <w:lang w:val="en-US"/>
+        </w:rPr>
+      </w:pPr>
+      <w:r>
+        <w:rPr>
+          <w:lang w:val="en-US"/>
+        </w:rPr>
+        <w:t>virtual</w:t>
+      </w:r>
+      <w:r>
+        <w:rPr>
+          <w:lang w:val="en-US"/>
+        </w:rPr>
+        <w:t xml:space="preserve"> </w:t>
+      </w:r>
+      <w:r>
+        <w:rPr>
+          <w:lang w:val="en-US"/>
+        </w:rPr>
+        <w:t>string</w:t>
+      </w:r>
+      <w:r>
+        <w:rPr>
+          <w:lang w:val="en-US"/>
+        </w:rPr>
+        <w:t xml:space="preserve"> </w:t>
+      </w:r>
+      <w:proofErr w:type="gramStart"/>
+      <w:r>
+        <w:rPr>
+          <w:lang w:val="en-US"/>
+        </w:rPr>
+        <w:t>ToString</w:t>
+      </w:r>
+      <w:r>
+        <w:rPr>
+          <w:lang w:val="en-US"/>
+        </w:rPr>
+        <w:t>(</w:t>
+      </w:r>
+      <w:proofErr w:type="gramEnd"/>
+      <w:r>
+        <w:rPr>
+          <w:lang w:val="en-US"/>
+        </w:rPr>
+        <w:t>) = 0</w:t>
+      </w:r>
+      <w:r>
+        <w:rPr>
+          <w:lang w:val="en-US"/>
+        </w:rPr>
+        <w:t xml:space="preserve"> – </w:t>
+      </w:r>
+      <w:r>
+        <w:t>приведение</w:t>
+      </w:r>
+      <w:r>
+        <w:rPr>
+          <w:lang w:val="en-US"/>
+        </w:rPr>
+        <w:t xml:space="preserve"> </w:t>
+      </w:r>
+      <w:r>
+        <w:t>к</w:t>
+      </w:r>
+      <w:r>
+        <w:rPr>
+          <w:lang w:val="en-US"/>
+        </w:rPr>
+        <w:t xml:space="preserve"> </w:t>
+      </w:r>
+      <w:r>
+        <w:t>строке</w:t>
+      </w:r>
+      <w:r>
+        <w:rPr>
+          <w:lang w:val="en-US"/>
+        </w:rPr>
+        <w:t>.</w:t>
+      </w:r>
+    </w:p>
+    <w:p>
+      <w:pPr>
+        <w:pStyle w:val="ab"/>
+      </w:pPr>
+      <w:r>
+        <w:t>Также содержит виртуальный деструктор.</w:t>
+      </w:r>
+    </w:p>
+    <w:p>
+      <w:pPr>
+        <w:pStyle w:val="3"/>
+        <w:rPr>
+          <w:lang w:val="en-US"/>
+        </w:rPr>
+      </w:pPr>
+      <w:bookmarkStart w:id="9" w:name="_Toc97400869"/>
+      <w:proofErr w:type="spellStart"/>
+      <w:r>
+        <w:rPr>
+          <w:lang w:val="en-US"/>
+        </w:rPr>
+        <w:t>CIntVariant</w:t>
+      </w:r>
+      <w:proofErr w:type="spellEnd"/>
+      <w:r>
+        <w:t xml:space="preserve">, </w:t>
+      </w:r>
+      <w:proofErr w:type="spellStart"/>
+      <w:r>
+        <w:rPr>
+          <w:lang w:val="en-US"/>
+        </w:rPr>
+        <w:t>CRealVariant</w:t>
+      </w:r>
+      <w:proofErr w:type="spellEnd"/>
+      <w:r>
+        <w:t xml:space="preserve">, </w:t>
+      </w:r>
+      <w:proofErr w:type="spellStart"/>
+      <w:r>
+        <w:rPr>
+          <w:lang w:val="en-US"/>
+        </w:rPr>
+        <w:t>CStringVariant</w:t>
+      </w:r>
+      <w:proofErr w:type="spellEnd"/>
+      <w:r>
+        <w:t xml:space="preserve">, </w:t>
+      </w:r>
+      <w:proofErr w:type="spellStart"/>
+      <w:r>
+        <w:rPr>
+          <w:lang w:val="en-US"/>
+        </w:rPr>
+        <w:t>CBooleanVariant</w:t>
+      </w:r>
+      <w:bookmarkEnd w:id="9"/>
+      <w:proofErr w:type="spellEnd"/>
+    </w:p>
+    <w:p>
+      <w:pPr>
+        <w:pStyle w:val="ab"/>
+      </w:pPr>
+      <w:proofErr w:type="spellStart"/>
+      <w:r>
+        <w:rPr>
+          <w:lang w:val="en-US"/>
+        </w:rPr>
+        <w:t>CIntVariant</w:t>
+      </w:r>
+      <w:proofErr w:type="spellEnd"/>
+      <w:r>
+        <w:rPr>
+          <w:lang w:val="en-US"/>
+        </w:rPr>
+        <w:t xml:space="preserve">, </w:t>
+      </w:r>
+      <w:proofErr w:type="spellStart"/>
+      <w:r>
+        <w:rPr>
+          <w:lang w:val="en-US"/>
+        </w:rPr>
+        <w:t>CRealVariant</w:t>
+      </w:r>
+      <w:proofErr w:type="spellEnd"/>
+      <w:r>
+        <w:rPr>
+          <w:lang w:val="en-US"/>
+        </w:rPr>
+        <w:t xml:space="preserve">, </w:t>
+      </w:r>
+      <w:proofErr w:type="spellStart"/>
+      <w:r>
+        <w:rPr>
+          <w:lang w:val="en-US"/>
+        </w:rPr>
+        <w:t>CStringVariant</w:t>
+      </w:r>
+      <w:proofErr w:type="spellEnd"/>
+      <w:r>
+        <w:rPr>
+          <w:lang w:val="en-US"/>
+        </w:rPr>
+        <w:t xml:space="preserve">, </w:t>
+      </w:r>
+      <w:proofErr w:type="spellStart"/>
+      <w:r>
+        <w:rPr>
+          <w:lang w:val="en-US"/>
+        </w:rPr>
+        <w:t>CBooleanVariant</w:t>
+      </w:r>
+      <w:proofErr w:type="spellEnd"/>
+      <w:r>
+        <w:rPr>
+          <w:lang w:val="en-US"/>
+        </w:rPr>
+        <w:t xml:space="preserve"> </w:t>
+      </w:r>
+      <w:r>
+        <w:rPr>
+          <w:lang w:val="en-US"/>
+        </w:rPr>
+        <w:t xml:space="preserve">– </w:t>
+      </w:r>
+      <w:r>
+        <w:t>класс</w:t>
+      </w:r>
+      <w:r>
+        <w:t>ы</w:t>
+      </w:r>
+      <w:r>
+        <w:rPr>
+          <w:lang w:val="en-US"/>
+        </w:rPr>
+        <w:t xml:space="preserve"> </w:t>
+      </w:r>
+      <w:r>
+        <w:t>константы</w:t>
+      </w:r>
+      <w:r>
+        <w:rPr>
+          <w:lang w:val="en-US"/>
+        </w:rPr>
+        <w:t xml:space="preserve">, </w:t>
+      </w:r>
+      <w:r>
+        <w:t>явля</w:t>
+      </w:r>
+      <w:r>
+        <w:t>ю</w:t>
+      </w:r>
+      <w:r>
+        <w:t>тся</w:t>
+      </w:r>
+      <w:r>
+        <w:rPr>
+          <w:lang w:val="en-US"/>
+        </w:rPr>
+        <w:t xml:space="preserve"> </w:t>
+      </w:r>
+      <w:r>
+        <w:t>производным</w:t>
+      </w:r>
+      <w:r>
+        <w:rPr>
+          <w:lang w:val="en-US"/>
+        </w:rPr>
+        <w:t xml:space="preserve"> </w:t>
+      </w:r>
+      <w:r>
+        <w:t>от</w:t>
+      </w:r>
+      <w:r>
+        <w:rPr>
+          <w:lang w:val="en-US"/>
+        </w:rPr>
+        <w:t xml:space="preserve"> </w:t>
+      </w:r>
+      <w:proofErr w:type="spellStart"/>
+      <w:r>
+        <w:rPr>
+          <w:lang w:val="en-US"/>
+        </w:rPr>
+        <w:t>CVariant</w:t>
+      </w:r>
+      <w:proofErr w:type="spellEnd"/>
+      <w:r>
+        <w:rPr>
+          <w:lang w:val="en-US"/>
+        </w:rPr>
+        <w:t>.</w:t>
+      </w:r>
+      <w:r>
+        <w:rPr>
+          <w:lang w:val="en-US"/>
+        </w:rPr>
+        <w:t xml:space="preserve"> </w:t>
+      </w:r>
+      <w:r>
+        <w:t>Содерж</w:t>
+      </w:r>
+      <w:r>
+        <w:t>а</w:t>
+      </w:r>
+      <w:r>
+        <w:t>т поле значения константы.</w:t>
+      </w:r>
+    </w:p>
+    <w:p>
+      <w:pPr>
+        <w:pStyle w:val="ab"/>
+      </w:pPr>
+      <w:r>
+        <w:t>Открытые</w:t>
+      </w:r>
+      <w:r>
+        <w:t xml:space="preserve"> </w:t>
+      </w:r>
+      <w:r>
+        <w:t>методы</w:t>
+      </w:r>
+      <w:r>
+        <w:t>:</w:t>
+      </w:r>
+    </w:p>
+    <w:p>
+      <w:pPr>
+        <w:pStyle w:val="ab"/>
+      </w:pPr>
+      <w:proofErr w:type="spellStart"/>
+      <w:proofErr w:type="gramStart"/>
+      <w:r>
+        <w:rPr>
+          <w:lang w:val="en-US"/>
+        </w:rPr>
+        <w:t>Get</w:t>
+      </w:r>
+      <w:r>
+        <w:rPr>
+          <w:lang w:val="en-US"/>
+        </w:rPr>
+        <w:t>Value</w:t>
+      </w:r>
+      <w:proofErr w:type="spellEnd"/>
+      <w:r>
+        <w:t>(</w:t>
+      </w:r>
+      <w:proofErr w:type="gramEnd"/>
+      <w:r>
+        <w:t xml:space="preserve">) – </w:t>
+      </w:r>
+      <w:r>
+        <w:t>получение</w:t>
+      </w:r>
+      <w:r>
+        <w:t xml:space="preserve"> </w:t>
+      </w:r>
+      <w:r>
+        <w:t>значения</w:t>
+      </w:r>
+      <w:r>
+        <w:t>;</w:t>
+      </w:r>
+    </w:p>
+    <w:p>
+      <w:pPr>
+        <w:pStyle w:val="ab"/>
+      </w:pPr>
+      <w:r>
+        <w:rPr>
+          <w:lang w:val="en-US"/>
+        </w:rPr>
+        <w:t>string</w:t>
+      </w:r>
+      <w:r>
+        <w:t xml:space="preserve"> </w:t>
+      </w:r>
+      <w:proofErr w:type="gramStart"/>
+      <w:r>
+        <w:rPr>
+          <w:lang w:val="en-US"/>
+        </w:rPr>
+        <w:t>ToString</w:t>
+      </w:r>
+      <w:r>
+        <w:t>(</w:t>
+      </w:r>
+      <w:proofErr w:type="gramEnd"/>
+      <w:r>
+        <w:t>)</w:t>
+      </w:r>
+      <w:r>
+        <w:t xml:space="preserve"> </w:t>
+      </w:r>
+      <w:r>
+        <w:t>–</w:t>
+      </w:r>
+      <w:r>
+        <w:t xml:space="preserve"> </w:t>
+      </w:r>
+      <w:r>
+        <w:t xml:space="preserve">переопределенный метод </w:t>
+      </w:r>
+      <w:r>
+        <w:t>приведени</w:t>
+      </w:r>
+      <w:r>
+        <w:t>я</w:t>
+      </w:r>
+      <w:r>
+        <w:t xml:space="preserve"> </w:t>
+      </w:r>
+      <w:r>
+        <w:t>к</w:t>
+      </w:r>
+      <w:r>
+        <w:t xml:space="preserve"> </w:t>
+      </w:r>
+      <w:r>
+        <w:t>строке</w:t>
+      </w:r>
+      <w:r>
+        <w:t>.</w:t>
+      </w:r>
+    </w:p>
+    <w:p>
+      <w:pPr>
+        <w:pStyle w:val="3"/>
+      </w:pPr>
+      <w:bookmarkStart w:id="10" w:name="_Toc97400870"/>
+      <w:proofErr w:type="spellStart"/>
+      <w:r>
+        <w:rPr>
+          <w:lang w:val="en-US"/>
+        </w:rPr>
+        <w:t>CIdentToken</w:t>
+      </w:r>
+      <w:bookmarkEnd w:id="10"/>
+      <w:proofErr w:type="spellEnd"/>
+    </w:p>
+    <w:p>
+      <w:pPr>
+        <w:pStyle w:val="ab"/>
+      </w:pPr>
+      <w:proofErr w:type="spellStart"/>
+      <w:r>
+        <w:rPr>
+          <w:lang w:val="en-US"/>
+        </w:rPr>
+        <w:t>CIdentToken</w:t>
+      </w:r>
+      <w:proofErr w:type="spellEnd"/>
+      <w:r>
+        <w:t xml:space="preserve"> </w:t>
+      </w:r>
+      <w:r>
+        <w:t>–</w:t>
+      </w:r>
+      <w:r>
+        <w:t xml:space="preserve"> </w:t>
+      </w:r>
+      <w:r>
+        <w:t>класс токена</w:t>
+      </w:r>
+      <w:r>
+        <w:t xml:space="preserve"> </w:t>
+      </w:r>
+      <w:r>
+        <w:t>идентификатора</w:t>
+      </w:r>
+      <w:r>
+        <w:t xml:space="preserve">, является производным от </w:t>
+      </w:r>
+      <w:proofErr w:type="spellStart"/>
+      <w:r>
+        <w:rPr>
+          <w:lang w:val="en-US"/>
+        </w:rPr>
+        <w:t>CToken</w:t>
+      </w:r>
+      <w:proofErr w:type="spellEnd"/>
+      <w:r>
+        <w:t>.</w:t>
+      </w:r>
+      <w:r>
+        <w:t xml:space="preserve"> </w:t>
+      </w:r>
+      <w:r>
+        <w:t xml:space="preserve">Включает в себя </w:t>
+      </w:r>
+      <w:r>
+        <w:t>имя идентификатора</w:t>
+      </w:r>
+      <w:r>
+        <w:t xml:space="preserve">. Содержит переопределенный метод </w:t>
+      </w:r>
+      <w:proofErr w:type="gramStart"/>
+      <w:r>
+        <w:rPr>
+          <w:lang w:val="en-US"/>
+        </w:rPr>
+        <w:t>ToString</w:t>
+      </w:r>
+      <w:r>
+        <w:t>(</w:t>
+      </w:r>
+      <w:proofErr w:type="gramEnd"/>
+      <w:r>
+        <w:t>)</w:t>
+      </w:r>
+      <w:r>
+        <w:t>.</w:t>
+      </w:r>
+    </w:p>
+    <w:p>
+      <w:pPr>
+        <w:pStyle w:val="3"/>
+      </w:pPr>
+      <w:bookmarkStart w:id="11" w:name="_Toc97400871"/>
+      <w:proofErr w:type="spellStart"/>
+      <w:r>
+        <w:rPr>
+          <w:lang w:val="en-US"/>
+        </w:rPr>
+        <w:t>CKeyWordToken</w:t>
+      </w:r>
+      <w:bookmarkEnd w:id="11"/>
+      <w:proofErr w:type="spellEnd"/>
+    </w:p>
+    <w:p>
+      <w:pPr>
+        <w:pStyle w:val="ab"/>
+      </w:pPr>
+      <w:proofErr w:type="spellStart"/>
+      <w:r>
+        <w:t>CKeyWordToken</w:t>
+      </w:r>
+      <w:proofErr w:type="spellEnd"/>
+      <w:r>
+        <w:t xml:space="preserve"> </w:t>
+      </w:r>
+      <w:r>
+        <w:t>– класс токена</w:t>
+      </w:r>
+      <w:r>
+        <w:t xml:space="preserve"> ключевого слова</w:t>
+      </w:r>
+      <w:r>
+        <w:t xml:space="preserve">, является производным от </w:t>
+      </w:r>
+      <w:proofErr w:type="spellStart"/>
+      <w:r>
+        <w:t>CToken</w:t>
+      </w:r>
+      <w:proofErr w:type="spellEnd"/>
+      <w:r>
+        <w:t>. Включает в себя</w:t>
+      </w:r>
+      <w:r>
+        <w:t xml:space="preserve"> поле ключевого слова перечисления </w:t>
+      </w:r>
+      <w:proofErr w:type="spellStart"/>
+      <w:r>
+        <w:t>EKeyWordType</w:t>
+      </w:r>
+      <w:proofErr w:type="spellEnd"/>
+      <w:r>
+        <w:t xml:space="preserve">, которое содержит элементы для всех возможных ключевых слов языка </w:t>
+      </w:r>
+      <w:r>
+        <w:rPr>
+          <w:lang w:val="en-US"/>
+        </w:rPr>
+        <w:t>Pascal</w:t>
+      </w:r>
+      <w:r>
+        <w:t xml:space="preserve">. </w:t>
+      </w:r>
+    </w:p>
+    <w:p>
+      <w:pPr>
+        <w:pStyle w:val="ab"/>
+      </w:pPr>
+      <w:r>
+        <w:t>Открытые</w:t>
+      </w:r>
+      <w:r>
+        <w:t xml:space="preserve"> </w:t>
+      </w:r>
+      <w:r>
+        <w:t>методы</w:t>
+      </w:r>
+      <w:r>
+        <w:t>:</w:t>
+      </w:r>
+    </w:p>
+    <w:p>
+      <w:pPr>
+        <w:pStyle w:val="ab"/>
+      </w:pPr>
+      <w:proofErr w:type="spellStart"/>
+      <w:r>
+        <w:rPr>
+          <w:lang w:val="en-US"/>
+        </w:rPr>
+        <w:t>EKeyWordType</w:t>
+      </w:r>
+      <w:proofErr w:type="spellEnd"/>
+      <w:r>
+        <w:t xml:space="preserve"> </w:t>
+      </w:r>
+      <w:proofErr w:type="spellStart"/>
+      <w:r>
+        <w:rPr>
+          <w:lang w:val="en-US"/>
+        </w:rPr>
+        <w:t>GetKeyWordType</w:t>
+      </w:r>
+      <w:proofErr w:type="spellEnd"/>
+      <w:r>
+        <w:t xml:space="preserve"> </w:t>
+      </w:r>
+      <w:r>
+        <w:t xml:space="preserve">() – </w:t>
+      </w:r>
+      <w:r>
+        <w:t>получение</w:t>
+      </w:r>
+      <w:r>
+        <w:t xml:space="preserve"> типа ключевого слова</w:t>
+      </w:r>
+      <w:r>
+        <w:t>;</w:t>
+      </w:r>
+    </w:p>
+    <w:p>
+      <w:pPr>
+        <w:pStyle w:val="ab"/>
+      </w:pPr>
+      <w:r>
+        <w:rPr>
+          <w:lang w:val="en-US"/>
+        </w:rPr>
+        <w:t>string</w:t>
+      </w:r>
+      <w:r>
+        <w:t xml:space="preserve"> </w:t>
+      </w:r>
+      <w:proofErr w:type="gramStart"/>
+      <w:r>
+        <w:rPr>
+          <w:lang w:val="en-US"/>
+        </w:rPr>
+        <w:t>ToString</w:t>
+      </w:r>
+      <w:r>
+        <w:t>(</w:t>
+      </w:r>
+      <w:proofErr w:type="gramEnd"/>
+      <w:r>
+        <w:t>) –</w:t>
+      </w:r>
+      <w:r>
+        <w:t xml:space="preserve"> переопределенный метод приведения</w:t>
+      </w:r>
+      <w:r>
+        <w:t xml:space="preserve"> </w:t>
+      </w:r>
+      <w:r>
+        <w:t>к</w:t>
+      </w:r>
+      <w:r>
+        <w:t xml:space="preserve"> </w:t>
+      </w:r>
+      <w:r>
+        <w:t>строке</w:t>
+      </w:r>
+      <w:r>
+        <w:t>.</w:t>
+      </w:r>
+    </w:p>
+    <w:p>
+      <w:pPr>
+        <w:pStyle w:val="3"/>
+      </w:pPr>
+      <w:bookmarkStart w:id="12" w:name="_Toc97400872"/>
+      <w:proofErr w:type="spellStart"/>
+      <w:r>
+        <w:rPr>
+          <w:lang w:val="en-US"/>
+        </w:rPr>
+        <w:t>CEmptyToken</w:t>
+      </w:r>
+      <w:bookmarkEnd w:id="12"/>
+      <w:proofErr w:type="spellEnd"/>
+    </w:p>
+    <w:p>
+      <w:pPr>
+        <w:pStyle w:val="ab"/>
+      </w:pPr>
+      <w:proofErr w:type="spellStart"/>
+      <w:r>
+        <w:rPr>
+          <w:lang w:val="en-US"/>
+        </w:rPr>
+        <w:t>CEmptyToken</w:t>
+      </w:r>
+      <w:proofErr w:type="spellEnd"/>
+      <w:r>
+        <w:t xml:space="preserve"> </w:t>
+      </w:r>
+      <w:r>
+        <w:t>– класс</w:t>
+      </w:r>
+      <w:r>
+        <w:t xml:space="preserve"> отсутствия токена</w:t>
+      </w:r>
+      <w:r>
+        <w:t xml:space="preserve">, является производным от </w:t>
+      </w:r>
+      <w:proofErr w:type="spellStart"/>
+      <w:r>
+        <w:t>CToken</w:t>
+      </w:r>
+      <w:proofErr w:type="spellEnd"/>
+      <w:r>
+        <w:t>.</w:t>
+      </w:r>
+    </w:p>
+    <w:p>
+      <w:pPr>
+        <w:pStyle w:val="ab"/>
+        <w:rPr>
+          <w:lang w:val="en-US"/>
+        </w:rPr>
+      </w:pPr>
+      <w:r>
+        <w:t xml:space="preserve">Необходим в тех ситуациях, когда вернуть токен другого типа не удается: лексическая ошибка, окончание </w:t>
+      </w:r>
+      <w:r>
+        <w:t>потока ввода.</w:t>
+      </w:r>
+      <w:r>
+        <w:t xml:space="preserve"> Содержит переопределенный метод </w:t>
+      </w:r>
+      <w:proofErr w:type="gramStart"/>
+      <w:r>
+        <w:rPr>
+          <w:lang w:val="en-US"/>
+        </w:rPr>
+        <w:t>ToString(</w:t>
+      </w:r>
+      <w:proofErr w:type="gramEnd"/>
+      <w:r>
+        <w:rPr>
+          <w:lang w:val="en-US"/>
+        </w:rPr>
+        <w:t>).</w:t>
+      </w:r>
     </w:p>
     <w:p>
       <w:pPr>
@@ -976,7 +3604,7 @@
 </file>
 
 <file path=word/numbering.xml><?xml version="1.0" encoding="utf-8"?>
-<w:numbering xmlns:wpc="http://schemas.microsoft.com/office/word/2010/wordprocessingCanvas" xmlns:cx="http://schemas.microsoft.com/office/drawing/2014/chartex" xmlns:cx1="http://schemas.microsoft.com/office/drawing/2015/9/8/chartex" xmlns:cx2="http://schemas.microsoft.com/office/drawing/2015/10/21/chartex" xmlns:cx3="http://schemas.microsoft.com/office/drawing/2016/5/9/chartex" xmlns:cx4="http://schemas.microsoft.com/office/drawing/2016/5/10/chartex" xmlns:cx5="http://schemas.microsoft.com/office/drawing/2016/5/11/chartex" xmlns:cx6="http://schemas.microsoft.com/office/drawing/2016/5/12/chartex" xmlns:cx7="http://schemas.microsoft.com/office/drawing/2016/5/13/chartex" xmlns:cx8="http://schemas.microsoft.com/office/drawing/2016/5/14/chartex" xmlns:mc="http://schemas.openxmlformats.org/markup-compatibility/2006" xmlns:aink="http://schemas.microsoft.com/office/drawing/2016/ink" xmlns:am3d="http://schemas.microsoft.com/office/drawing/2017/model3d" xmlns:o="urn:schemas-microsoft-com:office:office" xmlns:r="http://schemas.openxmlformats.org/officeDocument/2006/relationships" xmlns:m="http://schemas.openxmlformats.org/officeDocument/2006/math" xmlns:v="urn:schemas-microsoft-com:vml" xmlns:wp14="http://schemas.microsoft.com/office/word/2010/wordprocessingDrawing" xmlns:wp="http://schemas.openxmlformats.org/drawingml/2006/wordprocessingDrawing" xmlns:w10="urn:schemas-microsoft-com:office:word" xmlns:w="http://schemas.openxmlformats.org/wordprocessingml/2006/main" xmlns:w14="http://schemas.microsoft.com/office/word/2010/wordml" xmlns:w15="http://schemas.microsoft.com/office/word/2012/wordml" xmlns:w16cex="http://schemas.microsoft.com/office/word/2018/wordml/cex" xmlns:w16cid="http://schemas.microsoft.com/office/word/2016/wordml/cid" xmlns:w16="http://schemas.microsoft.com/office/word/2018/wordml" xmlns:w16se="http://schemas.microsoft.com/office/word/2015/wordml/symex" xmlns:wpg="http://schemas.microsoft.com/office/word/2010/wordprocessingGroup" xmlns:wpi="http://schemas.microsoft.com/office/word/2010/wordprocessingInk" xmlns:wne="http://schemas.microsoft.com/office/word/2006/wordml" xmlns:wps="http://schemas.microsoft.com/office/word/2010/wordprocessingShape" mc:Ignorable="w14 w15 w16se w16cid w16 w16cex wp14">
+<w:numbering xmlns:wpc="http://schemas.microsoft.com/office/word/2010/wordprocessingCanvas" xmlns:cx="http://schemas.microsoft.com/office/drawing/2014/chartex" xmlns:cx1="http://schemas.microsoft.com/office/drawing/2015/9/8/chartex" xmlns:cx2="http://schemas.microsoft.com/office/drawing/2015/10/21/chartex" xmlns:cx3="http://schemas.microsoft.com/office/drawing/2016/5/9/chartex" xmlns:cx4="http://schemas.microsoft.com/office/drawing/2016/5/10/chartex" xmlns:cx5="http://schemas.microsoft.com/office/drawing/2016/5/11/chartex" xmlns:cx6="http://schemas.microsoft.com/office/drawing/2016/5/12/chartex" xmlns:cx7="http://schemas.microsoft.com/office/drawing/2016/5/13/chartex" xmlns:cx8="http://schemas.microsoft.com/office/drawing/2016/5/14/chartex" xmlns:mc="http://schemas.openxmlformats.org/markup-compatibility/2006" xmlns:aink="http://schemas.microsoft.com/office/drawing/2016/ink" xmlns:am3d="http://schemas.microsoft.com/office/drawing/2017/model3d" xmlns:o="urn:schemas-microsoft-com:office:office" xmlns:r="http://schemas.openxmlformats.org/officeDocument/2006/relationships" xmlns:m="http://schemas.openxmlformats.org/officeDocument/2006/math" xmlns:v="urn:schemas-microsoft-com:vml" xmlns:wp14="http://schemas.microsoft.com/office/word/2010/wordprocessingDrawing" xmlns:wp="http://schemas.openxmlformats.org/drawingml/2006/wordprocessingDrawing" xmlns:w10="urn:schemas-microsoft-com:office:word" xmlns:w="http://schemas.openxmlformats.org/wordprocessingml/2006/main" xmlns:w14="http://schemas.microsoft.com/office/word/2010/wordml" xmlns:w15="http://schemas.microsoft.com/office/word/2012/wordml" xmlns:w16cex="http://schemas.microsoft.com/office/word/2018/wordml/cex" xmlns:w16cid="http://schemas.microsoft.com/office/word/2016/wordml/cid" xmlns:w16="http://schemas.microsoft.com/office/word/2018/wordml" xmlns:w16sdtdh="http://schemas.microsoft.com/office/word/2020/wordml/sdtdatahash" xmlns:w16se="http://schemas.microsoft.com/office/word/2015/wordml/symex" xmlns:wpg="http://schemas.microsoft.com/office/word/2010/wordprocessingGroup" xmlns:wpi="http://schemas.microsoft.com/office/word/2010/wordprocessingInk" xmlns:wne="http://schemas.microsoft.com/office/word/2006/wordml" xmlns:wps="http://schemas.microsoft.com/office/word/2010/wordprocessingShape" mc:Ignorable="w14 w15 w16se w16cid w16 w16cex w16sdtdh wp14">
   <w:abstractNum w:abstractNumId="0" w15:restartNumberingAfterBreak="0">
     <w:nsid w:val="0F23609E"/>
     <w:multiLevelType w:val="hybridMultilevel"/>
@@ -1560,7 +4188,7 @@
 </file>
 
 <file path=word/styles.xml><?xml version="1.0" encoding="utf-8"?>
-<w:styles xmlns:mc="http://schemas.openxmlformats.org/markup-compatibility/2006" xmlns:r="http://schemas.openxmlformats.org/officeDocument/2006/relationships" xmlns:w="http://schemas.openxmlformats.org/wordprocessingml/2006/main" xmlns:w14="http://schemas.microsoft.com/office/word/2010/wordml" xmlns:w15="http://schemas.microsoft.com/office/word/2012/wordml" xmlns:w16cex="http://schemas.microsoft.com/office/word/2018/wordml/cex" xmlns:w16cid="http://schemas.microsoft.com/office/word/2016/wordml/cid" xmlns:w16="http://schemas.microsoft.com/office/word/2018/wordml" xmlns:w16se="http://schemas.microsoft.com/office/word/2015/wordml/symex" mc:Ignorable="w14 w15 w16se w16cid w16 w16cex">
+<w:styles xmlns:mc="http://schemas.openxmlformats.org/markup-compatibility/2006" xmlns:r="http://schemas.openxmlformats.org/officeDocument/2006/relationships" xmlns:w="http://schemas.openxmlformats.org/wordprocessingml/2006/main" xmlns:w14="http://schemas.microsoft.com/office/word/2010/wordml" xmlns:w15="http://schemas.microsoft.com/office/word/2012/wordml" xmlns:w16cex="http://schemas.microsoft.com/office/word/2018/wordml/cex" xmlns:w16cid="http://schemas.microsoft.com/office/word/2016/wordml/cid" xmlns:w16="http://schemas.microsoft.com/office/word/2018/wordml" xmlns:w16sdtdh="http://schemas.microsoft.com/office/word/2020/wordml/sdtdatahash" xmlns:w16se="http://schemas.microsoft.com/office/word/2015/wordml/symex" mc:Ignorable="w14 w15 w16se w16cid w16 w16cex w16sdtdh">
   <w:docDefaults>
     <w:rPrDefault>
       <w:rPr>

</xml_diff>

<commit_message>
refactor: added throw error
</commit_message>
<xml_diff>
--- a/report.docx
+++ b/report.docx
@@ -1158,6 +1158,24 @@
         <w:t>объекты ошибок</w:t>
       </w:r>
       <w:r>
+        <w:t xml:space="preserve"> наследуемого от </w:t>
+      </w:r>
+      <w:r>
+        <w:rPr>
+          <w:lang w:val="en-US"/>
+        </w:rPr>
+        <w:t>std</w:t>
+      </w:r>
+      <w:r>
+        <w:t>::</w:t>
+      </w:r>
+      <w:r>
+        <w:rPr>
+          <w:lang w:val="en-US"/>
+        </w:rPr>
+        <w:t>exception</w:t>
+      </w:r>
+      <w:r>
         <w:t xml:space="preserve"> класса </w:t>
       </w:r>
       <w:r>
@@ -1285,6 +1303,18 @@
         <w:t xml:space="preserve"> ошибок</w:t>
       </w:r>
       <w:r>
+        <w:t xml:space="preserve">, </w:t>
+      </w:r>
+      <w:r>
+        <w:t xml:space="preserve">вызвать </w:t>
+      </w:r>
+      <w:r>
+        <w:rPr>
+          <w:lang w:val="en-US"/>
+        </w:rPr>
+        <w:t>throw</w:t>
+      </w:r>
+      <w:r>
         <w:t>;</w:t>
       </w:r>
     </w:p>
@@ -1299,10 +1329,7 @@
         <w:t>void</w:t>
       </w:r>
       <w:r>
-        <w:t xml:space="preserve"> </w:t>
-      </w:r>
-      <w:r>
-        <w:t>PrintErrors()</w:t>
+        <w:t xml:space="preserve"> PrintErrors()</w:t>
       </w:r>
       <w:r>
         <w:t xml:space="preserve"> – </w:t>
@@ -1325,13 +1352,131 @@
         <w:pStyle w:val="ab"/>
       </w:pPr>
       <w:r>
-        <w:t>bool IsEndOfInput()</w:t>
+        <w:t xml:space="preserve">bool IsEndOfInput() – </w:t>
+      </w:r>
+      <w:r>
+        <w:t>проверка окончания потока ввода</w:t>
+      </w:r>
+      <w:r>
+        <w:t>;</w:t>
+      </w:r>
+    </w:p>
+    <w:p>
+      <w:pPr>
+        <w:pStyle w:val="ab"/>
+      </w:pPr>
+      <w:r>
+        <w:t xml:space="preserve">string GetOutputString() </w:t>
+      </w:r>
+      <w:r>
+        <w:t>–</w:t>
+      </w:r>
+      <w:r>
+        <w:t xml:space="preserve"> </w:t>
+      </w:r>
+      <w:r>
+        <w:t>получить строку вывода (если для вывода был выбран вывод в строку, в других случаях возвращает пустую строку)</w:t>
+      </w:r>
+      <w:r>
+        <w:t>.</w:t>
+      </w:r>
+    </w:p>
+    <w:p>
+      <w:pPr>
+        <w:pStyle w:val="ab"/>
+      </w:pPr>
+      <w:r>
+        <w:t>Закрытые методы</w:t>
+      </w:r>
+      <w:r>
+        <w:t>:</w:t>
+      </w:r>
+      <w:r>
+        <w:t xml:space="preserve"> </w:t>
+      </w:r>
+    </w:p>
+    <w:p>
+      <w:pPr>
+        <w:pStyle w:val="ab"/>
+      </w:pPr>
+      <w:r>
+        <w:t>void ReadString()</w:t>
       </w:r>
       <w:r>
         <w:t xml:space="preserve"> – </w:t>
       </w:r>
       <w:r>
-        <w:t>проверка окончания потока ввода</w:t>
+        <w:t xml:space="preserve">считать </w:t>
+      </w:r>
+      <w:r>
+        <w:t>новую строку из</w:t>
+      </w:r>
+      <w:r>
+        <w:t xml:space="preserve"> </w:t>
+      </w:r>
+      <w:r>
+        <w:t>файла в буфер.</w:t>
+      </w:r>
+    </w:p>
+    <w:p>
+      <w:pPr>
+        <w:pStyle w:val="ab"/>
+      </w:pPr>
+      <w:r>
+        <w:t>Конструкторы</w:t>
+      </w:r>
+      <w:r>
+        <w:t xml:space="preserve"> </w:t>
+      </w:r>
+      <w:r>
+        <w:t>класса</w:t>
+      </w:r>
+      <w:r>
+        <w:t xml:space="preserve"> </w:t>
+      </w:r>
+      <w:r>
+        <w:t>модуля ввода-вывода</w:t>
+      </w:r>
+      <w:r>
+        <w:t>:</w:t>
+      </w:r>
+    </w:p>
+    <w:p>
+      <w:pPr>
+        <w:pStyle w:val="ab"/>
+      </w:pPr>
+      <w:r>
+        <w:rPr>
+          <w:lang w:val="en-US"/>
+        </w:rPr>
+        <w:t>CIO</w:t>
+      </w:r>
+      <w:r>
+        <w:t>(</w:t>
+      </w:r>
+      <w:r>
+        <w:rPr>
+          <w:lang w:val="en-US"/>
+        </w:rPr>
+        <w:t>ifstream</w:t>
+      </w:r>
+      <w:r>
+        <w:t xml:space="preserve">&amp; </w:t>
+      </w:r>
+      <w:r>
+        <w:rPr>
+          <w:lang w:val="en-US"/>
+        </w:rPr>
+        <w:t>input</w:t>
+      </w:r>
+      <w:r>
+        <w:t>)</w:t>
+      </w:r>
+      <w:r>
+        <w:t xml:space="preserve"> – </w:t>
+      </w:r>
+      <w:r>
+        <w:t>ввод из файла, вывод в строку</w:t>
       </w:r>
       <w:r>
         <w:t>;</w:t>
@@ -1342,173 +1487,37 @@
         <w:pStyle w:val="ab"/>
       </w:pPr>
       <w:r>
-        <w:t>string GetOutputString()</w:t>
-      </w:r>
-      <w:r>
-        <w:t xml:space="preserve"> </w:t>
-      </w:r>
-      <w:r>
-        <w:t>–</w:t>
-      </w:r>
-      <w:r>
-        <w:t xml:space="preserve"> </w:t>
-      </w:r>
-      <w:r>
-        <w:t>получить строку вывода (если для вывода был выбран вывод в строку, в других случаях возвращает пустую строку)</w:t>
-      </w:r>
-      <w:r>
-        <w:t>.</w:t>
-      </w:r>
-    </w:p>
-    <w:p>
-      <w:pPr>
-        <w:pStyle w:val="ab"/>
-      </w:pPr>
-      <w:r>
-        <w:t>Закрытые методы</w:t>
-      </w:r>
-      <w:r>
-        <w:t>:</w:t>
-      </w:r>
-      <w:r>
-        <w:t xml:space="preserve"> </w:t>
-      </w:r>
-    </w:p>
-    <w:p>
-      <w:pPr>
-        <w:pStyle w:val="ab"/>
-      </w:pPr>
-      <w:r>
-        <w:t>void ReadString()</w:t>
+        <w:rPr>
+          <w:lang w:val="en-US"/>
+        </w:rPr>
+        <w:t>CIO</w:t>
+      </w:r>
+      <w:r>
+        <w:t>(</w:t>
+      </w:r>
+      <w:r>
+        <w:rPr>
+          <w:lang w:val="en-US"/>
+        </w:rPr>
+        <w:t>string</w:t>
+      </w:r>
+      <w:r>
+        <w:t xml:space="preserve"> </w:t>
+      </w:r>
+      <w:r>
+        <w:rPr>
+          <w:lang w:val="en-US"/>
+        </w:rPr>
+        <w:t>input</w:t>
+      </w:r>
+      <w:r>
+        <w:t>)</w:t>
       </w:r>
       <w:r>
         <w:t xml:space="preserve"> – </w:t>
       </w:r>
       <w:r>
-        <w:t xml:space="preserve">считать </w:t>
-      </w:r>
-      <w:r>
-        <w:t>новую строку из</w:t>
-      </w:r>
-      <w:r>
-        <w:t xml:space="preserve"> </w:t>
-      </w:r>
-      <w:r>
-        <w:t>файла в буфер.</w:t>
-      </w:r>
-    </w:p>
-    <w:p>
-      <w:pPr>
-        <w:pStyle w:val="ab"/>
-      </w:pPr>
-      <w:r>
-        <w:t>Конструкторы</w:t>
-      </w:r>
-      <w:r>
-        <w:t xml:space="preserve"> </w:t>
-      </w:r>
-      <w:r>
-        <w:t>класса</w:t>
-      </w:r>
-      <w:r>
-        <w:t xml:space="preserve"> </w:t>
-      </w:r>
-      <w:r>
-        <w:t>модуля ввода-вывода</w:t>
-      </w:r>
-      <w:r>
-        <w:t>:</w:t>
-      </w:r>
-    </w:p>
-    <w:p>
-      <w:pPr>
-        <w:pStyle w:val="ab"/>
-      </w:pPr>
-      <w:r>
-        <w:rPr>
-          <w:lang w:val="en-US"/>
-        </w:rPr>
-        <w:t>CIO</w:t>
-      </w:r>
-      <w:r>
-        <w:t>(</w:t>
-      </w:r>
-      <w:r>
-        <w:rPr>
-          <w:lang w:val="en-US"/>
-        </w:rPr>
-        <w:t>ifstream</w:t>
-      </w:r>
-      <w:r>
-        <w:t xml:space="preserve">&amp; </w:t>
-      </w:r>
-      <w:r>
-        <w:rPr>
-          <w:lang w:val="en-US"/>
-        </w:rPr>
-        <w:t>input</w:t>
-      </w:r>
-      <w:r>
-        <w:t>)</w:t>
-      </w:r>
-      <w:r>
-        <w:t xml:space="preserve"> – </w:t>
-      </w:r>
-      <w:r>
-        <w:t xml:space="preserve">ввод из файла, вывод </w:t>
-      </w:r>
-      <w:r>
-        <w:t>в строку</w:t>
-      </w:r>
-      <w:r>
-        <w:t>;</w:t>
-      </w:r>
-    </w:p>
-    <w:p>
-      <w:pPr>
-        <w:pStyle w:val="ab"/>
-      </w:pPr>
-      <w:r>
-        <w:rPr>
-          <w:lang w:val="en-US"/>
-        </w:rPr>
-        <w:t>CIO</w:t>
-      </w:r>
-      <w:r>
-        <w:t>(</w:t>
-      </w:r>
-      <w:r>
-        <w:rPr>
-          <w:lang w:val="en-US"/>
-        </w:rPr>
-        <w:t>string</w:t>
-      </w:r>
-      <w:r>
-        <w:t xml:space="preserve"> </w:t>
-      </w:r>
-      <w:r>
-        <w:rPr>
-          <w:lang w:val="en-US"/>
-        </w:rPr>
-        <w:t>input</w:t>
-      </w:r>
-      <w:r>
-        <w:t>)</w:t>
-      </w:r>
-      <w:r>
-        <w:t xml:space="preserve"> – </w:t>
-      </w:r>
-      <w:r>
-        <w:t xml:space="preserve">ввод из </w:t>
-      </w:r>
-      <w:r>
-        <w:t>строки</w:t>
-      </w:r>
-      <w:r>
-        <w:t xml:space="preserve">, вывод </w:t>
-      </w:r>
-      <w:r>
-        <w:t>в строку</w:t>
+        <w:t>ввод из строки, вывод в строку</w:t>
       </w:r>
       <w:r>
         <w:t>;</w:t>
@@ -1800,6 +1809,30 @@
         <w:lastRenderedPageBreak/>
         <w:t>Метод добавления новой ошибки получает на вход тип ошибки и добавляет в вектор ошибок новую ошибку с переданным типом и с текущими в модуле ввода-вывода номерами символа и строки.</w:t>
       </w:r>
+      <w:r>
+        <w:t xml:space="preserve"> </w:t>
+      </w:r>
+      <w:r>
+        <w:t>Вызывает</w:t>
+      </w:r>
+      <w:r>
+        <w:t xml:space="preserve"> ошибку</w:t>
+      </w:r>
+      <w:r>
+        <w:t xml:space="preserve"> с помощью</w:t>
+      </w:r>
+      <w:r>
+        <w:t xml:space="preserve"> </w:t>
+      </w:r>
+      <w:r>
+        <w:rPr>
+          <w:lang w:val="en-US"/>
+        </w:rPr>
+        <w:t>throw</w:t>
+      </w:r>
+      <w:r>
+        <w:t>.</w:t>
+      </w:r>
     </w:p>
     <w:p>
       <w:pPr>
@@ -1907,7 +1940,6 @@
         </w:rPr>
       </w:pPr>
       <w:bookmarkStart w:id="5" w:name="_Toc97400865"/>
-      <w:proofErr w:type="spellStart"/>
       <w:r>
         <w:rPr>
           <w:lang w:val="en-US"/>
@@ -1915,7 +1947,6 @@
         <w:t>CLexer</w:t>
       </w:r>
       <w:bookmarkEnd w:id="5"/>
-      <w:proofErr w:type="spellEnd"/>
     </w:p>
     <w:p>
       <w:pPr>
@@ -1991,26 +2022,306 @@
         <w:pStyle w:val="ab"/>
       </w:pPr>
       <w:r>
-        <w:t xml:space="preserve">CIO* </w:t>
-      </w:r>
-      <w:proofErr w:type="spellStart"/>
-      <w:proofErr w:type="gramStart"/>
-      <w:r>
-        <w:t>GetIOPtr</w:t>
-      </w:r>
-      <w:proofErr w:type="spellEnd"/>
-      <w:r>
-        <w:t>(</w:t>
-      </w:r>
-      <w:proofErr w:type="gramEnd"/>
+        <w:t>CIO* GetIOPtr()</w:t>
+      </w:r>
+      <w:r>
+        <w:t xml:space="preserve"> – </w:t>
+      </w:r>
+      <w:r>
+        <w:t>получить следующий токен</w:t>
+      </w:r>
+      <w:r>
+        <w:t>;</w:t>
+      </w:r>
+    </w:p>
+    <w:p>
+      <w:pPr>
+        <w:pStyle w:val="ab"/>
+      </w:pPr>
+      <w:r>
+        <w:t>unique_ptr&lt;CToken&gt;</w:t>
+      </w:r>
+      <w:r>
+        <w:t xml:space="preserve"> – </w:t>
+      </w:r>
+      <w:r>
+        <w:t>получить модуль ввода-вывода.</w:t>
+      </w:r>
+    </w:p>
+    <w:p>
+      <w:pPr>
+        <w:pStyle w:val="ab"/>
+      </w:pPr>
+      <w:r>
+        <w:t>Содержит единственный конструктор принимающий на вход указатель на модуль ввода-вывода</w:t>
+      </w:r>
+      <w:r>
+        <w:t>.</w:t>
+      </w:r>
+    </w:p>
+    <w:p>
+      <w:pPr>
+        <w:pStyle w:val="ab"/>
+      </w:pPr>
+      <w:r>
+        <w:t xml:space="preserve">Метод получения следующего токена считывает необходимую последовательность символов из потока ввода и на её основе строит объект </w:t>
+      </w:r>
+      <w:r>
+        <w:t xml:space="preserve">одного из </w:t>
+      </w:r>
+      <w:r>
+        <w:t>производн</w:t>
+      </w:r>
+      <w:r>
+        <w:t>ых</w:t>
+      </w:r>
+      <w:r>
+        <w:t xml:space="preserve"> классов класса </w:t>
+      </w:r>
+      <w:r>
+        <w:rPr>
+          <w:lang w:val="en-US"/>
+        </w:rPr>
+        <w:t>CToken</w:t>
+      </w:r>
+      <w:r>
+        <w:t xml:space="preserve"> </w:t>
+      </w:r>
+      <w:r>
+        <w:t>–</w:t>
+      </w:r>
+      <w:r>
+        <w:t xml:space="preserve"> </w:t>
+      </w:r>
+      <w:r>
+        <w:rPr>
+          <w:lang w:val="en-US"/>
+        </w:rPr>
+        <w:t>CConstToken</w:t>
+      </w:r>
+      <w:r>
+        <w:t xml:space="preserve">, </w:t>
+      </w:r>
+      <w:r>
+        <w:rPr>
+          <w:lang w:val="en-US"/>
+        </w:rPr>
+        <w:t>CIdentToken</w:t>
+      </w:r>
+      <w:r>
+        <w:t>,</w:t>
+      </w:r>
+      <w:r>
+        <w:t xml:space="preserve"> </w:t>
+      </w:r>
+      <w:r>
+        <w:rPr>
+          <w:lang w:val="en-US"/>
+        </w:rPr>
+        <w:t>CKeyWordToken</w:t>
+      </w:r>
+      <w:r>
+        <w:t xml:space="preserve">, </w:t>
+      </w:r>
+      <w:r>
+        <w:rPr>
+          <w:lang w:val="en-US"/>
+        </w:rPr>
+        <w:t>CEmptyTok</w:t>
+      </w:r>
+      <w:r>
+        <w:rPr>
+          <w:lang w:val="en-US"/>
+        </w:rPr>
+        <w:t>en</w:t>
+      </w:r>
+      <w:r>
+        <w:t>.</w:t>
+      </w:r>
+    </w:p>
+    <w:p>
+      <w:pPr>
+        <w:pStyle w:val="ab"/>
+      </w:pPr>
+      <w:r>
+        <w:t>Метод получения модуля ввода-вывода возвращает указатель на модуль ввод</w:t>
+      </w:r>
+      <w:r>
+        <w:t>а</w:t>
+      </w:r>
+      <w:r>
+        <w:t>-вывода, содержащегося в лексическом анализаторе.</w:t>
+      </w:r>
+    </w:p>
+    <w:p>
+      <w:pPr>
+        <w:pStyle w:val="3"/>
+      </w:pPr>
+      <w:bookmarkStart w:id="6" w:name="_Toc97400866"/>
+      <w:r>
+        <w:rPr>
+          <w:lang w:val="en-US"/>
+        </w:rPr>
+        <w:t>CToken</w:t>
+      </w:r>
+      <w:bookmarkEnd w:id="6"/>
+    </w:p>
+    <w:p>
+      <w:pPr>
+        <w:pStyle w:val="ab"/>
+      </w:pPr>
+      <w:r>
+        <w:t xml:space="preserve">Абстрактный класс </w:t>
+      </w:r>
+      <w:r>
+        <w:rPr>
+          <w:lang w:val="en-US"/>
+        </w:rPr>
+        <w:t>CToken</w:t>
+      </w:r>
+      <w:r>
+        <w:t xml:space="preserve"> </w:t>
+      </w:r>
+      <w:r>
+        <w:t>представляет токен</w:t>
+      </w:r>
+      <w:r>
+        <w:t xml:space="preserve"> программы на языке </w:t>
+      </w:r>
+      <w:r>
+        <w:rPr>
+          <w:lang w:val="en-US"/>
+        </w:rPr>
+        <w:t>Pascal</w:t>
+      </w:r>
+      <w:r>
+        <w:t>.</w:t>
+      </w:r>
+      <w:r>
+        <w:t xml:space="preserve"> </w:t>
+      </w:r>
+      <w:r>
+        <w:t xml:space="preserve">Содержит поле перечисления типа токена </w:t>
+      </w:r>
+      <w:r>
+        <w:t>ETokenType</w:t>
+      </w:r>
+      <w:r>
+        <w:t xml:space="preserve"> (</w:t>
+      </w:r>
+      <w:r>
+        <w:rPr>
+          <w:lang w:val="en-US"/>
+        </w:rPr>
+        <w:t>ttConst</w:t>
+      </w:r>
+      <w:r>
+        <w:t xml:space="preserve"> </w:t>
+      </w:r>
+      <w:r>
+        <w:t>–</w:t>
+      </w:r>
+      <w:r>
+        <w:t xml:space="preserve"> </w:t>
+      </w:r>
+      <w:r>
+        <w:t>константа</w:t>
+      </w:r>
+      <w:r>
+        <w:t xml:space="preserve">, </w:t>
+      </w:r>
+      <w:r>
+        <w:rPr>
+          <w:lang w:val="en-US"/>
+        </w:rPr>
+        <w:t>ttIdent</w:t>
+      </w:r>
+      <w:r>
+        <w:t xml:space="preserve"> – идентификатор</w:t>
+      </w:r>
+      <w:r>
+        <w:t xml:space="preserve">, </w:t>
+      </w:r>
+      <w:r>
+        <w:rPr>
+          <w:lang w:val="en-US"/>
+        </w:rPr>
+        <w:t>ttKeyword</w:t>
+      </w:r>
+      <w:r>
+        <w:t xml:space="preserve"> – ключевое слово</w:t>
+      </w:r>
       <w:r>
         <w:t>)</w:t>
       </w:r>
       <w:r>
+        <w:t>.</w:t>
+      </w:r>
+    </w:p>
+    <w:p>
+      <w:pPr>
+        <w:pStyle w:val="ab"/>
+      </w:pPr>
+      <w:r>
+        <w:t>Содержит конструктор принимающий тип токена.</w:t>
+      </w:r>
+    </w:p>
+    <w:p>
+      <w:pPr>
+        <w:pStyle w:val="ab"/>
+      </w:pPr>
+      <w:r>
+        <w:t>Открытые</w:t>
+      </w:r>
+      <w:r>
+        <w:t xml:space="preserve"> </w:t>
+      </w:r>
+      <w:r>
+        <w:t>методы</w:t>
+      </w:r>
+      <w:r>
+        <w:t>:</w:t>
+      </w:r>
+    </w:p>
+    <w:p>
+      <w:pPr>
+        <w:pStyle w:val="ab"/>
+      </w:pPr>
+      <w:r>
+        <w:rPr>
+          <w:lang w:val="en-US"/>
+        </w:rPr>
+        <w:t>ETokenType</w:t>
+      </w:r>
+      <w:r>
+        <w:t xml:space="preserve"> </w:t>
+      </w:r>
+      <w:r>
+        <w:rPr>
+          <w:lang w:val="en-US"/>
+        </w:rPr>
+        <w:t>GetType</w:t>
+      </w:r>
+      <w:r>
+        <w:t>()</w:t>
+      </w:r>
+      <w:r>
         <w:t xml:space="preserve"> – </w:t>
       </w:r>
       <w:r>
-        <w:t>получить следующий токен</w:t>
+        <w:t>получение</w:t>
+      </w:r>
+      <w:r>
+        <w:t xml:space="preserve"> </w:t>
+      </w:r>
+      <w:r>
+        <w:t>типа</w:t>
+      </w:r>
+      <w:r>
+        <w:t xml:space="preserve"> </w:t>
+      </w:r>
+      <w:r>
+        <w:t>токена</w:t>
       </w:r>
       <w:r>
         <w:t>;</w:t>
@@ -2019,43 +2330,470 @@
     <w:p>
       <w:pPr>
         <w:pStyle w:val="ab"/>
-      </w:pPr>
-      <w:proofErr w:type="spellStart"/>
-      <w:r>
-        <w:t>unique_</w:t>
-      </w:r>
-      <w:proofErr w:type="gramStart"/>
-      <w:r>
-        <w:t>ptr</w:t>
-      </w:r>
-      <w:proofErr w:type="spellEnd"/>
-      <w:r>
-        <w:t>&lt;</w:t>
-      </w:r>
-      <w:proofErr w:type="spellStart"/>
-      <w:proofErr w:type="gramEnd"/>
-      <w:r>
+        <w:rPr>
+          <w:lang w:val="en-US"/>
+        </w:rPr>
+      </w:pPr>
+      <w:r>
+        <w:rPr>
+          <w:lang w:val="en-US"/>
+        </w:rPr>
+        <w:t>virtual</w:t>
+      </w:r>
+      <w:r>
+        <w:rPr>
+          <w:lang w:val="en-US"/>
+        </w:rPr>
+        <w:t xml:space="preserve"> </w:t>
+      </w:r>
+      <w:r>
+        <w:rPr>
+          <w:lang w:val="en-US"/>
+        </w:rPr>
+        <w:t>string</w:t>
+      </w:r>
+      <w:r>
+        <w:rPr>
+          <w:lang w:val="en-US"/>
+        </w:rPr>
+        <w:t xml:space="preserve"> </w:t>
+      </w:r>
+      <w:r>
+        <w:rPr>
+          <w:lang w:val="en-US"/>
+        </w:rPr>
+        <w:t>ToString</w:t>
+      </w:r>
+      <w:r>
+        <w:rPr>
+          <w:lang w:val="en-US"/>
+        </w:rPr>
+        <w:t xml:space="preserve">() = </w:t>
+      </w:r>
+      <w:r>
+        <w:rPr>
+          <w:lang w:val="en-US"/>
+        </w:rPr>
+        <w:t>0</w:t>
+      </w:r>
+      <w:r>
+        <w:rPr>
+          <w:lang w:val="en-US"/>
+        </w:rPr>
+        <w:t xml:space="preserve"> – </w:t>
+      </w:r>
+      <w:r>
+        <w:t>приведение</w:t>
+      </w:r>
+      <w:r>
+        <w:rPr>
+          <w:lang w:val="en-US"/>
+        </w:rPr>
+        <w:t xml:space="preserve"> </w:t>
+      </w:r>
+      <w:r>
+        <w:t>к</w:t>
+      </w:r>
+      <w:r>
+        <w:rPr>
+          <w:lang w:val="en-US"/>
+        </w:rPr>
+        <w:t xml:space="preserve"> </w:t>
+      </w:r>
+      <w:r>
+        <w:t>строке</w:t>
+      </w:r>
+      <w:r>
+        <w:rPr>
+          <w:lang w:val="en-US"/>
+        </w:rPr>
+        <w:t>.</w:t>
+      </w:r>
+    </w:p>
+    <w:p>
+      <w:pPr>
+        <w:pStyle w:val="ab"/>
+      </w:pPr>
+      <w:r>
+        <w:t>Также содержит виртуальный деструктор.</w:t>
+      </w:r>
+    </w:p>
+    <w:p>
+      <w:pPr>
+        <w:pStyle w:val="3"/>
+      </w:pPr>
+      <w:bookmarkStart w:id="7" w:name="_Toc97400867"/>
+      <w:r>
+        <w:rPr>
+          <w:lang w:val="en-US"/>
+        </w:rPr>
+        <w:t>CConstToken</w:t>
+      </w:r>
+      <w:bookmarkEnd w:id="7"/>
+    </w:p>
+    <w:p>
+      <w:pPr>
+        <w:pStyle w:val="ab"/>
+      </w:pPr>
+      <w:r>
+        <w:rPr>
+          <w:lang w:val="en-US"/>
+        </w:rPr>
+        <w:t>CConstToken</w:t>
+      </w:r>
+      <w:r>
+        <w:t xml:space="preserve"> </w:t>
+      </w:r>
+      <w:r>
+        <w:t>–</w:t>
+      </w:r>
+      <w:r>
+        <w:t xml:space="preserve"> </w:t>
+      </w:r>
+      <w:r>
+        <w:t>класс</w:t>
+      </w:r>
+      <w:r>
+        <w:t xml:space="preserve"> токен</w:t>
+      </w:r>
+      <w:r>
+        <w:t xml:space="preserve">а </w:t>
+      </w:r>
+      <w:r>
+        <w:t xml:space="preserve">константы, является производным от </w:t>
+      </w:r>
+      <w:r>
+        <w:rPr>
+          <w:lang w:val="en-US"/>
+        </w:rPr>
         <w:t>CToken</w:t>
       </w:r>
-      <w:proofErr w:type="spellEnd"/>
-      <w:r>
-        <w:t>&gt;</w:t>
+      <w:r>
+        <w:t>.</w:t>
+      </w:r>
+      <w:r>
+        <w:t xml:space="preserve"> </w:t>
+      </w:r>
+      <w:r>
+        <w:t>В</w:t>
+      </w:r>
+      <w:r>
+        <w:t xml:space="preserve">ключает в себя указатель на объект класса </w:t>
+      </w:r>
+      <w:r>
+        <w:rPr>
+          <w:lang w:val="en-US"/>
+        </w:rPr>
+        <w:t>CVariant</w:t>
+      </w:r>
+      <w:r>
+        <w:t xml:space="preserve">, </w:t>
+      </w:r>
+      <w:r>
+        <w:t>который характеризует тип и значение константы.</w:t>
+      </w:r>
+      <w:r>
+        <w:t xml:space="preserve"> Содержит </w:t>
+      </w:r>
+      <w:r>
+        <w:t>переопределенный</w:t>
+      </w:r>
+      <w:r>
+        <w:t xml:space="preserve"> метод </w:t>
+      </w:r>
+      <w:r>
+        <w:rPr>
+          <w:lang w:val="en-US"/>
+        </w:rPr>
+        <w:t>ToString</w:t>
+      </w:r>
+      <w:r>
+        <w:rPr>
+          <w:lang w:val="en-US"/>
+        </w:rPr>
+        <w:t>()</w:t>
+      </w:r>
+      <w:r>
+        <w:t>.</w:t>
+      </w:r>
+    </w:p>
+    <w:p>
+      <w:pPr>
+        <w:pStyle w:val="3"/>
+        <w:rPr>
+          <w:lang w:val="en-US"/>
+        </w:rPr>
+      </w:pPr>
+      <w:bookmarkStart w:id="8" w:name="_Toc97400868"/>
+      <w:r>
+        <w:rPr>
+          <w:lang w:val="en-US"/>
+        </w:rPr>
+        <w:t>CVariant</w:t>
+      </w:r>
+      <w:bookmarkEnd w:id="8"/>
+    </w:p>
+    <w:p>
+      <w:pPr>
+        <w:pStyle w:val="ab"/>
+      </w:pPr>
+      <w:r>
+        <w:t>Абстрактный класс</w:t>
+      </w:r>
+      <w:r>
+        <w:t xml:space="preserve"> </w:t>
+      </w:r>
+      <w:r>
+        <w:rPr>
+          <w:lang w:val="en-US"/>
+        </w:rPr>
+        <w:t>CVariant</w:t>
+      </w:r>
+      <w:r>
+        <w:t>,</w:t>
+      </w:r>
+      <w:r>
+        <w:t xml:space="preserve"> представля</w:t>
+      </w:r>
+      <w:r>
+        <w:t>ющий</w:t>
+      </w:r>
+      <w:r>
+        <w:t xml:space="preserve"> константу</w:t>
+      </w:r>
+      <w:r>
+        <w:t>.</w:t>
+      </w:r>
+      <w:r>
+        <w:t xml:space="preserve"> Содержит</w:t>
+      </w:r>
+      <w:r>
+        <w:t xml:space="preserve"> </w:t>
+      </w:r>
+      <w:r>
+        <w:t>поле</w:t>
+      </w:r>
+      <w:r>
+        <w:t xml:space="preserve"> </w:t>
+      </w:r>
+      <w:r>
+        <w:t xml:space="preserve">типа константы перечисления </w:t>
+      </w:r>
+      <w:r>
+        <w:t>EVariantType</w:t>
+      </w:r>
+      <w:r>
+        <w:t xml:space="preserve"> (vtInt</w:t>
+      </w:r>
+      <w:r>
+        <w:t xml:space="preserve"> </w:t>
+      </w:r>
+      <w:r>
+        <w:t>– целая</w:t>
+      </w:r>
+      <w:r>
+        <w:t xml:space="preserve">, </w:t>
+      </w:r>
+      <w:r>
+        <w:rPr>
+          <w:lang w:val="en-US"/>
+        </w:rPr>
+        <w:t>vtReal</w:t>
+      </w:r>
+      <w:r>
+        <w:t xml:space="preserve"> – вещественная</w:t>
+      </w:r>
+      <w:r>
+        <w:t>,</w:t>
+      </w:r>
+      <w:r>
+        <w:t xml:space="preserve"> </w:t>
+      </w:r>
+      <w:r>
+        <w:rPr>
+          <w:lang w:val="en-US"/>
+        </w:rPr>
+        <w:t>vtString</w:t>
+      </w:r>
+      <w:r>
+        <w:t xml:space="preserve"> – строковая</w:t>
+      </w:r>
+      <w:r>
+        <w:t xml:space="preserve">, </w:t>
+      </w:r>
+      <w:r>
+        <w:rPr>
+          <w:lang w:val="en-US"/>
+        </w:rPr>
+        <w:t>vtBoolea</w:t>
+      </w:r>
+      <w:r>
+        <w:rPr>
+          <w:lang w:val="en-US"/>
+        </w:rPr>
+        <w:t>n</w:t>
+      </w:r>
+      <w:r>
+        <w:t xml:space="preserve"> </w:t>
+      </w:r>
+      <w:r>
+        <w:t>– булева</w:t>
+      </w:r>
+      <w:r>
+        <w:t>)</w:t>
+      </w:r>
+      <w:r>
+        <w:t>.</w:t>
+      </w:r>
+    </w:p>
+    <w:p>
+      <w:pPr>
+        <w:pStyle w:val="ab"/>
+      </w:pPr>
+      <w:r>
+        <w:t>Содержит конструктор принимающий тип константы.</w:t>
+      </w:r>
+    </w:p>
+    <w:p>
+      <w:pPr>
+        <w:pStyle w:val="ab"/>
+      </w:pPr>
+    </w:p>
+    <w:p>
+      <w:pPr>
+        <w:pStyle w:val="ab"/>
+      </w:pPr>
+      <w:r>
+        <w:t>Открытые</w:t>
+      </w:r>
+      <w:r>
+        <w:t xml:space="preserve"> </w:t>
+      </w:r>
+      <w:r>
+        <w:t>методы</w:t>
+      </w:r>
+      <w:r>
+        <w:t>:</w:t>
+      </w:r>
+    </w:p>
+    <w:p>
+      <w:pPr>
+        <w:pStyle w:val="ab"/>
+      </w:pPr>
+      <w:r>
+        <w:rPr>
+          <w:lang w:val="en-US"/>
+        </w:rPr>
+        <w:t>EVariantType</w:t>
+      </w:r>
+      <w:r>
+        <w:t xml:space="preserve"> </w:t>
+      </w:r>
+      <w:r>
+        <w:rPr>
+          <w:lang w:val="en-US"/>
+        </w:rPr>
+        <w:t>getVariantType</w:t>
+      </w:r>
+      <w:r>
+        <w:t>()</w:t>
       </w:r>
       <w:r>
         <w:t xml:space="preserve"> – </w:t>
       </w:r>
       <w:r>
-        <w:t>получить модуль ввода-вывода.</w:t>
-      </w:r>
-    </w:p>
-    <w:p>
-      <w:pPr>
-        <w:pStyle w:val="ab"/>
-      </w:pPr>
-      <w:r>
-        <w:t>Содержит единственный конструктор принимающий на вход указатель на модуль ввода-вывода</w:t>
-      </w:r>
-      <w:r>
+        <w:t>получение</w:t>
+      </w:r>
+      <w:r>
+        <w:t xml:space="preserve"> </w:t>
+      </w:r>
+      <w:r>
+        <w:t>типа</w:t>
+      </w:r>
+      <w:r>
+        <w:t xml:space="preserve"> </w:t>
+      </w:r>
+      <w:r>
+        <w:t>константы</w:t>
+      </w:r>
+      <w:r>
+        <w:t>;</w:t>
+      </w:r>
+    </w:p>
+    <w:p>
+      <w:pPr>
+        <w:pStyle w:val="ab"/>
+        <w:rPr>
+          <w:lang w:val="en-US"/>
+        </w:rPr>
+      </w:pPr>
+      <w:r>
+        <w:rPr>
+          <w:lang w:val="en-US"/>
+        </w:rPr>
+        <w:t>virtual</w:t>
+      </w:r>
+      <w:r>
+        <w:rPr>
+          <w:lang w:val="en-US"/>
+        </w:rPr>
+        <w:t xml:space="preserve"> </w:t>
+      </w:r>
+      <w:r>
+        <w:rPr>
+          <w:lang w:val="en-US"/>
+        </w:rPr>
+        <w:t>string</w:t>
+      </w:r>
+      <w:r>
+        <w:rPr>
+          <w:lang w:val="en-US"/>
+        </w:rPr>
+        <w:t xml:space="preserve"> </w:t>
+      </w:r>
+      <w:r>
+        <w:rPr>
+          <w:lang w:val="en-US"/>
+        </w:rPr>
+        <w:t>ToString</w:t>
+      </w:r>
+      <w:r>
+        <w:rPr>
+          <w:lang w:val="en-US"/>
+        </w:rPr>
+        <w:t>() = 0</w:t>
+      </w:r>
+      <w:r>
+        <w:rPr>
+          <w:lang w:val="en-US"/>
+        </w:rPr>
+        <w:t xml:space="preserve"> – </w:t>
+      </w:r>
+      <w:r>
+        <w:t>приведение</w:t>
+      </w:r>
+      <w:r>
+        <w:rPr>
+          <w:lang w:val="en-US"/>
+        </w:rPr>
+        <w:t xml:space="preserve"> </w:t>
+      </w:r>
+      <w:r>
+        <w:t>к</w:t>
+      </w:r>
+      <w:r>
+        <w:rPr>
+          <w:lang w:val="en-US"/>
+        </w:rPr>
+        <w:t xml:space="preserve"> </w:t>
+      </w:r>
+      <w:r>
+        <w:t>строке</w:t>
+      </w:r>
+      <w:r>
+        <w:rPr>
+          <w:lang w:val="en-US"/>
+        </w:rPr>
         <w:t>.</w:t>
       </w:r>
     </w:p>
@@ -2064,363 +2802,565 @@
         <w:pStyle w:val="ab"/>
       </w:pPr>
       <w:r>
-        <w:t xml:space="preserve">Метод получения следующего токена считывает необходимую последовательность символов из потока ввода и на её основе строит объект </w:t>
-      </w:r>
-      <w:r>
-        <w:t xml:space="preserve">одного из </w:t>
-      </w:r>
-      <w:r>
-        <w:t>производн</w:t>
-      </w:r>
-      <w:r>
-        <w:t>ых</w:t>
-      </w:r>
-      <w:r>
-        <w:t xml:space="preserve"> классов класса </w:t>
-      </w:r>
-      <w:proofErr w:type="spellStart"/>
+        <w:t>Также содержит виртуальный деструктор.</w:t>
+      </w:r>
+    </w:p>
+    <w:p>
+      <w:pPr>
+        <w:pStyle w:val="3"/>
+        <w:rPr>
+          <w:lang w:val="en-US"/>
+        </w:rPr>
+      </w:pPr>
+      <w:bookmarkStart w:id="9" w:name="_Toc97400869"/>
+      <w:r>
+        <w:rPr>
+          <w:lang w:val="en-US"/>
+        </w:rPr>
+        <w:t>CIntVariant</w:t>
+      </w:r>
+      <w:r>
+        <w:t xml:space="preserve">, </w:t>
+      </w:r>
+      <w:r>
+        <w:rPr>
+          <w:lang w:val="en-US"/>
+        </w:rPr>
+        <w:t>CRealVariant</w:t>
+      </w:r>
+      <w:r>
+        <w:t xml:space="preserve">, </w:t>
+      </w:r>
+      <w:r>
+        <w:rPr>
+          <w:lang w:val="en-US"/>
+        </w:rPr>
+        <w:t>CStringVariant</w:t>
+      </w:r>
+      <w:r>
+        <w:t xml:space="preserve">, </w:t>
+      </w:r>
+      <w:r>
+        <w:rPr>
+          <w:lang w:val="en-US"/>
+        </w:rPr>
+        <w:t>CBooleanVariant</w:t>
+      </w:r>
+      <w:bookmarkEnd w:id="9"/>
+    </w:p>
+    <w:p>
+      <w:pPr>
+        <w:pStyle w:val="ab"/>
+      </w:pPr>
+      <w:r>
+        <w:rPr>
+          <w:lang w:val="en-US"/>
+        </w:rPr>
+        <w:t>CIntVariant</w:t>
+      </w:r>
+      <w:r>
+        <w:rPr>
+          <w:lang w:val="en-US"/>
+        </w:rPr>
+        <w:t xml:space="preserve">, </w:t>
+      </w:r>
+      <w:r>
+        <w:rPr>
+          <w:lang w:val="en-US"/>
+        </w:rPr>
+        <w:t>CRealVariant</w:t>
+      </w:r>
+      <w:r>
+        <w:rPr>
+          <w:lang w:val="en-US"/>
+        </w:rPr>
+        <w:t xml:space="preserve">, </w:t>
+      </w:r>
+      <w:r>
+        <w:rPr>
+          <w:lang w:val="en-US"/>
+        </w:rPr>
+        <w:t>CStringVariant</w:t>
+      </w:r>
+      <w:r>
+        <w:rPr>
+          <w:lang w:val="en-US"/>
+        </w:rPr>
+        <w:t xml:space="preserve">, </w:t>
+      </w:r>
+      <w:r>
+        <w:rPr>
+          <w:lang w:val="en-US"/>
+        </w:rPr>
+        <w:t>CBooleanVariant</w:t>
+      </w:r>
+      <w:r>
+        <w:rPr>
+          <w:lang w:val="en-US"/>
+        </w:rPr>
+        <w:t xml:space="preserve"> </w:t>
+      </w:r>
+      <w:r>
+        <w:rPr>
+          <w:lang w:val="en-US"/>
+        </w:rPr>
+        <w:t xml:space="preserve">– </w:t>
+      </w:r>
+      <w:r>
+        <w:t>класс</w:t>
+      </w:r>
+      <w:r>
+        <w:t>ы</w:t>
+      </w:r>
+      <w:r>
+        <w:rPr>
+          <w:lang w:val="en-US"/>
+        </w:rPr>
+        <w:t xml:space="preserve"> </w:t>
+      </w:r>
+      <w:r>
+        <w:t>константы</w:t>
+      </w:r>
+      <w:r>
+        <w:rPr>
+          <w:lang w:val="en-US"/>
+        </w:rPr>
+        <w:t xml:space="preserve">, </w:t>
+      </w:r>
+      <w:r>
+        <w:t>явля</w:t>
+      </w:r>
+      <w:r>
+        <w:t>ю</w:t>
+      </w:r>
+      <w:r>
+        <w:t>тся</w:t>
+      </w:r>
+      <w:r>
+        <w:rPr>
+          <w:lang w:val="en-US"/>
+        </w:rPr>
+        <w:t xml:space="preserve"> </w:t>
+      </w:r>
+      <w:r>
+        <w:t>производным</w:t>
+      </w:r>
+      <w:r>
+        <w:rPr>
+          <w:lang w:val="en-US"/>
+        </w:rPr>
+        <w:t xml:space="preserve"> </w:t>
+      </w:r>
+      <w:r>
+        <w:t>от</w:t>
+      </w:r>
+      <w:r>
+        <w:rPr>
+          <w:lang w:val="en-US"/>
+        </w:rPr>
+        <w:t xml:space="preserve"> </w:t>
+      </w:r>
+      <w:r>
+        <w:rPr>
+          <w:lang w:val="en-US"/>
+        </w:rPr>
+        <w:t>CVariant</w:t>
+      </w:r>
+      <w:r>
+        <w:rPr>
+          <w:lang w:val="en-US"/>
+        </w:rPr>
+        <w:t>.</w:t>
+      </w:r>
+      <w:r>
+        <w:rPr>
+          <w:lang w:val="en-US"/>
+        </w:rPr>
+        <w:t xml:space="preserve"> </w:t>
+      </w:r>
+      <w:r>
+        <w:t>Содерж</w:t>
+      </w:r>
+      <w:r>
+        <w:t>а</w:t>
+      </w:r>
+      <w:r>
+        <w:t>т поле значения константы.</w:t>
+      </w:r>
+    </w:p>
+    <w:p>
+      <w:pPr>
+        <w:pStyle w:val="ab"/>
+      </w:pPr>
+      <w:r>
+        <w:t>Открытые</w:t>
+      </w:r>
+      <w:r>
+        <w:t xml:space="preserve"> </w:t>
+      </w:r>
+      <w:r>
+        <w:t>методы</w:t>
+      </w:r>
+      <w:r>
+        <w:t>:</w:t>
+      </w:r>
+    </w:p>
+    <w:p>
+      <w:pPr>
+        <w:pStyle w:val="ab"/>
+      </w:pPr>
+      <w:r>
+        <w:rPr>
+          <w:lang w:val="en-US"/>
+        </w:rPr>
+        <w:t>Get</w:t>
+      </w:r>
+      <w:r>
+        <w:rPr>
+          <w:lang w:val="en-US"/>
+        </w:rPr>
+        <w:t>Value</w:t>
+      </w:r>
+      <w:r>
+        <w:t xml:space="preserve">() – </w:t>
+      </w:r>
+      <w:r>
+        <w:t>получение</w:t>
+      </w:r>
+      <w:r>
+        <w:t xml:space="preserve"> </w:t>
+      </w:r>
+      <w:r>
+        <w:t>значения</w:t>
+      </w:r>
+      <w:r>
+        <w:t>;</w:t>
+      </w:r>
+    </w:p>
+    <w:p>
+      <w:pPr>
+        <w:pStyle w:val="ab"/>
+      </w:pPr>
+      <w:r>
+        <w:rPr>
+          <w:lang w:val="en-US"/>
+        </w:rPr>
+        <w:t>string</w:t>
+      </w:r>
+      <w:r>
+        <w:t xml:space="preserve"> </w:t>
+      </w:r>
+      <w:r>
+        <w:rPr>
+          <w:lang w:val="en-US"/>
+        </w:rPr>
+        <w:t>ToString</w:t>
+      </w:r>
+      <w:r>
+        <w:t>()</w:t>
+      </w:r>
+      <w:r>
+        <w:t xml:space="preserve"> </w:t>
+      </w:r>
+      <w:r>
+        <w:t>–</w:t>
+      </w:r>
+      <w:r>
+        <w:t xml:space="preserve"> </w:t>
+      </w:r>
+      <w:r>
+        <w:t xml:space="preserve">переопределенный метод </w:t>
+      </w:r>
+      <w:r>
+        <w:t>приведени</w:t>
+      </w:r>
+      <w:r>
+        <w:t>я</w:t>
+      </w:r>
+      <w:r>
+        <w:t xml:space="preserve"> </w:t>
+      </w:r>
+      <w:r>
+        <w:t>к</w:t>
+      </w:r>
+      <w:r>
+        <w:t xml:space="preserve"> </w:t>
+      </w:r>
+      <w:r>
+        <w:t>строке</w:t>
+      </w:r>
+      <w:r>
+        <w:t>.</w:t>
+      </w:r>
+    </w:p>
+    <w:p>
+      <w:pPr>
+        <w:pStyle w:val="3"/>
+      </w:pPr>
+      <w:bookmarkStart w:id="10" w:name="_Toc97400870"/>
+      <w:r>
+        <w:rPr>
+          <w:lang w:val="en-US"/>
+        </w:rPr>
+        <w:t>CIdentToken</w:t>
+      </w:r>
+      <w:bookmarkEnd w:id="10"/>
+    </w:p>
+    <w:p>
+      <w:pPr>
+        <w:pStyle w:val="ab"/>
+      </w:pPr>
+      <w:r>
+        <w:rPr>
+          <w:lang w:val="en-US"/>
+        </w:rPr>
+        <w:t>CIdentToken</w:t>
+      </w:r>
+      <w:r>
+        <w:t xml:space="preserve"> </w:t>
+      </w:r>
+      <w:r>
+        <w:t>–</w:t>
+      </w:r>
+      <w:r>
+        <w:t xml:space="preserve"> </w:t>
+      </w:r>
+      <w:r>
+        <w:t>класс токена</w:t>
+      </w:r>
+      <w:r>
+        <w:t xml:space="preserve"> </w:t>
+      </w:r>
+      <w:r>
+        <w:t xml:space="preserve">идентификатора, является производным от </w:t>
+      </w:r>
       <w:r>
         <w:rPr>
           <w:lang w:val="en-US"/>
         </w:rPr>
         <w:t>CToken</w:t>
       </w:r>
-      <w:proofErr w:type="spellEnd"/>
-      <w:r>
-        <w:t xml:space="preserve"> </w:t>
-      </w:r>
-      <w:r>
-        <w:t>–</w:t>
-      </w:r>
-      <w:r>
-        <w:t xml:space="preserve"> </w:t>
-      </w:r>
-      <w:proofErr w:type="spellStart"/>
-      <w:r>
-        <w:rPr>
-          <w:lang w:val="en-US"/>
-        </w:rPr>
-        <w:t>CConstToken</w:t>
-      </w:r>
-      <w:proofErr w:type="spellEnd"/>
-      <w:r>
-        <w:t xml:space="preserve">, </w:t>
-      </w:r>
-      <w:proofErr w:type="spellStart"/>
-      <w:r>
-        <w:rPr>
-          <w:lang w:val="en-US"/>
-        </w:rPr>
-        <w:t>CIdentToken</w:t>
-      </w:r>
-      <w:proofErr w:type="spellEnd"/>
-      <w:r>
-        <w:t>,</w:t>
-      </w:r>
-      <w:r>
-        <w:t xml:space="preserve"> </w:t>
-      </w:r>
-      <w:proofErr w:type="spellStart"/>
+      <w:r>
+        <w:t>.</w:t>
+      </w:r>
+      <w:r>
+        <w:t xml:space="preserve"> </w:t>
+      </w:r>
+      <w:r>
+        <w:t xml:space="preserve">Включает в себя имя идентификатора. Содержит переопределенный метод </w:t>
+      </w:r>
+      <w:r>
+        <w:rPr>
+          <w:lang w:val="en-US"/>
+        </w:rPr>
+        <w:t>ToString</w:t>
+      </w:r>
+      <w:r>
+        <w:t>()</w:t>
+      </w:r>
+      <w:r>
+        <w:t>.</w:t>
+      </w:r>
+    </w:p>
+    <w:p>
+      <w:pPr>
+        <w:pStyle w:val="3"/>
+      </w:pPr>
+      <w:bookmarkStart w:id="11" w:name="_Toc97400871"/>
       <w:r>
         <w:rPr>
           <w:lang w:val="en-US"/>
         </w:rPr>
         <w:t>CKeyWordToken</w:t>
       </w:r>
-      <w:proofErr w:type="spellEnd"/>
-      <w:r>
-        <w:t xml:space="preserve">, </w:t>
-      </w:r>
-      <w:proofErr w:type="spellStart"/>
-      <w:r>
-        <w:rPr>
-          <w:lang w:val="en-US"/>
-        </w:rPr>
-        <w:t>CEmptyTok</w:t>
-      </w:r>
-      <w:r>
-        <w:rPr>
-          <w:lang w:val="en-US"/>
-        </w:rPr>
-        <w:t>en</w:t>
-      </w:r>
-      <w:proofErr w:type="spellEnd"/>
+      <w:bookmarkEnd w:id="11"/>
+    </w:p>
+    <w:p>
+      <w:pPr>
+        <w:pStyle w:val="ab"/>
+      </w:pPr>
+      <w:r>
+        <w:t>CKeyWordToken</w:t>
+      </w:r>
+      <w:r>
+        <w:t xml:space="preserve"> </w:t>
+      </w:r>
+      <w:r>
+        <w:t>– класс токена</w:t>
+      </w:r>
+      <w:r>
+        <w:t xml:space="preserve"> ключевого слова</w:t>
+      </w:r>
+      <w:r>
+        <w:t>, является производным от CToken. Включает в себя</w:t>
+      </w:r>
+      <w:r>
+        <w:t xml:space="preserve"> поле ключевого слова перечисления </w:t>
+      </w:r>
+      <w:r>
+        <w:t>EKeyWordType</w:t>
+      </w:r>
+      <w:r>
+        <w:t xml:space="preserve">, которое содержит элементы для всех возможных ключевых слов языка </w:t>
+      </w:r>
+      <w:r>
+        <w:rPr>
+          <w:lang w:val="en-US"/>
+        </w:rPr>
+        <w:t>Pascal</w:t>
+      </w:r>
+      <w:r>
+        <w:t xml:space="preserve">. </w:t>
+      </w:r>
+    </w:p>
+    <w:p>
+      <w:pPr>
+        <w:pStyle w:val="ab"/>
+      </w:pPr>
+      <w:r>
+        <w:t>Открытые</w:t>
+      </w:r>
+      <w:r>
+        <w:t xml:space="preserve"> </w:t>
+      </w:r>
+      <w:r>
+        <w:t>методы</w:t>
+      </w:r>
+      <w:r>
+        <w:t>:</w:t>
+      </w:r>
+    </w:p>
+    <w:p>
+      <w:pPr>
+        <w:pStyle w:val="ab"/>
+      </w:pPr>
+      <w:r>
+        <w:rPr>
+          <w:lang w:val="en-US"/>
+        </w:rPr>
+        <w:t>EKeyWordType</w:t>
+      </w:r>
+      <w:r>
+        <w:t xml:space="preserve"> </w:t>
+      </w:r>
+      <w:r>
+        <w:rPr>
+          <w:lang w:val="en-US"/>
+        </w:rPr>
+        <w:t>GetKeyWordType</w:t>
+      </w:r>
+      <w:r>
+        <w:t xml:space="preserve"> </w:t>
+      </w:r>
+      <w:r>
+        <w:t xml:space="preserve">() – </w:t>
+      </w:r>
+      <w:r>
+        <w:t>получение</w:t>
+      </w:r>
+      <w:r>
+        <w:t xml:space="preserve"> типа ключевого слова</w:t>
+      </w:r>
+      <w:r>
+        <w:t>;</w:t>
+      </w:r>
+    </w:p>
+    <w:p>
+      <w:pPr>
+        <w:pStyle w:val="ab"/>
+      </w:pPr>
+      <w:r>
+        <w:rPr>
+          <w:lang w:val="en-US"/>
+        </w:rPr>
+        <w:t>string</w:t>
+      </w:r>
+      <w:r>
+        <w:t xml:space="preserve"> </w:t>
+      </w:r>
+      <w:r>
+        <w:rPr>
+          <w:lang w:val="en-US"/>
+        </w:rPr>
+        <w:t>ToString</w:t>
+      </w:r>
+      <w:r>
+        <w:t>() –</w:t>
+      </w:r>
+      <w:r>
+        <w:t xml:space="preserve"> переопределенный метод приведения</w:t>
+      </w:r>
+      <w:r>
+        <w:t xml:space="preserve"> </w:t>
+      </w:r>
+      <w:r>
+        <w:t>к</w:t>
+      </w:r>
+      <w:r>
+        <w:t xml:space="preserve"> </w:t>
+      </w:r>
+      <w:r>
+        <w:t>строке</w:t>
+      </w:r>
       <w:r>
         <w:t>.</w:t>
       </w:r>
     </w:p>
     <w:p>
       <w:pPr>
-        <w:pStyle w:val="ab"/>
-      </w:pPr>
-      <w:r>
-        <w:t>Метод получения модуля ввода-вывода возвращает указатель на модуль ввод</w:t>
-      </w:r>
-      <w:r>
-        <w:t>а</w:t>
-      </w:r>
-      <w:r>
-        <w:t>-вывода, содержащегося в лексическом анализаторе.</w:t>
-      </w:r>
-    </w:p>
-    <w:p>
-      <w:pPr>
         <w:pStyle w:val="3"/>
       </w:pPr>
-      <w:bookmarkStart w:id="6" w:name="_Toc97400866"/>
-      <w:proofErr w:type="spellStart"/>
-      <w:r>
-        <w:rPr>
-          <w:lang w:val="en-US"/>
-        </w:rPr>
-        <w:t>CToken</w:t>
-      </w:r>
-      <w:bookmarkEnd w:id="6"/>
-      <w:proofErr w:type="spellEnd"/>
-    </w:p>
-    <w:p>
-      <w:pPr>
-        <w:pStyle w:val="ab"/>
-      </w:pPr>
-      <w:r>
-        <w:t xml:space="preserve">Абстрактный класс </w:t>
-      </w:r>
-      <w:r>
-        <w:rPr>
-          <w:lang w:val="en-US"/>
-        </w:rPr>
-        <w:t>CToken</w:t>
-      </w:r>
-      <w:r>
-        <w:t xml:space="preserve"> </w:t>
-      </w:r>
-      <w:r>
-        <w:t>представляет токен</w:t>
-      </w:r>
-      <w:r>
-        <w:t xml:space="preserve"> программы на языке </w:t>
-      </w:r>
-      <w:r>
-        <w:rPr>
-          <w:lang w:val="en-US"/>
-        </w:rPr>
-        <w:t>Pascal</w:t>
+      <w:bookmarkStart w:id="12" w:name="_Toc97400872"/>
+      <w:r>
+        <w:rPr>
+          <w:lang w:val="en-US"/>
+        </w:rPr>
+        <w:t>CEmptyToken</w:t>
+      </w:r>
+      <w:bookmarkEnd w:id="12"/>
+    </w:p>
+    <w:p>
+      <w:pPr>
+        <w:pStyle w:val="ab"/>
+      </w:pPr>
+      <w:r>
+        <w:rPr>
+          <w:lang w:val="en-US"/>
+        </w:rPr>
+        <w:t>CEmptyToken</w:t>
+      </w:r>
+      <w:r>
+        <w:t xml:space="preserve"> </w:t>
+      </w:r>
+      <w:r>
+        <w:t>– класс</w:t>
+      </w:r>
+      <w:r>
+        <w:t xml:space="preserve"> отсутствия токена</w:t>
+      </w:r>
+      <w:r>
+        <w:t>, является производным от CToken.</w:t>
+      </w:r>
+    </w:p>
+    <w:p>
+      <w:pPr>
+        <w:pStyle w:val="ab"/>
+      </w:pPr>
+      <w:r>
+        <w:t xml:space="preserve">Необходим в тех ситуациях, когда вернуть токен другого типа не удается: окончание </w:t>
+      </w:r>
+      <w:r>
+        <w:t>потока ввода</w:t>
+      </w:r>
+      <w:r>
+        <w:t>, при наличии в нем комментариев</w:t>
       </w:r>
       <w:r>
         <w:t>.</w:t>
       </w:r>
       <w:r>
-        <w:t xml:space="preserve"> </w:t>
-      </w:r>
-      <w:r>
-        <w:t xml:space="preserve">Содержит поле перечисления типа токена </w:t>
-      </w:r>
-      <w:proofErr w:type="spellStart"/>
-      <w:r>
-        <w:t>ETokenType</w:t>
-      </w:r>
-      <w:proofErr w:type="spellEnd"/>
-      <w:r>
-        <w:t xml:space="preserve"> (</w:t>
-      </w:r>
-      <w:proofErr w:type="spellStart"/>
-      <w:r>
-        <w:rPr>
-          <w:lang w:val="en-US"/>
-        </w:rPr>
-        <w:t>ttConst</w:t>
-      </w:r>
-      <w:proofErr w:type="spellEnd"/>
-      <w:r>
-        <w:t xml:space="preserve"> </w:t>
-      </w:r>
-      <w:r>
-        <w:t>–</w:t>
-      </w:r>
-      <w:r>
-        <w:t xml:space="preserve"> </w:t>
-      </w:r>
-      <w:r>
-        <w:t>константа</w:t>
-      </w:r>
-      <w:r>
-        <w:t xml:space="preserve">, </w:t>
-      </w:r>
-      <w:proofErr w:type="spellStart"/>
-      <w:r>
-        <w:rPr>
-          <w:lang w:val="en-US"/>
-        </w:rPr>
-        <w:t>ttIdent</w:t>
-      </w:r>
-      <w:proofErr w:type="spellEnd"/>
-      <w:r>
-        <w:t xml:space="preserve"> – идентификатор</w:t>
-      </w:r>
-      <w:r>
-        <w:t xml:space="preserve">, </w:t>
-      </w:r>
-      <w:proofErr w:type="spellStart"/>
-      <w:r>
-        <w:rPr>
-          <w:lang w:val="en-US"/>
-        </w:rPr>
-        <w:t>ttKeyword</w:t>
-      </w:r>
-      <w:proofErr w:type="spellEnd"/>
-      <w:r>
-        <w:t xml:space="preserve"> – ключевое слово</w:t>
-      </w:r>
-      <w:r>
-        <w:t>)</w:t>
-      </w:r>
-      <w:r>
-        <w:t>.</w:t>
-      </w:r>
-    </w:p>
-    <w:p>
-      <w:pPr>
-        <w:pStyle w:val="ab"/>
-      </w:pPr>
-      <w:r>
-        <w:t>Содержит конструктор принимающий тип токена.</w:t>
-      </w:r>
-    </w:p>
-    <w:p>
-      <w:pPr>
-        <w:pStyle w:val="ab"/>
-        <w:rPr>
-          <w:lang w:val="en-US"/>
-        </w:rPr>
-      </w:pPr>
-      <w:r>
-        <w:t>Открытые</w:t>
-      </w:r>
-      <w:r>
-        <w:rPr>
-          <w:lang w:val="en-US"/>
-        </w:rPr>
-        <w:t xml:space="preserve"> </w:t>
-      </w:r>
-      <w:r>
-        <w:t>методы</w:t>
-      </w:r>
-      <w:r>
-        <w:rPr>
-          <w:lang w:val="en-US"/>
-        </w:rPr>
-        <w:t>:</w:t>
-      </w:r>
-    </w:p>
-    <w:p>
-      <w:pPr>
-        <w:pStyle w:val="ab"/>
-        <w:rPr>
-          <w:lang w:val="en-US"/>
-        </w:rPr>
-      </w:pPr>
-      <w:proofErr w:type="spellStart"/>
-      <w:r>
-        <w:rPr>
-          <w:lang w:val="en-US"/>
-        </w:rPr>
-        <w:t>ETokenType</w:t>
-      </w:r>
-      <w:proofErr w:type="spellEnd"/>
-      <w:r>
-        <w:rPr>
-          <w:lang w:val="en-US"/>
-        </w:rPr>
-        <w:t xml:space="preserve"> </w:t>
-      </w:r>
-      <w:proofErr w:type="spellStart"/>
-      <w:proofErr w:type="gramStart"/>
-      <w:r>
-        <w:rPr>
-          <w:lang w:val="en-US"/>
-        </w:rPr>
-        <w:t>GetType</w:t>
-      </w:r>
-      <w:proofErr w:type="spellEnd"/>
-      <w:r>
-        <w:rPr>
-          <w:lang w:val="en-US"/>
-        </w:rPr>
-        <w:t>(</w:t>
-      </w:r>
-      <w:proofErr w:type="gramEnd"/>
-      <w:r>
-        <w:rPr>
-          <w:lang w:val="en-US"/>
-        </w:rPr>
-        <w:t>)</w:t>
-      </w:r>
-      <w:r>
-        <w:rPr>
-          <w:lang w:val="en-US"/>
-        </w:rPr>
-        <w:t xml:space="preserve"> – </w:t>
-      </w:r>
-      <w:r>
-        <w:t>получение</w:t>
-      </w:r>
-      <w:r>
-        <w:rPr>
-          <w:lang w:val="en-US"/>
-        </w:rPr>
-        <w:t xml:space="preserve"> </w:t>
-      </w:r>
-      <w:r>
-        <w:t>типа</w:t>
-      </w:r>
-      <w:r>
-        <w:rPr>
-          <w:lang w:val="en-US"/>
-        </w:rPr>
-        <w:t xml:space="preserve"> </w:t>
-      </w:r>
-      <w:r>
-        <w:t>токена</w:t>
-      </w:r>
-      <w:r>
-        <w:rPr>
-          <w:lang w:val="en-US"/>
-        </w:rPr>
-        <w:t>;</w:t>
-      </w:r>
-    </w:p>
-    <w:p>
-      <w:pPr>
-        <w:pStyle w:val="ab"/>
-        <w:rPr>
-          <w:lang w:val="en-US"/>
-        </w:rPr>
-      </w:pPr>
-      <w:r>
-        <w:rPr>
-          <w:lang w:val="en-US"/>
-        </w:rPr>
-        <w:t>virtual</w:t>
-      </w:r>
-      <w:r>
-        <w:rPr>
-          <w:lang w:val="en-US"/>
-        </w:rPr>
-        <w:t xml:space="preserve"> </w:t>
-      </w:r>
-      <w:r>
-        <w:rPr>
-          <w:lang w:val="en-US"/>
-        </w:rPr>
-        <w:t>string</w:t>
-      </w:r>
-      <w:r>
-        <w:rPr>
-          <w:lang w:val="en-US"/>
-        </w:rPr>
-        <w:t xml:space="preserve"> </w:t>
-      </w:r>
-      <w:proofErr w:type="gramStart"/>
+        <w:t xml:space="preserve"> Содержит переопределенный метод </w:t>
+      </w:r>
       <w:r>
         <w:rPr>
           <w:lang w:val="en-US"/>
@@ -2428,1164 +3368,7 @@
         <w:t>ToString</w:t>
       </w:r>
       <w:r>
-        <w:rPr>
-          <w:lang w:val="en-US"/>
-        </w:rPr>
-        <w:t>(</w:t>
-      </w:r>
-      <w:proofErr w:type="gramEnd"/>
-      <w:r>
-        <w:rPr>
-          <w:lang w:val="en-US"/>
-        </w:rPr>
-        <w:t xml:space="preserve">) = </w:t>
-      </w:r>
-      <w:r>
-        <w:rPr>
-          <w:lang w:val="en-US"/>
-        </w:rPr>
-        <w:t>0</w:t>
-      </w:r>
-      <w:r>
-        <w:rPr>
-          <w:lang w:val="en-US"/>
-        </w:rPr>
-        <w:t xml:space="preserve"> – </w:t>
-      </w:r>
-      <w:r>
-        <w:t>приведение</w:t>
-      </w:r>
-      <w:r>
-        <w:rPr>
-          <w:lang w:val="en-US"/>
-        </w:rPr>
-        <w:t xml:space="preserve"> </w:t>
-      </w:r>
-      <w:r>
-        <w:t>к</w:t>
-      </w:r>
-      <w:r>
-        <w:rPr>
-          <w:lang w:val="en-US"/>
-        </w:rPr>
-        <w:t xml:space="preserve"> </w:t>
-      </w:r>
-      <w:r>
-        <w:t>строке</w:t>
-      </w:r>
-      <w:r>
-        <w:rPr>
-          <w:lang w:val="en-US"/>
-        </w:rPr>
-        <w:t>.</w:t>
-      </w:r>
-    </w:p>
-    <w:p>
-      <w:pPr>
-        <w:pStyle w:val="ab"/>
-      </w:pPr>
-      <w:r>
-        <w:t>Также содержит виртуальный деструктор.</w:t>
-      </w:r>
-    </w:p>
-    <w:p>
-      <w:pPr>
-        <w:pStyle w:val="3"/>
-      </w:pPr>
-      <w:bookmarkStart w:id="7" w:name="_Toc97400867"/>
-      <w:proofErr w:type="spellStart"/>
-      <w:r>
-        <w:rPr>
-          <w:lang w:val="en-US"/>
-        </w:rPr>
-        <w:t>CConstToken</w:t>
-      </w:r>
-      <w:bookmarkEnd w:id="7"/>
-      <w:proofErr w:type="spellEnd"/>
-    </w:p>
-    <w:p>
-      <w:pPr>
-        <w:pStyle w:val="ab"/>
-      </w:pPr>
-      <w:proofErr w:type="spellStart"/>
-      <w:r>
-        <w:rPr>
-          <w:lang w:val="en-US"/>
-        </w:rPr>
-        <w:t>CConstToken</w:t>
-      </w:r>
-      <w:proofErr w:type="spellEnd"/>
-      <w:r>
-        <w:t xml:space="preserve"> </w:t>
-      </w:r>
-      <w:r>
-        <w:t>–</w:t>
-      </w:r>
-      <w:r>
-        <w:t xml:space="preserve"> </w:t>
-      </w:r>
-      <w:r>
-        <w:t>класс</w:t>
-      </w:r>
-      <w:r>
-        <w:t xml:space="preserve"> токен</w:t>
-      </w:r>
-      <w:r>
-        <w:t xml:space="preserve">а </w:t>
-      </w:r>
-      <w:r>
-        <w:t xml:space="preserve">константы, является производным от </w:t>
-      </w:r>
-      <w:proofErr w:type="spellStart"/>
-      <w:r>
-        <w:rPr>
-          <w:lang w:val="en-US"/>
-        </w:rPr>
-        <w:t>CToken</w:t>
-      </w:r>
-      <w:proofErr w:type="spellEnd"/>
-      <w:r>
-        <w:t>.</w:t>
-      </w:r>
-      <w:r>
-        <w:t xml:space="preserve"> </w:t>
-      </w:r>
-      <w:r>
-        <w:t>В</w:t>
-      </w:r>
-      <w:r>
-        <w:t xml:space="preserve">ключает в себя указатель на объект класса </w:t>
-      </w:r>
-      <w:r>
-        <w:rPr>
-          <w:lang w:val="en-US"/>
-        </w:rPr>
-        <w:t>CVariant</w:t>
-      </w:r>
-      <w:r>
-        <w:t xml:space="preserve">, </w:t>
-      </w:r>
-      <w:r>
-        <w:t>который характеризует тип и значение константы.</w:t>
-      </w:r>
-      <w:r>
-        <w:t xml:space="preserve"> Содержит </w:t>
-      </w:r>
-      <w:r>
-        <w:t>переопределенный</w:t>
-      </w:r>
-      <w:r>
-        <w:t xml:space="preserve"> метод </w:t>
-      </w:r>
-      <w:proofErr w:type="gramStart"/>
-      <w:r>
-        <w:rPr>
-          <w:lang w:val="en-US"/>
-        </w:rPr>
-        <w:t>ToString</w:t>
-      </w:r>
-      <w:r>
-        <w:rPr>
-          <w:lang w:val="en-US"/>
-        </w:rPr>
-        <w:t>(</w:t>
-      </w:r>
-      <w:proofErr w:type="gramEnd"/>
-      <w:r>
-        <w:rPr>
-          <w:lang w:val="en-US"/>
-        </w:rPr>
-        <w:t>)</w:t>
-      </w:r>
-      <w:r>
-        <w:t>.</w:t>
-      </w:r>
-    </w:p>
-    <w:p>
-      <w:pPr>
-        <w:pStyle w:val="3"/>
-        <w:rPr>
-          <w:lang w:val="en-US"/>
-        </w:rPr>
-      </w:pPr>
-      <w:bookmarkStart w:id="8" w:name="_Toc97400868"/>
-      <w:proofErr w:type="spellStart"/>
-      <w:r>
-        <w:rPr>
-          <w:lang w:val="en-US"/>
-        </w:rPr>
-        <w:t>CVariant</w:t>
-      </w:r>
-      <w:bookmarkEnd w:id="8"/>
-      <w:proofErr w:type="spellEnd"/>
-    </w:p>
-    <w:p>
-      <w:pPr>
-        <w:pStyle w:val="ab"/>
-      </w:pPr>
-      <w:r>
-        <w:t>А</w:t>
-      </w:r>
-      <w:r>
-        <w:t>бстрактный класс</w:t>
-      </w:r>
-      <w:r>
-        <w:t xml:space="preserve"> </w:t>
-      </w:r>
-      <w:proofErr w:type="spellStart"/>
-      <w:r>
-        <w:rPr>
-          <w:lang w:val="en-US"/>
-        </w:rPr>
-        <w:t>CVariant</w:t>
-      </w:r>
-      <w:proofErr w:type="spellEnd"/>
-      <w:r>
-        <w:t>,</w:t>
-      </w:r>
-      <w:r>
-        <w:t xml:space="preserve"> представля</w:t>
-      </w:r>
-      <w:r>
-        <w:t>ющий</w:t>
-      </w:r>
-      <w:r>
-        <w:t xml:space="preserve"> константу</w:t>
-      </w:r>
-      <w:r>
-        <w:t>.</w:t>
-      </w:r>
-      <w:r>
-        <w:t xml:space="preserve"> Содержит</w:t>
-      </w:r>
-      <w:r>
-        <w:t xml:space="preserve"> </w:t>
-      </w:r>
-      <w:r>
-        <w:t>поле</w:t>
-      </w:r>
-      <w:r>
-        <w:t xml:space="preserve"> </w:t>
-      </w:r>
-      <w:r>
-        <w:t xml:space="preserve">типа константы перечисления </w:t>
-      </w:r>
-      <w:proofErr w:type="spellStart"/>
-      <w:r>
-        <w:t>EVariantType</w:t>
-      </w:r>
-      <w:proofErr w:type="spellEnd"/>
-      <w:r>
-        <w:t xml:space="preserve"> (</w:t>
-      </w:r>
-      <w:proofErr w:type="spellStart"/>
-      <w:r>
-        <w:t>vtInt</w:t>
-      </w:r>
-      <w:proofErr w:type="spellEnd"/>
-      <w:r>
-        <w:t xml:space="preserve"> </w:t>
-      </w:r>
-      <w:r>
-        <w:t>– целая</w:t>
-      </w:r>
-      <w:r>
-        <w:t>,</w:t>
-      </w:r>
-      <w:r>
-        <w:t xml:space="preserve"> </w:t>
-      </w:r>
-      <w:proofErr w:type="spellStart"/>
-      <w:r>
-        <w:rPr>
-          <w:lang w:val="en-US"/>
-        </w:rPr>
-        <w:t>vtReal</w:t>
-      </w:r>
-      <w:proofErr w:type="spellEnd"/>
-      <w:r>
-        <w:t xml:space="preserve"> – вещественная</w:t>
-      </w:r>
-      <w:r>
-        <w:t>,</w:t>
-      </w:r>
-      <w:r>
-        <w:t xml:space="preserve"> </w:t>
-      </w:r>
-      <w:proofErr w:type="spellStart"/>
-      <w:r>
-        <w:rPr>
-          <w:lang w:val="en-US"/>
-        </w:rPr>
-        <w:t>vtString</w:t>
-      </w:r>
-      <w:proofErr w:type="spellEnd"/>
-      <w:r>
-        <w:t xml:space="preserve"> – строковая</w:t>
-      </w:r>
-      <w:r>
-        <w:t xml:space="preserve">, </w:t>
-      </w:r>
-      <w:proofErr w:type="spellStart"/>
-      <w:r>
-        <w:rPr>
-          <w:lang w:val="en-US"/>
-        </w:rPr>
-        <w:t>vtBoolea</w:t>
-      </w:r>
-      <w:r>
-        <w:rPr>
-          <w:lang w:val="en-US"/>
-        </w:rPr>
-        <w:t>n</w:t>
-      </w:r>
-      <w:proofErr w:type="spellEnd"/>
-      <w:r>
-        <w:t xml:space="preserve"> </w:t>
-      </w:r>
-      <w:r>
-        <w:t>– булева</w:t>
-      </w:r>
-      <w:r>
-        <w:t>)</w:t>
-      </w:r>
-      <w:r>
-        <w:t>.</w:t>
-      </w:r>
-    </w:p>
-    <w:p>
-      <w:pPr>
-        <w:pStyle w:val="ab"/>
-      </w:pPr>
-      <w:r>
-        <w:t xml:space="preserve">Содержит конструктор принимающий тип </w:t>
-      </w:r>
-      <w:r>
-        <w:t>константы</w:t>
-      </w:r>
-      <w:r>
-        <w:t>.</w:t>
-      </w:r>
-    </w:p>
-    <w:p>
-      <w:pPr>
-        <w:pStyle w:val="ab"/>
-      </w:pPr>
-    </w:p>
-    <w:p>
-      <w:pPr>
-        <w:pStyle w:val="ab"/>
-      </w:pPr>
-      <w:r>
-        <w:t>Открытые</w:t>
-      </w:r>
-      <w:r>
-        <w:t xml:space="preserve"> </w:t>
-      </w:r>
-      <w:r>
-        <w:t>методы</w:t>
-      </w:r>
-      <w:r>
-        <w:t>:</w:t>
-      </w:r>
-    </w:p>
-    <w:p>
-      <w:pPr>
-        <w:pStyle w:val="ab"/>
-      </w:pPr>
-      <w:proofErr w:type="spellStart"/>
-      <w:r>
-        <w:rPr>
-          <w:lang w:val="en-US"/>
-        </w:rPr>
-        <w:t>EVariantType</w:t>
-      </w:r>
-      <w:proofErr w:type="spellEnd"/>
-      <w:r>
-        <w:t xml:space="preserve"> </w:t>
-      </w:r>
-      <w:proofErr w:type="spellStart"/>
-      <w:proofErr w:type="gramStart"/>
-      <w:r>
-        <w:rPr>
-          <w:lang w:val="en-US"/>
-        </w:rPr>
-        <w:t>getVariantType</w:t>
-      </w:r>
-      <w:proofErr w:type="spellEnd"/>
-      <w:r>
-        <w:t>(</w:t>
-      </w:r>
-      <w:proofErr w:type="gramEnd"/>
-      <w:r>
-        <w:t>)</w:t>
-      </w:r>
-      <w:r>
-        <w:t xml:space="preserve"> – </w:t>
-      </w:r>
-      <w:r>
-        <w:t>получение</w:t>
-      </w:r>
-      <w:r>
-        <w:t xml:space="preserve"> </w:t>
-      </w:r>
-      <w:r>
-        <w:t>типа</w:t>
-      </w:r>
-      <w:r>
-        <w:t xml:space="preserve"> </w:t>
-      </w:r>
-      <w:r>
-        <w:t>константы</w:t>
-      </w:r>
-      <w:r>
-        <w:t>;</w:t>
-      </w:r>
-    </w:p>
-    <w:p>
-      <w:pPr>
-        <w:pStyle w:val="ab"/>
-        <w:rPr>
-          <w:lang w:val="en-US"/>
-        </w:rPr>
-      </w:pPr>
-      <w:r>
-        <w:rPr>
-          <w:lang w:val="en-US"/>
-        </w:rPr>
-        <w:t>virtual</w:t>
-      </w:r>
-      <w:r>
-        <w:rPr>
-          <w:lang w:val="en-US"/>
-        </w:rPr>
-        <w:t xml:space="preserve"> </w:t>
-      </w:r>
-      <w:r>
-        <w:rPr>
-          <w:lang w:val="en-US"/>
-        </w:rPr>
-        <w:t>string</w:t>
-      </w:r>
-      <w:r>
-        <w:rPr>
-          <w:lang w:val="en-US"/>
-        </w:rPr>
-        <w:t xml:space="preserve"> </w:t>
-      </w:r>
-      <w:proofErr w:type="gramStart"/>
-      <w:r>
-        <w:rPr>
-          <w:lang w:val="en-US"/>
-        </w:rPr>
-        <w:t>ToString</w:t>
-      </w:r>
-      <w:r>
-        <w:rPr>
-          <w:lang w:val="en-US"/>
-        </w:rPr>
-        <w:t>(</w:t>
-      </w:r>
-      <w:proofErr w:type="gramEnd"/>
-      <w:r>
-        <w:rPr>
-          <w:lang w:val="en-US"/>
-        </w:rPr>
-        <w:t>) = 0</w:t>
-      </w:r>
-      <w:r>
-        <w:rPr>
-          <w:lang w:val="en-US"/>
-        </w:rPr>
-        <w:t xml:space="preserve"> – </w:t>
-      </w:r>
-      <w:r>
-        <w:t>приведение</w:t>
-      </w:r>
-      <w:r>
-        <w:rPr>
-          <w:lang w:val="en-US"/>
-        </w:rPr>
-        <w:t xml:space="preserve"> </w:t>
-      </w:r>
-      <w:r>
-        <w:t>к</w:t>
-      </w:r>
-      <w:r>
-        <w:rPr>
-          <w:lang w:val="en-US"/>
-        </w:rPr>
-        <w:t xml:space="preserve"> </w:t>
-      </w:r>
-      <w:r>
-        <w:t>строке</w:t>
-      </w:r>
-      <w:r>
-        <w:rPr>
-          <w:lang w:val="en-US"/>
-        </w:rPr>
-        <w:t>.</w:t>
-      </w:r>
-    </w:p>
-    <w:p>
-      <w:pPr>
-        <w:pStyle w:val="ab"/>
-      </w:pPr>
-      <w:r>
-        <w:t>Также содержит виртуальный деструктор.</w:t>
-      </w:r>
-    </w:p>
-    <w:p>
-      <w:pPr>
-        <w:pStyle w:val="3"/>
-        <w:rPr>
-          <w:lang w:val="en-US"/>
-        </w:rPr>
-      </w:pPr>
-      <w:bookmarkStart w:id="9" w:name="_Toc97400869"/>
-      <w:proofErr w:type="spellStart"/>
-      <w:r>
-        <w:rPr>
-          <w:lang w:val="en-US"/>
-        </w:rPr>
-        <w:t>CIntVariant</w:t>
-      </w:r>
-      <w:proofErr w:type="spellEnd"/>
-      <w:r>
-        <w:t xml:space="preserve">, </w:t>
-      </w:r>
-      <w:proofErr w:type="spellStart"/>
-      <w:r>
-        <w:rPr>
-          <w:lang w:val="en-US"/>
-        </w:rPr>
-        <w:t>CRealVariant</w:t>
-      </w:r>
-      <w:proofErr w:type="spellEnd"/>
-      <w:r>
-        <w:t xml:space="preserve">, </w:t>
-      </w:r>
-      <w:proofErr w:type="spellStart"/>
-      <w:r>
-        <w:rPr>
-          <w:lang w:val="en-US"/>
-        </w:rPr>
-        <w:t>CStringVariant</w:t>
-      </w:r>
-      <w:proofErr w:type="spellEnd"/>
-      <w:r>
-        <w:t xml:space="preserve">, </w:t>
-      </w:r>
-      <w:proofErr w:type="spellStart"/>
-      <w:r>
-        <w:rPr>
-          <w:lang w:val="en-US"/>
-        </w:rPr>
-        <w:t>CBooleanVariant</w:t>
-      </w:r>
-      <w:bookmarkEnd w:id="9"/>
-      <w:proofErr w:type="spellEnd"/>
-    </w:p>
-    <w:p>
-      <w:pPr>
-        <w:pStyle w:val="ab"/>
-      </w:pPr>
-      <w:proofErr w:type="spellStart"/>
-      <w:r>
-        <w:rPr>
-          <w:lang w:val="en-US"/>
-        </w:rPr>
-        <w:t>CIntVariant</w:t>
-      </w:r>
-      <w:proofErr w:type="spellEnd"/>
-      <w:r>
-        <w:rPr>
-          <w:lang w:val="en-US"/>
-        </w:rPr>
-        <w:t xml:space="preserve">, </w:t>
-      </w:r>
-      <w:proofErr w:type="spellStart"/>
-      <w:r>
-        <w:rPr>
-          <w:lang w:val="en-US"/>
-        </w:rPr>
-        <w:t>CRealVariant</w:t>
-      </w:r>
-      <w:proofErr w:type="spellEnd"/>
-      <w:r>
-        <w:rPr>
-          <w:lang w:val="en-US"/>
-        </w:rPr>
-        <w:t xml:space="preserve">, </w:t>
-      </w:r>
-      <w:proofErr w:type="spellStart"/>
-      <w:r>
-        <w:rPr>
-          <w:lang w:val="en-US"/>
-        </w:rPr>
-        <w:t>CStringVariant</w:t>
-      </w:r>
-      <w:proofErr w:type="spellEnd"/>
-      <w:r>
-        <w:rPr>
-          <w:lang w:val="en-US"/>
-        </w:rPr>
-        <w:t xml:space="preserve">, </w:t>
-      </w:r>
-      <w:proofErr w:type="spellStart"/>
-      <w:r>
-        <w:rPr>
-          <w:lang w:val="en-US"/>
-        </w:rPr>
-        <w:t>CBooleanVariant</w:t>
-      </w:r>
-      <w:proofErr w:type="spellEnd"/>
-      <w:r>
-        <w:rPr>
-          <w:lang w:val="en-US"/>
-        </w:rPr>
-        <w:t xml:space="preserve"> </w:t>
-      </w:r>
-      <w:r>
-        <w:rPr>
-          <w:lang w:val="en-US"/>
-        </w:rPr>
-        <w:t xml:space="preserve">– </w:t>
-      </w:r>
-      <w:r>
-        <w:t>класс</w:t>
-      </w:r>
-      <w:r>
-        <w:t>ы</w:t>
-      </w:r>
-      <w:r>
-        <w:rPr>
-          <w:lang w:val="en-US"/>
-        </w:rPr>
-        <w:t xml:space="preserve"> </w:t>
-      </w:r>
-      <w:r>
-        <w:t>константы</w:t>
-      </w:r>
-      <w:r>
-        <w:rPr>
-          <w:lang w:val="en-US"/>
-        </w:rPr>
-        <w:t xml:space="preserve">, </w:t>
-      </w:r>
-      <w:r>
-        <w:t>явля</w:t>
-      </w:r>
-      <w:r>
-        <w:t>ю</w:t>
-      </w:r>
-      <w:r>
-        <w:t>тся</w:t>
-      </w:r>
-      <w:r>
-        <w:rPr>
-          <w:lang w:val="en-US"/>
-        </w:rPr>
-        <w:t xml:space="preserve"> </w:t>
-      </w:r>
-      <w:r>
-        <w:t>производным</w:t>
-      </w:r>
-      <w:r>
-        <w:rPr>
-          <w:lang w:val="en-US"/>
-        </w:rPr>
-        <w:t xml:space="preserve"> </w:t>
-      </w:r>
-      <w:r>
-        <w:t>от</w:t>
-      </w:r>
-      <w:r>
-        <w:rPr>
-          <w:lang w:val="en-US"/>
-        </w:rPr>
-        <w:t xml:space="preserve"> </w:t>
-      </w:r>
-      <w:proofErr w:type="spellStart"/>
-      <w:r>
-        <w:rPr>
-          <w:lang w:val="en-US"/>
-        </w:rPr>
-        <w:t>CVariant</w:t>
-      </w:r>
-      <w:proofErr w:type="spellEnd"/>
-      <w:r>
-        <w:rPr>
-          <w:lang w:val="en-US"/>
-        </w:rPr>
-        <w:t>.</w:t>
-      </w:r>
-      <w:r>
-        <w:rPr>
-          <w:lang w:val="en-US"/>
-        </w:rPr>
-        <w:t xml:space="preserve"> </w:t>
-      </w:r>
-      <w:r>
-        <w:t>Содерж</w:t>
-      </w:r>
-      <w:r>
-        <w:t>а</w:t>
-      </w:r>
-      <w:r>
-        <w:t>т поле значения константы.</w:t>
-      </w:r>
-    </w:p>
-    <w:p>
-      <w:pPr>
-        <w:pStyle w:val="ab"/>
-      </w:pPr>
-      <w:r>
-        <w:t>Открытые</w:t>
-      </w:r>
-      <w:r>
-        <w:t xml:space="preserve"> </w:t>
-      </w:r>
-      <w:r>
-        <w:t>методы</w:t>
-      </w:r>
-      <w:r>
-        <w:t>:</w:t>
-      </w:r>
-    </w:p>
-    <w:p>
-      <w:pPr>
-        <w:pStyle w:val="ab"/>
-      </w:pPr>
-      <w:proofErr w:type="spellStart"/>
-      <w:proofErr w:type="gramStart"/>
-      <w:r>
-        <w:rPr>
-          <w:lang w:val="en-US"/>
-        </w:rPr>
-        <w:t>Get</w:t>
-      </w:r>
-      <w:r>
-        <w:rPr>
-          <w:lang w:val="en-US"/>
-        </w:rPr>
-        <w:t>Value</w:t>
-      </w:r>
-      <w:proofErr w:type="spellEnd"/>
-      <w:r>
-        <w:t>(</w:t>
-      </w:r>
-      <w:proofErr w:type="gramEnd"/>
-      <w:r>
-        <w:t xml:space="preserve">) – </w:t>
-      </w:r>
-      <w:r>
-        <w:t>получение</w:t>
-      </w:r>
-      <w:r>
-        <w:t xml:space="preserve"> </w:t>
-      </w:r>
-      <w:r>
-        <w:t>значения</w:t>
-      </w:r>
-      <w:r>
-        <w:t>;</w:t>
-      </w:r>
-    </w:p>
-    <w:p>
-      <w:pPr>
-        <w:pStyle w:val="ab"/>
-      </w:pPr>
-      <w:r>
-        <w:rPr>
-          <w:lang w:val="en-US"/>
-        </w:rPr>
-        <w:t>string</w:t>
-      </w:r>
-      <w:r>
-        <w:t xml:space="preserve"> </w:t>
-      </w:r>
-      <w:proofErr w:type="gramStart"/>
-      <w:r>
-        <w:rPr>
-          <w:lang w:val="en-US"/>
-        </w:rPr>
-        <w:t>ToString</w:t>
-      </w:r>
-      <w:r>
-        <w:t>(</w:t>
-      </w:r>
-      <w:proofErr w:type="gramEnd"/>
-      <w:r>
-        <w:t>)</w:t>
-      </w:r>
-      <w:r>
-        <w:t xml:space="preserve"> </w:t>
-      </w:r>
-      <w:r>
-        <w:t>–</w:t>
-      </w:r>
-      <w:r>
-        <w:t xml:space="preserve"> </w:t>
-      </w:r>
-      <w:r>
-        <w:t xml:space="preserve">переопределенный метод </w:t>
-      </w:r>
-      <w:r>
-        <w:t>приведени</w:t>
-      </w:r>
-      <w:r>
-        <w:t>я</w:t>
-      </w:r>
-      <w:r>
-        <w:t xml:space="preserve"> </w:t>
-      </w:r>
-      <w:r>
-        <w:t>к</w:t>
-      </w:r>
-      <w:r>
-        <w:t xml:space="preserve"> </w:t>
-      </w:r>
-      <w:r>
-        <w:t>строке</w:t>
-      </w:r>
-      <w:r>
-        <w:t>.</w:t>
-      </w:r>
-    </w:p>
-    <w:p>
-      <w:pPr>
-        <w:pStyle w:val="3"/>
-      </w:pPr>
-      <w:bookmarkStart w:id="10" w:name="_Toc97400870"/>
-      <w:proofErr w:type="spellStart"/>
-      <w:r>
-        <w:rPr>
-          <w:lang w:val="en-US"/>
-        </w:rPr>
-        <w:t>CIdentToken</w:t>
-      </w:r>
-      <w:bookmarkEnd w:id="10"/>
-      <w:proofErr w:type="spellEnd"/>
-    </w:p>
-    <w:p>
-      <w:pPr>
-        <w:pStyle w:val="ab"/>
-      </w:pPr>
-      <w:proofErr w:type="spellStart"/>
-      <w:r>
-        <w:rPr>
-          <w:lang w:val="en-US"/>
-        </w:rPr>
-        <w:t>CIdentToken</w:t>
-      </w:r>
-      <w:proofErr w:type="spellEnd"/>
-      <w:r>
-        <w:t xml:space="preserve"> </w:t>
-      </w:r>
-      <w:r>
-        <w:t>–</w:t>
-      </w:r>
-      <w:r>
-        <w:t xml:space="preserve"> </w:t>
-      </w:r>
-      <w:r>
-        <w:t>класс токена</w:t>
-      </w:r>
-      <w:r>
-        <w:t xml:space="preserve"> </w:t>
-      </w:r>
-      <w:r>
-        <w:t>идентификатора</w:t>
-      </w:r>
-      <w:r>
-        <w:t xml:space="preserve">, является производным от </w:t>
-      </w:r>
-      <w:proofErr w:type="spellStart"/>
-      <w:r>
-        <w:rPr>
-          <w:lang w:val="en-US"/>
-        </w:rPr>
-        <w:t>CToken</w:t>
-      </w:r>
-      <w:proofErr w:type="spellEnd"/>
-      <w:r>
-        <w:t>.</w:t>
-      </w:r>
-      <w:r>
-        <w:t xml:space="preserve"> </w:t>
-      </w:r>
-      <w:r>
-        <w:t xml:space="preserve">Включает в себя </w:t>
-      </w:r>
-      <w:r>
-        <w:t>имя идентификатора</w:t>
-      </w:r>
-      <w:r>
-        <w:t xml:space="preserve">. Содержит переопределенный метод </w:t>
-      </w:r>
-      <w:proofErr w:type="gramStart"/>
-      <w:r>
-        <w:rPr>
-          <w:lang w:val="en-US"/>
-        </w:rPr>
-        <w:t>ToString</w:t>
-      </w:r>
-      <w:r>
-        <w:t>(</w:t>
-      </w:r>
-      <w:proofErr w:type="gramEnd"/>
-      <w:r>
-        <w:t>)</w:t>
-      </w:r>
-      <w:r>
-        <w:t>.</w:t>
-      </w:r>
-    </w:p>
-    <w:p>
-      <w:pPr>
-        <w:pStyle w:val="3"/>
-      </w:pPr>
-      <w:bookmarkStart w:id="11" w:name="_Toc97400871"/>
-      <w:proofErr w:type="spellStart"/>
-      <w:r>
-        <w:rPr>
-          <w:lang w:val="en-US"/>
-        </w:rPr>
-        <w:t>CKeyWordToken</w:t>
-      </w:r>
-      <w:bookmarkEnd w:id="11"/>
-      <w:proofErr w:type="spellEnd"/>
-    </w:p>
-    <w:p>
-      <w:pPr>
-        <w:pStyle w:val="ab"/>
-      </w:pPr>
-      <w:proofErr w:type="spellStart"/>
-      <w:r>
-        <w:t>CKeyWordToken</w:t>
-      </w:r>
-      <w:proofErr w:type="spellEnd"/>
-      <w:r>
-        <w:t xml:space="preserve"> </w:t>
-      </w:r>
-      <w:r>
-        <w:t>– класс токена</w:t>
-      </w:r>
-      <w:r>
-        <w:t xml:space="preserve"> ключевого слова</w:t>
-      </w:r>
-      <w:r>
-        <w:t xml:space="preserve">, является производным от </w:t>
-      </w:r>
-      <w:proofErr w:type="spellStart"/>
-      <w:r>
-        <w:t>CToken</w:t>
-      </w:r>
-      <w:proofErr w:type="spellEnd"/>
-      <w:r>
-        <w:t>. Включает в себя</w:t>
-      </w:r>
-      <w:r>
-        <w:t xml:space="preserve"> поле ключевого слова перечисления </w:t>
-      </w:r>
-      <w:proofErr w:type="spellStart"/>
-      <w:r>
-        <w:t>EKeyWordType</w:t>
-      </w:r>
-      <w:proofErr w:type="spellEnd"/>
-      <w:r>
-        <w:t xml:space="preserve">, которое содержит элементы для всех возможных ключевых слов языка </w:t>
-      </w:r>
-      <w:r>
-        <w:rPr>
-          <w:lang w:val="en-US"/>
-        </w:rPr>
-        <w:t>Pascal</w:t>
-      </w:r>
-      <w:r>
-        <w:t xml:space="preserve">. </w:t>
-      </w:r>
-    </w:p>
-    <w:p>
-      <w:pPr>
-        <w:pStyle w:val="ab"/>
-      </w:pPr>
-      <w:r>
-        <w:t>Открытые</w:t>
-      </w:r>
-      <w:r>
-        <w:t xml:space="preserve"> </w:t>
-      </w:r>
-      <w:r>
-        <w:t>методы</w:t>
-      </w:r>
-      <w:r>
-        <w:t>:</w:t>
-      </w:r>
-    </w:p>
-    <w:p>
-      <w:pPr>
-        <w:pStyle w:val="ab"/>
-      </w:pPr>
-      <w:proofErr w:type="spellStart"/>
-      <w:r>
-        <w:rPr>
-          <w:lang w:val="en-US"/>
-        </w:rPr>
-        <w:t>EKeyWordType</w:t>
-      </w:r>
-      <w:proofErr w:type="spellEnd"/>
-      <w:r>
-        <w:t xml:space="preserve"> </w:t>
-      </w:r>
-      <w:proofErr w:type="spellStart"/>
-      <w:r>
-        <w:rPr>
-          <w:lang w:val="en-US"/>
-        </w:rPr>
-        <w:t>GetKeyWordType</w:t>
-      </w:r>
-      <w:proofErr w:type="spellEnd"/>
-      <w:r>
-        <w:t xml:space="preserve"> </w:t>
-      </w:r>
-      <w:r>
-        <w:t xml:space="preserve">() – </w:t>
-      </w:r>
-      <w:r>
-        <w:t>получение</w:t>
-      </w:r>
-      <w:r>
-        <w:t xml:space="preserve"> типа ключевого слова</w:t>
-      </w:r>
-      <w:r>
-        <w:t>;</w:t>
-      </w:r>
-    </w:p>
-    <w:p>
-      <w:pPr>
-        <w:pStyle w:val="ab"/>
-      </w:pPr>
-      <w:r>
-        <w:rPr>
-          <w:lang w:val="en-US"/>
-        </w:rPr>
-        <w:t>string</w:t>
-      </w:r>
-      <w:r>
-        <w:t xml:space="preserve"> </w:t>
-      </w:r>
-      <w:proofErr w:type="gramStart"/>
-      <w:r>
-        <w:rPr>
-          <w:lang w:val="en-US"/>
-        </w:rPr>
-        <w:t>ToString</w:t>
-      </w:r>
-      <w:r>
-        <w:t>(</w:t>
-      </w:r>
-      <w:proofErr w:type="gramEnd"/>
-      <w:r>
-        <w:t>) –</w:t>
-      </w:r>
-      <w:r>
-        <w:t xml:space="preserve"> переопределенный метод приведения</w:t>
-      </w:r>
-      <w:r>
-        <w:t xml:space="preserve"> </w:t>
-      </w:r>
-      <w:r>
-        <w:t>к</w:t>
-      </w:r>
-      <w:r>
-        <w:t xml:space="preserve"> </w:t>
-      </w:r>
-      <w:r>
-        <w:t>строке</w:t>
-      </w:r>
-      <w:r>
-        <w:t>.</w:t>
-      </w:r>
-    </w:p>
-    <w:p>
-      <w:pPr>
-        <w:pStyle w:val="3"/>
-      </w:pPr>
-      <w:bookmarkStart w:id="12" w:name="_Toc97400872"/>
-      <w:proofErr w:type="spellStart"/>
-      <w:r>
-        <w:rPr>
-          <w:lang w:val="en-US"/>
-        </w:rPr>
-        <w:t>CEmptyToken</w:t>
-      </w:r>
-      <w:bookmarkEnd w:id="12"/>
-      <w:proofErr w:type="spellEnd"/>
-    </w:p>
-    <w:p>
-      <w:pPr>
-        <w:pStyle w:val="ab"/>
-      </w:pPr>
-      <w:proofErr w:type="spellStart"/>
-      <w:r>
-        <w:rPr>
-          <w:lang w:val="en-US"/>
-        </w:rPr>
-        <w:t>CEmptyToken</w:t>
-      </w:r>
-      <w:proofErr w:type="spellEnd"/>
-      <w:r>
-        <w:t xml:space="preserve"> </w:t>
-      </w:r>
-      <w:r>
-        <w:t>– класс</w:t>
-      </w:r>
-      <w:r>
-        <w:t xml:space="preserve"> отсутствия токена</w:t>
-      </w:r>
-      <w:r>
-        <w:t xml:space="preserve">, является производным от </w:t>
-      </w:r>
-      <w:proofErr w:type="spellStart"/>
-      <w:r>
-        <w:t>CToken</w:t>
-      </w:r>
-      <w:proofErr w:type="spellEnd"/>
-      <w:r>
-        <w:t>.</w:t>
-      </w:r>
-    </w:p>
-    <w:p>
-      <w:pPr>
-        <w:pStyle w:val="ab"/>
-        <w:rPr>
-          <w:lang w:val="en-US"/>
-        </w:rPr>
-      </w:pPr>
-      <w:r>
-        <w:t xml:space="preserve">Необходим в тех ситуациях, когда вернуть токен другого типа не удается: лексическая ошибка, окончание </w:t>
-      </w:r>
-      <w:r>
-        <w:t>потока ввода.</w:t>
-      </w:r>
-      <w:r>
-        <w:t xml:space="preserve"> Содержит переопределенный метод </w:t>
-      </w:r>
-      <w:proofErr w:type="gramStart"/>
-      <w:r>
-        <w:rPr>
-          <w:lang w:val="en-US"/>
-        </w:rPr>
-        <w:t>ToString(</w:t>
-      </w:r>
-      <w:proofErr w:type="gramEnd"/>
-      <w:r>
-        <w:rPr>
-          <w:lang w:val="en-US"/>
-        </w:rPr>
-        <w:t>).</w:t>
+        <w:t>().</w:t>
       </w:r>
     </w:p>
     <w:p>

</xml_diff>

<commit_message>
feat: added unit tests for lexer
</commit_message>
<xml_diff>
--- a/report.docx
+++ b/report.docx
@@ -9,7 +9,7 @@
           <w:noProof/>
         </w:rPr>
       </w:pPr>
-      <w:bookmarkStart w:id="0" w:name="_Toc97400860"/>
+      <w:bookmarkStart w:id="0" w:name="_Toc97470531"/>
       <w:r>
         <w:t>С</w:t>
       </w:r>
@@ -37,7 +37,7 @@
           <w:lang w:eastAsia="ru-RU"/>
         </w:rPr>
       </w:pPr>
-      <w:hyperlink w:anchor="_Toc97400860" w:history="1">
+      <w:hyperlink w:anchor="_Toc97470531" w:history="1">
         <w:r>
           <w:rPr>
             <w:rStyle w:val="aa"/>
@@ -64,7 +64,7 @@
             <w:noProof/>
             <w:webHidden/>
           </w:rPr>
-          <w:instrText xml:space="preserve"> PAGEREF _Toc97400860 \h </w:instrText>
+          <w:instrText xml:space="preserve"> PAGEREF _Toc97470531 \h </w:instrText>
         </w:r>
         <w:r>
           <w:rPr>
@@ -105,7 +105,7 @@
           <w:lang w:eastAsia="ru-RU"/>
         </w:rPr>
       </w:pPr>
-      <w:hyperlink w:anchor="_Toc97400861" w:history="1">
+      <w:hyperlink w:anchor="_Toc97470532" w:history="1">
         <w:r>
           <w:rPr>
             <w:rStyle w:val="aa"/>
@@ -132,7 +132,7 @@
             <w:noProof/>
             <w:webHidden/>
           </w:rPr>
-          <w:instrText xml:space="preserve"> PAGEREF _Toc97400861 \h </w:instrText>
+          <w:instrText xml:space="preserve"> PAGEREF _Toc97470532 \h </w:instrText>
         </w:r>
         <w:r>
           <w:rPr>
@@ -176,7 +176,7 @@
           <w:lang w:eastAsia="ru-RU"/>
         </w:rPr>
       </w:pPr>
-      <w:hyperlink w:anchor="_Toc97400862" w:history="1">
+      <w:hyperlink w:anchor="_Toc97470533" w:history="1">
         <w:r>
           <w:rPr>
             <w:rStyle w:val="aa"/>
@@ -203,7 +203,7 @@
             <w:noProof/>
             <w:webHidden/>
           </w:rPr>
-          <w:instrText xml:space="preserve"> PAGEREF _Toc97400862 \h </w:instrText>
+          <w:instrText xml:space="preserve"> PAGEREF _Toc97470533 \h </w:instrText>
         </w:r>
         <w:r>
           <w:rPr>
@@ -236,7 +236,10 @@
     </w:p>
     <w:p>
       <w:pPr>
-        <w:pStyle w:val="12"/>
+        <w:pStyle w:val="22"/>
+        <w:tabs>
+          <w:tab w:val="right" w:leader="dot" w:pos="9345"/>
+        </w:tabs>
         <w:rPr>
           <w:rFonts w:asciiTheme="minorHAnsi" w:eastAsiaTheme="minorEastAsia" w:hAnsiTheme="minorHAnsi"/>
           <w:noProof/>
@@ -244,12 +247,80 @@
           <w:lang w:eastAsia="ru-RU"/>
         </w:rPr>
       </w:pPr>
-      <w:hyperlink w:anchor="_Toc97400863" w:history="1">
+      <w:hyperlink w:anchor="_Toc97470534" w:history="1">
         <w:r>
           <w:rPr>
             <w:rStyle w:val="aa"/>
             <w:noProof/>
           </w:rPr>
+          <w:t>1.2 Тестирование</w:t>
+        </w:r>
+        <w:r>
+          <w:rPr>
+            <w:noProof/>
+            <w:webHidden/>
+          </w:rPr>
+          <w:tab/>
+        </w:r>
+        <w:r>
+          <w:rPr>
+            <w:noProof/>
+            <w:webHidden/>
+          </w:rPr>
+          <w:fldChar w:fldCharType="begin"/>
+        </w:r>
+        <w:r>
+          <w:rPr>
+            <w:noProof/>
+            <w:webHidden/>
+          </w:rPr>
+          <w:instrText xml:space="preserve"> PAGEREF _Toc97470534 \h </w:instrText>
+        </w:r>
+        <w:r>
+          <w:rPr>
+            <w:noProof/>
+            <w:webHidden/>
+          </w:rPr>
+        </w:r>
+        <w:r>
+          <w:rPr>
+            <w:noProof/>
+            <w:webHidden/>
+          </w:rPr>
+          <w:fldChar w:fldCharType="separate"/>
+        </w:r>
+        <w:r>
+          <w:rPr>
+            <w:noProof/>
+            <w:webHidden/>
+          </w:rPr>
+          <w:t>3</w:t>
+        </w:r>
+        <w:r>
+          <w:rPr>
+            <w:noProof/>
+            <w:webHidden/>
+          </w:rPr>
+          <w:fldChar w:fldCharType="end"/>
+        </w:r>
+      </w:hyperlink>
+    </w:p>
+    <w:p>
+      <w:pPr>
+        <w:pStyle w:val="12"/>
+        <w:rPr>
+          <w:rFonts w:asciiTheme="minorHAnsi" w:eastAsiaTheme="minorEastAsia" w:hAnsiTheme="minorHAnsi"/>
+          <w:noProof/>
+          <w:sz w:val="22"/>
+          <w:lang w:eastAsia="ru-RU"/>
+        </w:rPr>
+      </w:pPr>
+      <w:hyperlink w:anchor="_Toc97470535" w:history="1">
+        <w:r>
+          <w:rPr>
+            <w:rStyle w:val="aa"/>
+            <w:noProof/>
+          </w:rPr>
           <w:t>2 Лексический анализатор</w:t>
         </w:r>
         <w:r>
@@ -271,7 +342,7 @@
             <w:noProof/>
             <w:webHidden/>
           </w:rPr>
-          <w:instrText xml:space="preserve"> PAGEREF _Toc97400863 \h </w:instrText>
+          <w:instrText xml:space="preserve"> PAGEREF _Toc97470535 \h </w:instrText>
         </w:r>
         <w:r>
           <w:rPr>
@@ -315,7 +386,7 @@
           <w:lang w:eastAsia="ru-RU"/>
         </w:rPr>
       </w:pPr>
-      <w:hyperlink w:anchor="_Toc97400864" w:history="1">
+      <w:hyperlink w:anchor="_Toc97470536" w:history="1">
         <w:r>
           <w:rPr>
             <w:rStyle w:val="aa"/>
@@ -350,7 +421,7 @@
             <w:noProof/>
             <w:webHidden/>
           </w:rPr>
-          <w:instrText xml:space="preserve"> PAGEREF _Toc97400864 \h </w:instrText>
+          <w:instrText xml:space="preserve"> PAGEREF _Toc97470536 \h </w:instrText>
         </w:r>
         <w:r>
           <w:rPr>
@@ -394,7 +465,7 @@
           <w:lang w:eastAsia="ru-RU"/>
         </w:rPr>
       </w:pPr>
-      <w:hyperlink w:anchor="_Toc97400865" w:history="1">
+      <w:hyperlink w:anchor="_Toc97470537" w:history="1">
         <w:r>
           <w:rPr>
             <w:rStyle w:val="aa"/>
@@ -422,7 +493,7 @@
             <w:noProof/>
             <w:webHidden/>
           </w:rPr>
-          <w:instrText xml:space="preserve"> PAGEREF _Toc97400865 \h </w:instrText>
+          <w:instrText xml:space="preserve"> PAGEREF _Toc97470537 \h </w:instrText>
         </w:r>
         <w:r>
           <w:rPr>
@@ -466,7 +537,7 @@
           <w:lang w:eastAsia="ru-RU"/>
         </w:rPr>
       </w:pPr>
-      <w:hyperlink w:anchor="_Toc97400866" w:history="1">
+      <w:hyperlink w:anchor="_Toc97470538" w:history="1">
         <w:r>
           <w:rPr>
             <w:rStyle w:val="aa"/>
@@ -501,7 +572,7 @@
             <w:noProof/>
             <w:webHidden/>
           </w:rPr>
-          <w:instrText xml:space="preserve"> PAGEREF _Toc97400866 \h </w:instrText>
+          <w:instrText xml:space="preserve"> PAGEREF _Toc97470538 \h </w:instrText>
         </w:r>
         <w:r>
           <w:rPr>
@@ -545,7 +616,7 @@
           <w:lang w:eastAsia="ru-RU"/>
         </w:rPr>
       </w:pPr>
-      <w:hyperlink w:anchor="_Toc97400867" w:history="1">
+      <w:hyperlink w:anchor="_Toc97470539" w:history="1">
         <w:r>
           <w:rPr>
             <w:rStyle w:val="aa"/>
@@ -580,7 +651,7 @@
             <w:noProof/>
             <w:webHidden/>
           </w:rPr>
-          <w:instrText xml:space="preserve"> PAGEREF _Toc97400867 \h </w:instrText>
+          <w:instrText xml:space="preserve"> PAGEREF _Toc97470539 \h </w:instrText>
         </w:r>
         <w:r>
           <w:rPr>
@@ -624,7 +695,7 @@
           <w:lang w:eastAsia="ru-RU"/>
         </w:rPr>
       </w:pPr>
-      <w:hyperlink w:anchor="_Toc97400868" w:history="1">
+      <w:hyperlink w:anchor="_Toc97470540" w:history="1">
         <w:r>
           <w:rPr>
             <w:rStyle w:val="aa"/>
@@ -652,7 +723,7 @@
             <w:noProof/>
             <w:webHidden/>
           </w:rPr>
-          <w:instrText xml:space="preserve"> PAGEREF _Toc97400868 \h </w:instrText>
+          <w:instrText xml:space="preserve"> PAGEREF _Toc97470540 \h </w:instrText>
         </w:r>
         <w:r>
           <w:rPr>
@@ -696,7 +767,7 @@
           <w:lang w:eastAsia="ru-RU"/>
         </w:rPr>
       </w:pPr>
-      <w:hyperlink w:anchor="_Toc97400869" w:history="1">
+      <w:hyperlink w:anchor="_Toc97470541" w:history="1">
         <w:r>
           <w:rPr>
             <w:rStyle w:val="aa"/>
@@ -769,7 +840,7 @@
             <w:noProof/>
             <w:webHidden/>
           </w:rPr>
-          <w:instrText xml:space="preserve"> PAGEREF _Toc97400869 \h </w:instrText>
+          <w:instrText xml:space="preserve"> PAGEREF _Toc97470541 \h </w:instrText>
         </w:r>
         <w:r>
           <w:rPr>
@@ -813,7 +884,7 @@
           <w:lang w:eastAsia="ru-RU"/>
         </w:rPr>
       </w:pPr>
-      <w:hyperlink w:anchor="_Toc97400870" w:history="1">
+      <w:hyperlink w:anchor="_Toc97470542" w:history="1">
         <w:r>
           <w:rPr>
             <w:rStyle w:val="aa"/>
@@ -848,7 +919,7 @@
             <w:noProof/>
             <w:webHidden/>
           </w:rPr>
-          <w:instrText xml:space="preserve"> PAGEREF _Toc97400870 \h </w:instrText>
+          <w:instrText xml:space="preserve"> PAGEREF _Toc97470542 \h </w:instrText>
         </w:r>
         <w:r>
           <w:rPr>
@@ -892,7 +963,7 @@
           <w:lang w:eastAsia="ru-RU"/>
         </w:rPr>
       </w:pPr>
-      <w:hyperlink w:anchor="_Toc97400871" w:history="1">
+      <w:hyperlink w:anchor="_Toc97470543" w:history="1">
         <w:r>
           <w:rPr>
             <w:rStyle w:val="aa"/>
@@ -927,7 +998,7 @@
             <w:noProof/>
             <w:webHidden/>
           </w:rPr>
-          <w:instrText xml:space="preserve"> PAGEREF _Toc97400871 \h </w:instrText>
+          <w:instrText xml:space="preserve"> PAGEREF _Toc97470543 \h </w:instrText>
         </w:r>
         <w:r>
           <w:rPr>
@@ -971,7 +1042,7 @@
           <w:lang w:eastAsia="ru-RU"/>
         </w:rPr>
       </w:pPr>
-      <w:hyperlink w:anchor="_Toc97400872" w:history="1">
+      <w:hyperlink w:anchor="_Toc97470544" w:history="1">
         <w:r>
           <w:rPr>
             <w:rStyle w:val="aa"/>
@@ -1006,7 +1077,78 @@
             <w:noProof/>
             <w:webHidden/>
           </w:rPr>
-          <w:instrText xml:space="preserve"> PAGEREF _Toc97400872 \h </w:instrText>
+          <w:instrText xml:space="preserve"> PAGEREF _Toc97470544 \h </w:instrText>
+        </w:r>
+        <w:r>
+          <w:rPr>
+            <w:noProof/>
+            <w:webHidden/>
+          </w:rPr>
+        </w:r>
+        <w:r>
+          <w:rPr>
+            <w:noProof/>
+            <w:webHidden/>
+          </w:rPr>
+          <w:fldChar w:fldCharType="separate"/>
+        </w:r>
+        <w:r>
+          <w:rPr>
+            <w:noProof/>
+            <w:webHidden/>
+          </w:rPr>
+          <w:t>5</w:t>
+        </w:r>
+        <w:r>
+          <w:rPr>
+            <w:noProof/>
+            <w:webHidden/>
+          </w:rPr>
+          <w:fldChar w:fldCharType="end"/>
+        </w:r>
+      </w:hyperlink>
+    </w:p>
+    <w:p>
+      <w:pPr>
+        <w:pStyle w:val="22"/>
+        <w:tabs>
+          <w:tab w:val="right" w:leader="dot" w:pos="9345"/>
+        </w:tabs>
+        <w:rPr>
+          <w:rFonts w:asciiTheme="minorHAnsi" w:eastAsiaTheme="minorEastAsia" w:hAnsiTheme="minorHAnsi"/>
+          <w:noProof/>
+          <w:sz w:val="22"/>
+          <w:lang w:eastAsia="ru-RU"/>
+        </w:rPr>
+      </w:pPr>
+      <w:hyperlink w:anchor="_Toc97470545" w:history="1">
+        <w:r>
+          <w:rPr>
+            <w:rStyle w:val="aa"/>
+            <w:noProof/>
+          </w:rPr>
+          <w:t>2.2 Тестирование</w:t>
+        </w:r>
+        <w:r>
+          <w:rPr>
+            <w:noProof/>
+            <w:webHidden/>
+          </w:rPr>
+          <w:tab/>
+        </w:r>
+        <w:r>
+          <w:rPr>
+            <w:noProof/>
+            <w:webHidden/>
+          </w:rPr>
+          <w:fldChar w:fldCharType="begin"/>
+        </w:r>
+        <w:r>
+          <w:rPr>
+            <w:noProof/>
+            <w:webHidden/>
+          </w:rPr>
+          <w:instrText xml:space="preserve"> PAGEREF _Toc97470545 \h </w:instrText>
         </w:r>
         <w:r>
           <w:rPr>
@@ -1045,7 +1187,7 @@
         <w:lastRenderedPageBreak/>
         <w:fldChar w:fldCharType="end"/>
       </w:r>
-      <w:bookmarkStart w:id="1" w:name="_Toc97400861"/>
+      <w:bookmarkStart w:id="1" w:name="_Toc97470532"/>
       <w:r>
         <w:t>Модуль ввода-вывода</w:t>
       </w:r>
@@ -1055,7 +1197,7 @@
       <w:pPr>
         <w:pStyle w:val="2"/>
       </w:pPr>
-      <w:bookmarkStart w:id="2" w:name="_Toc97400862"/>
+      <w:bookmarkStart w:id="2" w:name="_Toc97470533"/>
       <w:r>
         <w:t>Описание</w:t>
       </w:r>
@@ -1910,14 +2052,378 @@
     </w:p>
     <w:p>
       <w:pPr>
+        <w:pStyle w:val="2"/>
+      </w:pPr>
+      <w:bookmarkStart w:id="3" w:name="_Toc97470534"/>
+      <w:r>
+        <w:t>Тестирование</w:t>
+      </w:r>
+      <w:bookmarkEnd w:id="3"/>
+    </w:p>
+    <w:p>
+      <w:pPr>
+        <w:pStyle w:val="ab"/>
+      </w:pPr>
+      <w:r>
+        <w:t xml:space="preserve">Был создан класс </w:t>
+      </w:r>
+      <w:r>
+        <w:t>IOUnitTest</w:t>
+      </w:r>
+      <w:r>
+        <w:t xml:space="preserve"> для </w:t>
+      </w:r>
+      <w:r>
+        <w:rPr>
+          <w:lang w:val="en-US"/>
+        </w:rPr>
+        <w:t>unit</w:t>
+      </w:r>
+      <w:r>
+        <w:t xml:space="preserve"> </w:t>
+      </w:r>
+      <w:r>
+        <w:t>тестов</w:t>
+      </w:r>
+      <w:r>
+        <w:t xml:space="preserve"> модуля ввода-вывода</w:t>
+      </w:r>
+      <w:r>
+        <w:t>.</w:t>
+      </w:r>
+      <w:r>
+        <w:t xml:space="preserve"> Проверка на корректность осуществлялась с помощью функций </w:t>
+      </w:r>
+      <w:r>
+        <w:t>Assert::AreEqual</w:t>
+      </w:r>
+      <w:r>
+        <w:t xml:space="preserve"> и </w:t>
+      </w:r>
+      <w:r>
+        <w:t>Assert::IsTrue</w:t>
+      </w:r>
+      <w:r>
+        <w:t>.</w:t>
+      </w:r>
+    </w:p>
+    <w:p>
+      <w:pPr>
+        <w:pStyle w:val="ab"/>
+      </w:pPr>
+      <w:r>
+        <w:t>Методы тестирования:</w:t>
+      </w:r>
+    </w:p>
+    <w:p>
+      <w:pPr>
+        <w:pStyle w:val="ab"/>
+      </w:pPr>
+      <w:r>
+        <w:rPr>
+          <w:lang w:val="en-US"/>
+        </w:rPr>
+        <w:t>IFileOString</w:t>
+      </w:r>
+      <w:r>
+        <w:t xml:space="preserve"> – </w:t>
+      </w:r>
+      <w:r>
+        <w:t>проверка работы модуля ввода-вывода, где ввод происходил из файла, а вывод в строку</w:t>
+      </w:r>
+      <w:r>
+        <w:t>;</w:t>
+      </w:r>
+    </w:p>
+    <w:p>
+      <w:pPr>
+        <w:pStyle w:val="ab"/>
+      </w:pPr>
+      <w:r>
+        <w:rPr>
+          <w:lang w:val="en-US"/>
+        </w:rPr>
+        <w:t>IStringOString</w:t>
+      </w:r>
+      <w:r>
+        <w:t xml:space="preserve"> </w:t>
+      </w:r>
+      <w:r>
+        <w:t xml:space="preserve">– </w:t>
+      </w:r>
+      <w:r>
+        <w:t>проверка работы модуля ввода-вывода, где ввод</w:t>
+      </w:r>
+      <w:r>
+        <w:t xml:space="preserve"> и вывод</w:t>
+      </w:r>
+      <w:r>
+        <w:t xml:space="preserve"> происходил из </w:t>
+      </w:r>
+      <w:r>
+        <w:t>строки</w:t>
+      </w:r>
+      <w:r>
+        <w:t>;</w:t>
+      </w:r>
+    </w:p>
+    <w:p>
+      <w:pPr>
+        <w:pStyle w:val="ab"/>
+      </w:pPr>
+      <w:r>
+        <w:rPr>
+          <w:lang w:val="en-US"/>
+        </w:rPr>
+        <w:t>IFileOFile</w:t>
+      </w:r>
+      <w:r>
+        <w:t xml:space="preserve"> </w:t>
+      </w:r>
+      <w:r>
+        <w:t xml:space="preserve">– </w:t>
+      </w:r>
+      <w:r>
+        <w:t xml:space="preserve">проверка работы модуля ввода-вывода, </w:t>
+      </w:r>
+      <w:r>
+        <w:t xml:space="preserve">где ввод и вывод происходил из </w:t>
+      </w:r>
+      <w:r>
+        <w:t>файла</w:t>
+      </w:r>
+      <w:r>
+        <w:t>;</w:t>
+      </w:r>
+    </w:p>
+    <w:p>
+      <w:pPr>
+        <w:pStyle w:val="ab"/>
+      </w:pPr>
+      <w:r>
+        <w:rPr>
+          <w:lang w:val="en-US"/>
+        </w:rPr>
+        <w:t>IStringOFile</w:t>
+      </w:r>
+      <w:r>
+        <w:t xml:space="preserve"> </w:t>
+      </w:r>
+      <w:r>
+        <w:t xml:space="preserve">– </w:t>
+      </w:r>
+      <w:r>
+        <w:t xml:space="preserve">проверка работы модуля ввода-вывода, где ввод происходил из </w:t>
+      </w:r>
+      <w:r>
+        <w:t>строки</w:t>
+      </w:r>
+      <w:r>
+        <w:t xml:space="preserve">, а вывод в </w:t>
+      </w:r>
+      <w:r>
+        <w:t>файл</w:t>
+      </w:r>
+      <w:r>
+        <w:t>;</w:t>
+      </w:r>
+    </w:p>
+    <w:p>
+      <w:pPr>
+        <w:pStyle w:val="ab"/>
+      </w:pPr>
+      <w:r>
+        <w:t>В каждом из перечисленных выше методов б</w:t>
+      </w:r>
+      <w:r>
+        <w:t>ыл считан один символ и выведена одна ошибка.</w:t>
+      </w:r>
+      <w:r>
+        <w:t xml:space="preserve"> Результаты сравнивались с прогнозируемыми.</w:t>
+      </w:r>
+    </w:p>
+    <w:p>
+      <w:pPr>
+        <w:pStyle w:val="ab"/>
+      </w:pPr>
+      <w:r>
+        <w:rPr>
+          <w:lang w:val="en-US"/>
+        </w:rPr>
+        <w:t>ReadString</w:t>
+      </w:r>
+      <w:r>
+        <w:t xml:space="preserve"> – проверка считывания нескольких строк</w:t>
+      </w:r>
+      <w:r>
+        <w:t>;</w:t>
+      </w:r>
+    </w:p>
+    <w:p>
+      <w:pPr>
+        <w:pStyle w:val="ab"/>
+      </w:pPr>
+      <w:r>
+        <w:t>PrintErrors</w:t>
+      </w:r>
+      <w:r>
+        <w:t xml:space="preserve"> – </w:t>
+      </w:r>
+      <w:r>
+        <w:t>проверка вывода нескольких ошибок</w:t>
+      </w:r>
+      <w:r>
+        <w:t>;</w:t>
+      </w:r>
+    </w:p>
+    <w:p>
+      <w:pPr>
+        <w:pStyle w:val="ab"/>
+      </w:pPr>
+      <w:r>
+        <w:rPr>
+          <w:lang w:val="en-US"/>
+        </w:rPr>
+        <w:t>IsEndOfInput</w:t>
+      </w:r>
+      <w:r>
+        <w:t xml:space="preserve"> – </w:t>
+      </w:r>
+      <w:r>
+        <w:t>проверка</w:t>
+      </w:r>
+      <w:r>
+        <w:t xml:space="preserve"> </w:t>
+      </w:r>
+      <w:r>
+        <w:t>работы метода</w:t>
+      </w:r>
+      <w:r>
+        <w:t xml:space="preserve"> </w:t>
+      </w:r>
+      <w:r>
+        <w:rPr>
+          <w:lang w:val="en-US"/>
+        </w:rPr>
+        <w:t>IsEndOfInput</w:t>
+      </w:r>
+      <w:r>
+        <w:t xml:space="preserve"> класса </w:t>
+      </w:r>
+      <w:r>
+        <w:rPr>
+          <w:lang w:val="en-US"/>
+        </w:rPr>
+        <w:t>CIO</w:t>
+      </w:r>
+      <w:r>
+        <w:t>;</w:t>
+      </w:r>
+    </w:p>
+    <w:p>
+      <w:pPr>
+        <w:pStyle w:val="ab"/>
+      </w:pPr>
+      <w:r>
+        <w:rPr>
+          <w:lang w:val="en-US"/>
+        </w:rPr>
+        <w:t>ClassError</w:t>
+      </w:r>
+      <w:r>
+        <w:t xml:space="preserve"> – </w:t>
+      </w:r>
+      <w:r>
+        <w:t xml:space="preserve">проверка </w:t>
+      </w:r>
+      <w:r>
+        <w:t>данных</w:t>
+      </w:r>
+      <w:r>
+        <w:t>,</w:t>
+      </w:r>
+      <w:r>
+        <w:t xml:space="preserve"> хранящихся в классе </w:t>
+      </w:r>
+      <w:r>
+        <w:rPr>
+          <w:lang w:val="en-US"/>
+        </w:rPr>
+        <w:t>CError</w:t>
+      </w:r>
+      <w:r>
+        <w:t>.</w:t>
+      </w:r>
+    </w:p>
+    <w:p>
+      <w:pPr>
+        <w:pStyle w:val="ac"/>
+      </w:pPr>
+      <w:r>
+        <w:drawing>
+          <wp:inline distT="0" distB="0" distL="0" distR="0" wp14:anchorId="3676A66E" wp14:editId="0F69F182">
+            <wp:extent cx="2409825" cy="1600622"/>
+            <wp:effectExtent l="0" t="0" r="0" b="0"/>
+            <wp:docPr id="1" name="Рисунок 1"/>
+            <wp:cNvGraphicFramePr>
+              <a:graphicFrameLocks xmlns:a="http://schemas.openxmlformats.org/drawingml/2006/main" noChangeAspect="1"/>
+            </wp:cNvGraphicFramePr>
+            <a:graphic xmlns:a="http://schemas.openxmlformats.org/drawingml/2006/main">
+              <a:graphicData uri="http://schemas.openxmlformats.org/drawingml/2006/picture">
+                <pic:pic xmlns:pic="http://schemas.openxmlformats.org/drawingml/2006/picture">
+                  <pic:nvPicPr>
+                    <pic:cNvPr id="1" name=""/>
+                    <pic:cNvPicPr/>
+                  </pic:nvPicPr>
+                  <pic:blipFill>
+                    <a:blip r:embed="rId5"/>
+                    <a:stretch>
+                      <a:fillRect/>
+                    </a:stretch>
+                  </pic:blipFill>
+                  <pic:spPr>
+                    <a:xfrm>
+                      <a:off x="0" y="0"/>
+                      <a:ext cx="2420254" cy="1607549"/>
+                    </a:xfrm>
+                    <a:prstGeom prst="rect">
+                      <a:avLst/>
+                    </a:prstGeom>
+                  </pic:spPr>
+                </pic:pic>
+              </a:graphicData>
+            </a:graphic>
+          </wp:inline>
+        </w:drawing>
+      </w:r>
+    </w:p>
+    <w:p>
+      <w:pPr>
+        <w:pStyle w:val="ad"/>
+      </w:pPr>
+      <w:r>
+        <w:t>Результат выполнения тестов</w:t>
+      </w:r>
+      <w:r>
+        <w:t xml:space="preserve"> класса </w:t>
+      </w:r>
+      <w:r>
+        <w:rPr>
+          <w:lang w:val="en-US"/>
+        </w:rPr>
+        <w:t>IOUnitTest</w:t>
+      </w:r>
+    </w:p>
+    <w:p>
+      <w:pPr>
         <w:pStyle w:val="1"/>
       </w:pPr>
-      <w:bookmarkStart w:id="3" w:name="_Toc97400863"/>
+      <w:bookmarkStart w:id="4" w:name="_Toc97470535"/>
       <w:r>
         <w:lastRenderedPageBreak/>
         <w:t>Лексический анализатор</w:t>
       </w:r>
-      <w:bookmarkEnd w:id="3"/>
+      <w:bookmarkEnd w:id="4"/>
     </w:p>
     <w:p>
       <w:pPr>
@@ -1926,11 +2432,11 @@
           <w:lang w:val="en-US"/>
         </w:rPr>
       </w:pPr>
-      <w:bookmarkStart w:id="4" w:name="_Toc97400864"/>
+      <w:bookmarkStart w:id="5" w:name="_Toc97470536"/>
       <w:r>
         <w:t>Описание</w:t>
       </w:r>
-      <w:bookmarkEnd w:id="4"/>
+      <w:bookmarkEnd w:id="5"/>
     </w:p>
     <w:p>
       <w:pPr>
@@ -1939,14 +2445,14 @@
           <w:lang w:val="en-US"/>
         </w:rPr>
       </w:pPr>
-      <w:bookmarkStart w:id="5" w:name="_Toc97400865"/>
+      <w:bookmarkStart w:id="6" w:name="_Toc97470537"/>
       <w:r>
         <w:rPr>
           <w:lang w:val="en-US"/>
         </w:rPr>
         <w:t>CLexer</w:t>
       </w:r>
-      <w:bookmarkEnd w:id="5"/>
+      <w:bookmarkEnd w:id="6"/>
     </w:p>
     <w:p>
       <w:pPr>
@@ -2157,14 +2663,14 @@
       <w:pPr>
         <w:pStyle w:val="3"/>
       </w:pPr>
-      <w:bookmarkStart w:id="6" w:name="_Toc97400866"/>
+      <w:bookmarkStart w:id="7" w:name="_Toc97470538"/>
       <w:r>
         <w:rPr>
           <w:lang w:val="en-US"/>
         </w:rPr>
         <w:t>CToken</w:t>
       </w:r>
-      <w:bookmarkEnd w:id="6"/>
+      <w:bookmarkEnd w:id="7"/>
     </w:p>
     <w:p>
       <w:pPr>
@@ -2422,14 +2928,14 @@
       <w:pPr>
         <w:pStyle w:val="3"/>
       </w:pPr>
-      <w:bookmarkStart w:id="7" w:name="_Toc97400867"/>
+      <w:bookmarkStart w:id="8" w:name="_Toc97470539"/>
       <w:r>
         <w:rPr>
           <w:lang w:val="en-US"/>
         </w:rPr>
         <w:t>CConstToken</w:t>
       </w:r>
-      <w:bookmarkEnd w:id="7"/>
+      <w:bookmarkEnd w:id="8"/>
     </w:p>
     <w:p>
       <w:pPr>
@@ -2508,14 +3014,325 @@
         <w:t>ToString</w:t>
       </w:r>
       <w:r>
-        <w:rPr>
-          <w:lang w:val="en-US"/>
-        </w:rPr>
         <w:t>()</w:t>
       </w:r>
       <w:r>
+        <w:t xml:space="preserve"> и  метод </w:t>
+      </w:r>
+      <w:r>
+        <w:rPr>
+          <w:lang w:val="en-US"/>
+        </w:rPr>
+        <w:t>CVariant</w:t>
+      </w:r>
+      <w:r>
+        <w:t xml:space="preserve">* </w:t>
+      </w:r>
+      <w:r>
+        <w:rPr>
+          <w:lang w:val="en-US"/>
+        </w:rPr>
+        <w:t>GetVariant</w:t>
+      </w:r>
+      <w:r>
+        <w:t>()</w:t>
+      </w:r>
+      <w:r>
+        <w:t xml:space="preserve">, возвращающий указатель на </w:t>
+      </w:r>
+      <w:r>
+        <w:rPr>
+          <w:lang w:val="en-US"/>
+        </w:rPr>
+        <w:t>CVariant</w:t>
+      </w:r>
+      <w:r>
+        <w:t>;</w:t>
+      </w:r>
+    </w:p>
+    <w:p>
+      <w:pPr>
+        <w:pStyle w:val="3"/>
+        <w:rPr>
+          <w:lang w:val="en-US"/>
+        </w:rPr>
+      </w:pPr>
+      <w:bookmarkStart w:id="9" w:name="_Toc97470540"/>
+      <w:r>
+        <w:rPr>
+          <w:lang w:val="en-US"/>
+        </w:rPr>
+        <w:t>CVariant</w:t>
+      </w:r>
+      <w:bookmarkEnd w:id="9"/>
+    </w:p>
+    <w:p>
+      <w:pPr>
+        <w:pStyle w:val="ab"/>
+      </w:pPr>
+      <w:r>
+        <w:t>Абстрактный класс</w:t>
+      </w:r>
+      <w:r>
+        <w:t xml:space="preserve"> </w:t>
+      </w:r>
+      <w:r>
+        <w:rPr>
+          <w:lang w:val="en-US"/>
+        </w:rPr>
+        <w:t>CVariant</w:t>
+      </w:r>
+      <w:r>
+        <w:t>,</w:t>
+      </w:r>
+      <w:r>
+        <w:t xml:space="preserve"> представля</w:t>
+      </w:r>
+      <w:r>
+        <w:t>ющий</w:t>
+      </w:r>
+      <w:r>
+        <w:t xml:space="preserve"> константу</w:t>
+      </w:r>
+      <w:r>
         <w:t>.</w:t>
       </w:r>
+      <w:r>
+        <w:t xml:space="preserve"> Содержит</w:t>
+      </w:r>
+      <w:r>
+        <w:t xml:space="preserve"> </w:t>
+      </w:r>
+      <w:r>
+        <w:t>поле</w:t>
+      </w:r>
+      <w:r>
+        <w:t xml:space="preserve"> </w:t>
+      </w:r>
+      <w:r>
+        <w:t xml:space="preserve">типа константы перечисления </w:t>
+      </w:r>
+      <w:r>
+        <w:t>EVariantType</w:t>
+      </w:r>
+      <w:r>
+        <w:t xml:space="preserve"> (vtInt</w:t>
+      </w:r>
+      <w:r>
+        <w:t xml:space="preserve"> </w:t>
+      </w:r>
+      <w:r>
+        <w:t>– целая</w:t>
+      </w:r>
+      <w:r>
+        <w:t xml:space="preserve">, </w:t>
+      </w:r>
+      <w:r>
+        <w:rPr>
+          <w:lang w:val="en-US"/>
+        </w:rPr>
+        <w:t>vtReal</w:t>
+      </w:r>
+      <w:r>
+        <w:t xml:space="preserve"> – вещественная</w:t>
+      </w:r>
+      <w:r>
+        <w:t>,</w:t>
+      </w:r>
+      <w:r>
+        <w:t xml:space="preserve"> </w:t>
+      </w:r>
+      <w:r>
+        <w:rPr>
+          <w:lang w:val="en-US"/>
+        </w:rPr>
+        <w:t>vtString</w:t>
+      </w:r>
+      <w:r>
+        <w:t xml:space="preserve"> – строковая</w:t>
+      </w:r>
+      <w:r>
+        <w:t xml:space="preserve">, </w:t>
+      </w:r>
+      <w:r>
+        <w:rPr>
+          <w:lang w:val="en-US"/>
+        </w:rPr>
+        <w:t>vtBoolea</w:t>
+      </w:r>
+      <w:r>
+        <w:rPr>
+          <w:lang w:val="en-US"/>
+        </w:rPr>
+        <w:t>n</w:t>
+      </w:r>
+      <w:r>
+        <w:t xml:space="preserve"> </w:t>
+      </w:r>
+      <w:r>
+        <w:t>– булева</w:t>
+      </w:r>
+      <w:r>
+        <w:t>)</w:t>
+      </w:r>
+      <w:r>
+        <w:t>.</w:t>
+      </w:r>
+    </w:p>
+    <w:p>
+      <w:pPr>
+        <w:pStyle w:val="ab"/>
+      </w:pPr>
+      <w:r>
+        <w:lastRenderedPageBreak/>
+        <w:t>Содержит конструктор принимающий тип константы.</w:t>
+      </w:r>
+    </w:p>
+    <w:p>
+      <w:pPr>
+        <w:pStyle w:val="ab"/>
+      </w:pPr>
+      <w:r>
+        <w:t>Открытые</w:t>
+      </w:r>
+      <w:r>
+        <w:t xml:space="preserve"> </w:t>
+      </w:r>
+      <w:r>
+        <w:t>методы</w:t>
+      </w:r>
+      <w:r>
+        <w:t>:</w:t>
+      </w:r>
+    </w:p>
+    <w:p>
+      <w:pPr>
+        <w:pStyle w:val="ab"/>
+      </w:pPr>
+      <w:r>
+        <w:rPr>
+          <w:lang w:val="en-US"/>
+        </w:rPr>
+        <w:t>EVariantType</w:t>
+      </w:r>
+      <w:r>
+        <w:t xml:space="preserve"> </w:t>
+      </w:r>
+      <w:r>
+        <w:rPr>
+          <w:lang w:val="en-US"/>
+        </w:rPr>
+        <w:t>getVariantType</w:t>
+      </w:r>
+      <w:r>
+        <w:t>()</w:t>
+      </w:r>
+      <w:r>
+        <w:t xml:space="preserve"> – </w:t>
+      </w:r>
+      <w:r>
+        <w:t>получение</w:t>
+      </w:r>
+      <w:r>
+        <w:t xml:space="preserve"> </w:t>
+      </w:r>
+      <w:r>
+        <w:t>типа</w:t>
+      </w:r>
+      <w:r>
+        <w:t xml:space="preserve"> </w:t>
+      </w:r>
+      <w:r>
+        <w:t>константы</w:t>
+      </w:r>
+      <w:r>
+        <w:t>;</w:t>
+      </w:r>
+    </w:p>
+    <w:p>
+      <w:pPr>
+        <w:pStyle w:val="ab"/>
+        <w:rPr>
+          <w:lang w:val="en-US"/>
+        </w:rPr>
+      </w:pPr>
+      <w:r>
+        <w:rPr>
+          <w:lang w:val="en-US"/>
+        </w:rPr>
+        <w:t>virtual</w:t>
+      </w:r>
+      <w:r>
+        <w:rPr>
+          <w:lang w:val="en-US"/>
+        </w:rPr>
+        <w:t xml:space="preserve"> </w:t>
+      </w:r>
+      <w:r>
+        <w:rPr>
+          <w:lang w:val="en-US"/>
+        </w:rPr>
+        <w:t>string</w:t>
+      </w:r>
+      <w:r>
+        <w:rPr>
+          <w:lang w:val="en-US"/>
+        </w:rPr>
+        <w:t xml:space="preserve"> </w:t>
+      </w:r>
+      <w:r>
+        <w:rPr>
+          <w:lang w:val="en-US"/>
+        </w:rPr>
+        <w:t>ToString</w:t>
+      </w:r>
+      <w:r>
+        <w:rPr>
+          <w:lang w:val="en-US"/>
+        </w:rPr>
+        <w:t>() = 0</w:t>
+      </w:r>
+      <w:r>
+        <w:rPr>
+          <w:lang w:val="en-US"/>
+        </w:rPr>
+        <w:t xml:space="preserve"> – </w:t>
+      </w:r>
+      <w:r>
+        <w:t>приведение</w:t>
+      </w:r>
+      <w:r>
+        <w:rPr>
+          <w:lang w:val="en-US"/>
+        </w:rPr>
+        <w:t xml:space="preserve"> </w:t>
+      </w:r>
+      <w:r>
+        <w:t>к</w:t>
+      </w:r>
+      <w:r>
+        <w:rPr>
+          <w:lang w:val="en-US"/>
+        </w:rPr>
+        <w:t xml:space="preserve"> </w:t>
+      </w:r>
+      <w:r>
+        <w:t>строке</w:t>
+      </w:r>
+      <w:r>
+        <w:rPr>
+          <w:lang w:val="en-US"/>
+        </w:rPr>
+        <w:t>.</w:t>
+      </w:r>
+    </w:p>
+    <w:p>
+      <w:pPr>
+        <w:pStyle w:val="ab"/>
+      </w:pPr>
+      <w:r>
+        <w:t>Также содержит виртуальный деструктор.</w:t>
+      </w:r>
     </w:p>
     <w:p>
       <w:pPr>
@@ -2524,72 +3341,870 @@
           <w:lang w:val="en-US"/>
         </w:rPr>
       </w:pPr>
-      <w:bookmarkStart w:id="8" w:name="_Toc97400868"/>
+      <w:bookmarkStart w:id="10" w:name="_Toc97470541"/>
+      <w:r>
+        <w:rPr>
+          <w:lang w:val="en-US"/>
+        </w:rPr>
+        <w:t>CIntVariant</w:t>
+      </w:r>
+      <w:r>
+        <w:t xml:space="preserve">, </w:t>
+      </w:r>
+      <w:r>
+        <w:rPr>
+          <w:lang w:val="en-US"/>
+        </w:rPr>
+        <w:t>CRealVariant</w:t>
+      </w:r>
+      <w:r>
+        <w:t xml:space="preserve">, </w:t>
+      </w:r>
+      <w:r>
+        <w:rPr>
+          <w:lang w:val="en-US"/>
+        </w:rPr>
+        <w:t>CStringVariant</w:t>
+      </w:r>
+      <w:r>
+        <w:t xml:space="preserve">, </w:t>
+      </w:r>
+      <w:r>
+        <w:rPr>
+          <w:lang w:val="en-US"/>
+        </w:rPr>
+        <w:t>CBooleanVariant</w:t>
+      </w:r>
+      <w:bookmarkEnd w:id="10"/>
+    </w:p>
+    <w:p>
+      <w:pPr>
+        <w:pStyle w:val="ab"/>
+      </w:pPr>
+      <w:r>
+        <w:rPr>
+          <w:lang w:val="en-US"/>
+        </w:rPr>
+        <w:t>CIntVariant</w:t>
+      </w:r>
+      <w:r>
+        <w:rPr>
+          <w:lang w:val="en-US"/>
+        </w:rPr>
+        <w:t xml:space="preserve">, </w:t>
+      </w:r>
+      <w:r>
+        <w:rPr>
+          <w:lang w:val="en-US"/>
+        </w:rPr>
+        <w:t>CRealVariant</w:t>
+      </w:r>
+      <w:r>
+        <w:rPr>
+          <w:lang w:val="en-US"/>
+        </w:rPr>
+        <w:t xml:space="preserve">, </w:t>
+      </w:r>
+      <w:r>
+        <w:rPr>
+          <w:lang w:val="en-US"/>
+        </w:rPr>
+        <w:t>CStringVariant</w:t>
+      </w:r>
+      <w:r>
+        <w:rPr>
+          <w:lang w:val="en-US"/>
+        </w:rPr>
+        <w:t xml:space="preserve">, </w:t>
+      </w:r>
+      <w:r>
+        <w:rPr>
+          <w:lang w:val="en-US"/>
+        </w:rPr>
+        <w:t>CBooleanVariant</w:t>
+      </w:r>
+      <w:r>
+        <w:rPr>
+          <w:lang w:val="en-US"/>
+        </w:rPr>
+        <w:t xml:space="preserve"> </w:t>
+      </w:r>
+      <w:r>
+        <w:rPr>
+          <w:lang w:val="en-US"/>
+        </w:rPr>
+        <w:t xml:space="preserve">– </w:t>
+      </w:r>
+      <w:r>
+        <w:t>класс</w:t>
+      </w:r>
+      <w:r>
+        <w:t>ы</w:t>
+      </w:r>
+      <w:r>
+        <w:rPr>
+          <w:lang w:val="en-US"/>
+        </w:rPr>
+        <w:t xml:space="preserve"> </w:t>
+      </w:r>
+      <w:r>
+        <w:t>константы</w:t>
+      </w:r>
+      <w:r>
+        <w:rPr>
+          <w:lang w:val="en-US"/>
+        </w:rPr>
+        <w:t xml:space="preserve">, </w:t>
+      </w:r>
+      <w:r>
+        <w:t>явля</w:t>
+      </w:r>
+      <w:r>
+        <w:t>ю</w:t>
+      </w:r>
+      <w:r>
+        <w:t>тся</w:t>
+      </w:r>
+      <w:r>
+        <w:rPr>
+          <w:lang w:val="en-US"/>
+        </w:rPr>
+        <w:t xml:space="preserve"> </w:t>
+      </w:r>
+      <w:r>
+        <w:t>производным</w:t>
+      </w:r>
+      <w:r>
+        <w:rPr>
+          <w:lang w:val="en-US"/>
+        </w:rPr>
+        <w:t xml:space="preserve"> </w:t>
+      </w:r>
+      <w:r>
+        <w:t>от</w:t>
+      </w:r>
+      <w:r>
+        <w:rPr>
+          <w:lang w:val="en-US"/>
+        </w:rPr>
+        <w:t xml:space="preserve"> </w:t>
+      </w:r>
       <w:r>
         <w:rPr>
           <w:lang w:val="en-US"/>
         </w:rPr>
         <w:t>CVariant</w:t>
       </w:r>
-      <w:bookmarkEnd w:id="8"/>
-    </w:p>
-    <w:p>
-      <w:pPr>
-        <w:pStyle w:val="ab"/>
-      </w:pPr>
-      <w:r>
-        <w:t>Абстрактный класс</w:t>
-      </w:r>
-      <w:r>
-        <w:t xml:space="preserve"> </w:t>
-      </w:r>
-      <w:r>
-        <w:rPr>
-          <w:lang w:val="en-US"/>
-        </w:rPr>
-        <w:t>CVariant</w:t>
-      </w:r>
-      <w:r>
-        <w:t>,</w:t>
-      </w:r>
-      <w:r>
-        <w:t xml:space="preserve"> представля</w:t>
-      </w:r>
-      <w:r>
-        <w:t>ющий</w:t>
-      </w:r>
-      <w:r>
-        <w:t xml:space="preserve"> константу</w:t>
-      </w:r>
-      <w:r>
+      <w:r>
+        <w:rPr>
+          <w:lang w:val="en-US"/>
+        </w:rPr>
         <w:t>.</w:t>
       </w:r>
       <w:r>
-        <w:t xml:space="preserve"> Содержит</w:t>
-      </w:r>
-      <w:r>
-        <w:t xml:space="preserve"> </w:t>
-      </w:r>
-      <w:r>
-        <w:t>поле</w:t>
-      </w:r>
-      <w:r>
-        <w:t xml:space="preserve"> </w:t>
-      </w:r>
-      <w:r>
-        <w:t xml:space="preserve">типа константы перечисления </w:t>
-      </w:r>
-      <w:r>
-        <w:t>EVariantType</w:t>
-      </w:r>
-      <w:r>
-        <w:t xml:space="preserve"> (vtInt</w:t>
-      </w:r>
-      <w:r>
-        <w:t xml:space="preserve"> </w:t>
-      </w:r>
-      <w:r>
-        <w:t>– целая</w:t>
+        <w:rPr>
+          <w:lang w:val="en-US"/>
+        </w:rPr>
+        <w:t xml:space="preserve"> </w:t>
+      </w:r>
+      <w:r>
+        <w:t>Содерж</w:t>
+      </w:r>
+      <w:r>
+        <w:t>а</w:t>
+      </w:r>
+      <w:r>
+        <w:t>т поле значения константы.</w:t>
+      </w:r>
+    </w:p>
+    <w:p>
+      <w:pPr>
+        <w:pStyle w:val="ab"/>
+      </w:pPr>
+      <w:r>
+        <w:t>Открытые</w:t>
+      </w:r>
+      <w:r>
+        <w:t xml:space="preserve"> </w:t>
+      </w:r>
+      <w:r>
+        <w:t>методы</w:t>
+      </w:r>
+      <w:r>
+        <w:t>:</w:t>
+      </w:r>
+    </w:p>
+    <w:p>
+      <w:pPr>
+        <w:pStyle w:val="ab"/>
+      </w:pPr>
+      <w:r>
+        <w:rPr>
+          <w:lang w:val="en-US"/>
+        </w:rPr>
+        <w:t>Get</w:t>
+      </w:r>
+      <w:r>
+        <w:rPr>
+          <w:lang w:val="en-US"/>
+        </w:rPr>
+        <w:t>Value</w:t>
+      </w:r>
+      <w:r>
+        <w:t xml:space="preserve">() – </w:t>
+      </w:r>
+      <w:r>
+        <w:t>получение</w:t>
+      </w:r>
+      <w:r>
+        <w:t xml:space="preserve"> </w:t>
+      </w:r>
+      <w:r>
+        <w:t>значения</w:t>
+      </w:r>
+      <w:r>
+        <w:t>;</w:t>
+      </w:r>
+    </w:p>
+    <w:p>
+      <w:pPr>
+        <w:pStyle w:val="ab"/>
+      </w:pPr>
+      <w:r>
+        <w:rPr>
+          <w:lang w:val="en-US"/>
+        </w:rPr>
+        <w:t>string</w:t>
+      </w:r>
+      <w:r>
+        <w:t xml:space="preserve"> </w:t>
+      </w:r>
+      <w:r>
+        <w:rPr>
+          <w:lang w:val="en-US"/>
+        </w:rPr>
+        <w:t>ToString</w:t>
+      </w:r>
+      <w:r>
+        <w:t>()</w:t>
+      </w:r>
+      <w:r>
+        <w:t xml:space="preserve"> </w:t>
+      </w:r>
+      <w:r>
+        <w:t>–</w:t>
+      </w:r>
+      <w:r>
+        <w:t xml:space="preserve"> </w:t>
+      </w:r>
+      <w:r>
+        <w:t xml:space="preserve">переопределенный метод </w:t>
+      </w:r>
+      <w:r>
+        <w:t>приведени</w:t>
+      </w:r>
+      <w:r>
+        <w:t>я</w:t>
+      </w:r>
+      <w:r>
+        <w:t xml:space="preserve"> </w:t>
+      </w:r>
+      <w:r>
+        <w:t>к</w:t>
+      </w:r>
+      <w:r>
+        <w:t xml:space="preserve"> </w:t>
+      </w:r>
+      <w:r>
+        <w:t>строке</w:t>
+      </w:r>
+      <w:r>
+        <w:t>.</w:t>
+      </w:r>
+    </w:p>
+    <w:p>
+      <w:pPr>
+        <w:pStyle w:val="3"/>
+      </w:pPr>
+      <w:bookmarkStart w:id="11" w:name="_Toc97470542"/>
+      <w:r>
+        <w:rPr>
+          <w:lang w:val="en-US"/>
+        </w:rPr>
+        <w:t>CIdentToken</w:t>
+      </w:r>
+      <w:bookmarkEnd w:id="11"/>
+    </w:p>
+    <w:p>
+      <w:pPr>
+        <w:pStyle w:val="ab"/>
+      </w:pPr>
+      <w:r>
+        <w:rPr>
+          <w:lang w:val="en-US"/>
+        </w:rPr>
+        <w:t>CIdentToken</w:t>
+      </w:r>
+      <w:r>
+        <w:t xml:space="preserve"> </w:t>
+      </w:r>
+      <w:r>
+        <w:t>–</w:t>
+      </w:r>
+      <w:r>
+        <w:t xml:space="preserve"> </w:t>
+      </w:r>
+      <w:r>
+        <w:t>класс токена</w:t>
+      </w:r>
+      <w:r>
+        <w:t xml:space="preserve"> </w:t>
+      </w:r>
+      <w:r>
+        <w:t xml:space="preserve">идентификатора, является производным от </w:t>
+      </w:r>
+      <w:r>
+        <w:rPr>
+          <w:lang w:val="en-US"/>
+        </w:rPr>
+        <w:t>CToken</w:t>
+      </w:r>
+      <w:r>
+        <w:t>.</w:t>
+      </w:r>
+      <w:r>
+        <w:t xml:space="preserve"> </w:t>
+      </w:r>
+      <w:r>
+        <w:t xml:space="preserve">Включает в себя имя идентификатора. Содержит переопределенный метод </w:t>
+      </w:r>
+      <w:r>
+        <w:rPr>
+          <w:lang w:val="en-US"/>
+        </w:rPr>
+        <w:t>ToString</w:t>
+      </w:r>
+      <w:r>
+        <w:t>()</w:t>
+      </w:r>
+      <w:r>
+        <w:t>.</w:t>
+      </w:r>
+    </w:p>
+    <w:p>
+      <w:pPr>
+        <w:pStyle w:val="3"/>
+      </w:pPr>
+      <w:bookmarkStart w:id="12" w:name="_Toc97470543"/>
+      <w:r>
+        <w:rPr>
+          <w:lang w:val="en-US"/>
+        </w:rPr>
+        <w:t>CKeyWordToken</w:t>
+      </w:r>
+      <w:bookmarkEnd w:id="12"/>
+    </w:p>
+    <w:p>
+      <w:pPr>
+        <w:pStyle w:val="ab"/>
+      </w:pPr>
+      <w:r>
+        <w:t>CKeyWordToken</w:t>
+      </w:r>
+      <w:r>
+        <w:t xml:space="preserve"> </w:t>
+      </w:r>
+      <w:r>
+        <w:t>– класс токена</w:t>
+      </w:r>
+      <w:r>
+        <w:t xml:space="preserve"> ключевого слова</w:t>
+      </w:r>
+      <w:r>
+        <w:t>, является производным от CToken. Включает в себя</w:t>
+      </w:r>
+      <w:r>
+        <w:t xml:space="preserve"> поле ключевого слова перечисления </w:t>
+      </w:r>
+      <w:r>
+        <w:t>EKeyWordType</w:t>
+      </w:r>
+      <w:r>
+        <w:t xml:space="preserve">, которое содержит элементы для всех возможных ключевых слов языка </w:t>
+      </w:r>
+      <w:r>
+        <w:rPr>
+          <w:lang w:val="en-US"/>
+        </w:rPr>
+        <w:t>Pascal</w:t>
+      </w:r>
+      <w:r>
+        <w:t xml:space="preserve">. </w:t>
+      </w:r>
+    </w:p>
+    <w:p>
+      <w:pPr>
+        <w:pStyle w:val="ab"/>
+      </w:pPr>
+      <w:r>
+        <w:t>Открытые</w:t>
+      </w:r>
+      <w:r>
+        <w:t xml:space="preserve"> </w:t>
+      </w:r>
+      <w:r>
+        <w:t>методы</w:t>
+      </w:r>
+      <w:r>
+        <w:t>:</w:t>
+      </w:r>
+    </w:p>
+    <w:p>
+      <w:pPr>
+        <w:pStyle w:val="ab"/>
+      </w:pPr>
+      <w:r>
+        <w:rPr>
+          <w:lang w:val="en-US"/>
+        </w:rPr>
+        <w:t>EKeyWordType</w:t>
+      </w:r>
+      <w:r>
+        <w:t xml:space="preserve"> </w:t>
+      </w:r>
+      <w:r>
+        <w:rPr>
+          <w:lang w:val="en-US"/>
+        </w:rPr>
+        <w:t>GetKeyWordType</w:t>
+      </w:r>
+      <w:r>
+        <w:t xml:space="preserve"> </w:t>
+      </w:r>
+      <w:r>
+        <w:t xml:space="preserve">() – </w:t>
+      </w:r>
+      <w:r>
+        <w:t>получение</w:t>
+      </w:r>
+      <w:r>
+        <w:t xml:space="preserve"> типа ключевого слова</w:t>
+      </w:r>
+      <w:r>
+        <w:t>;</w:t>
+      </w:r>
+    </w:p>
+    <w:p>
+      <w:pPr>
+        <w:pStyle w:val="ab"/>
+      </w:pPr>
+      <w:r>
+        <w:rPr>
+          <w:lang w:val="en-US"/>
+        </w:rPr>
+        <w:t>string</w:t>
+      </w:r>
+      <w:r>
+        <w:t xml:space="preserve"> </w:t>
+      </w:r>
+      <w:r>
+        <w:rPr>
+          <w:lang w:val="en-US"/>
+        </w:rPr>
+        <w:t>ToString</w:t>
+      </w:r>
+      <w:r>
+        <w:t>() –</w:t>
+      </w:r>
+      <w:r>
+        <w:t xml:space="preserve"> переопределенный метод приведения</w:t>
+      </w:r>
+      <w:r>
+        <w:t xml:space="preserve"> </w:t>
+      </w:r>
+      <w:r>
+        <w:t>к</w:t>
+      </w:r>
+      <w:r>
+        <w:t xml:space="preserve"> </w:t>
+      </w:r>
+      <w:r>
+        <w:t>строке</w:t>
+      </w:r>
+      <w:r>
+        <w:t>.</w:t>
+      </w:r>
+    </w:p>
+    <w:p>
+      <w:pPr>
+        <w:pStyle w:val="3"/>
+      </w:pPr>
+      <w:bookmarkStart w:id="13" w:name="_Toc97470544"/>
+      <w:r>
+        <w:rPr>
+          <w:lang w:val="en-US"/>
+        </w:rPr>
+        <w:t>CEmptyToken</w:t>
+      </w:r>
+      <w:bookmarkEnd w:id="13"/>
+    </w:p>
+    <w:p>
+      <w:pPr>
+        <w:pStyle w:val="ab"/>
+      </w:pPr>
+      <w:r>
+        <w:rPr>
+          <w:lang w:val="en-US"/>
+        </w:rPr>
+        <w:t>CEmptyToken</w:t>
+      </w:r>
+      <w:r>
+        <w:t xml:space="preserve"> </w:t>
+      </w:r>
+      <w:r>
+        <w:t>– класс</w:t>
+      </w:r>
+      <w:r>
+        <w:t xml:space="preserve"> отсутствия токена</w:t>
+      </w:r>
+      <w:r>
+        <w:t>, является производным от CToken.</w:t>
+      </w:r>
+    </w:p>
+    <w:p>
+      <w:pPr>
+        <w:pStyle w:val="ab"/>
+      </w:pPr>
+      <w:r>
+        <w:t xml:space="preserve">Необходим в тех ситуациях, когда вернуть токен другого типа не удается: окончание </w:t>
+      </w:r>
+      <w:r>
+        <w:t>потока ввода</w:t>
+      </w:r>
+      <w:r>
+        <w:t>, при наличии в нем комментариев</w:t>
+      </w:r>
+      <w:r>
+        <w:t>.</w:t>
+      </w:r>
+      <w:r>
+        <w:t xml:space="preserve"> Содержит переопределенный метод </w:t>
+      </w:r>
+      <w:r>
+        <w:rPr>
+          <w:lang w:val="en-US"/>
+        </w:rPr>
+        <w:t>ToString</w:t>
+      </w:r>
+      <w:r>
+        <w:t>().</w:t>
+      </w:r>
+    </w:p>
+    <w:p>
+      <w:pPr>
+        <w:pStyle w:val="2"/>
+      </w:pPr>
+      <w:bookmarkStart w:id="14" w:name="_Toc97470545"/>
+      <w:r>
+        <w:t>Тестирование</w:t>
+      </w:r>
+      <w:bookmarkEnd w:id="14"/>
+    </w:p>
+    <w:p>
+      <w:pPr>
+        <w:pStyle w:val="ab"/>
+      </w:pPr>
+      <w:r>
+        <w:t xml:space="preserve">Был создан класс </w:t>
+      </w:r>
+      <w:r>
+        <w:rPr>
+          <w:lang w:val="en-US"/>
+        </w:rPr>
+        <w:t>Lexer</w:t>
+      </w:r>
+      <w:r>
+        <w:t>UnitTest</w:t>
+      </w:r>
+      <w:r>
+        <w:t xml:space="preserve"> для </w:t>
+      </w:r>
+      <w:r>
+        <w:rPr>
+          <w:lang w:val="en-US"/>
+        </w:rPr>
+        <w:t>unit</w:t>
+      </w:r>
+      <w:r>
+        <w:t xml:space="preserve"> </w:t>
+      </w:r>
+      <w:r>
+        <w:t>тестов</w:t>
+      </w:r>
+      <w:r>
+        <w:t xml:space="preserve"> </w:t>
+      </w:r>
+      <w:r>
+        <w:t>лексического анализатора</w:t>
+      </w:r>
+      <w:r>
+        <w:t xml:space="preserve">. Проверка на корректность осуществлялась с помощью функций </w:t>
+      </w:r>
+      <w:r>
+        <w:t>Assert::AreEqual</w:t>
+      </w:r>
+      <w:r>
+        <w:t xml:space="preserve"> и </w:t>
+      </w:r>
+      <w:r>
+        <w:t>Assert::IsTrue</w:t>
+      </w:r>
+      <w:r>
+        <w:t>.</w:t>
+      </w:r>
+    </w:p>
+    <w:p>
+      <w:pPr>
+        <w:pStyle w:val="ab"/>
+      </w:pPr>
+      <w:r>
+        <w:t>Методы тестирования:</w:t>
+      </w:r>
+    </w:p>
+    <w:p>
+      <w:pPr>
+        <w:pStyle w:val="ab"/>
+      </w:pPr>
+      <w:r>
+        <w:rPr>
+          <w:lang w:val="en-US"/>
+        </w:rPr>
+        <w:t>OneSymbolKeyWordToken</w:t>
+      </w:r>
+      <w:r>
+        <w:t xml:space="preserve"> – </w:t>
+      </w:r>
+      <w:r>
+        <w:t>проверка возвращаемых лексическим анализатором токенов односимвольных ключевых слов.</w:t>
+      </w:r>
+    </w:p>
+    <w:p>
+      <w:pPr>
+        <w:pStyle w:val="ab"/>
+        <w:tabs>
+          <w:tab w:val="left" w:pos="2730"/>
+        </w:tabs>
+      </w:pPr>
+      <w:r>
+        <w:rPr>
+          <w:lang w:val="en-US"/>
+        </w:rPr>
+        <w:t>TwoSymbolsKeyWordToken</w:t>
+      </w:r>
+      <w:r>
+        <w:t xml:space="preserve"> </w:t>
+      </w:r>
+      <w:r>
+        <w:t xml:space="preserve">– </w:t>
+      </w:r>
+      <w:r>
+        <w:t>проверка возвращаемых лексическим анализатором токенов ключевых слов</w:t>
+      </w:r>
+      <w:r>
+        <w:t>, которые распознаются после считывания дополнительного символа</w:t>
+      </w:r>
+      <w:r>
+        <w:t>.</w:t>
+      </w:r>
+    </w:p>
+    <w:p>
+      <w:pPr>
+        <w:pStyle w:val="ab"/>
+        <w:tabs>
+          <w:tab w:val="left" w:pos="2730"/>
+        </w:tabs>
+      </w:pPr>
+      <w:r>
+        <w:rPr>
+          <w:lang w:val="en-US"/>
+        </w:rPr>
+        <w:lastRenderedPageBreak/>
+        <w:t>WordKeyWordToken</w:t>
+      </w:r>
+      <w:r>
+        <w:t xml:space="preserve"> </w:t>
+      </w:r>
+      <w:r>
+        <w:t xml:space="preserve">– </w:t>
+      </w:r>
+      <w:r>
+        <w:t xml:space="preserve">проверка возвращаемых лексическим анализатором токенов ключевых слов, которые </w:t>
+      </w:r>
+      <w:r>
+        <w:t>являются цифробукве</w:t>
+      </w:r>
+      <w:r>
+        <w:t>н</w:t>
+      </w:r>
+      <w:r>
+        <w:t>ными словами</w:t>
+      </w:r>
+      <w:r>
+        <w:t>.</w:t>
+      </w:r>
+    </w:p>
+    <w:p>
+      <w:pPr>
+        <w:pStyle w:val="ab"/>
+        <w:tabs>
+          <w:tab w:val="left" w:pos="2730"/>
+        </w:tabs>
+      </w:pPr>
+      <w:r>
+        <w:rPr>
+          <w:lang w:val="en-US"/>
+        </w:rPr>
+        <w:t>Commentaries</w:t>
+      </w:r>
+      <w:r>
+        <w:t xml:space="preserve"> – </w:t>
+      </w:r>
+      <w:r>
+        <w:t>проверка</w:t>
+      </w:r>
+      <w:r>
+        <w:t xml:space="preserve"> </w:t>
+      </w:r>
+      <w:r>
+        <w:t>пропуска к</w:t>
+      </w:r>
+      <w:r>
+        <w:t>о</w:t>
+      </w:r>
+      <w:r>
+        <w:t>м</w:t>
+      </w:r>
+      <w:r>
+        <w:t>м</w:t>
+      </w:r>
+      <w:r>
+        <w:t>ентариев.</w:t>
+      </w:r>
+    </w:p>
+    <w:p>
+      <w:pPr>
+        <w:pStyle w:val="ab"/>
+        <w:tabs>
+          <w:tab w:val="left" w:pos="2730"/>
+        </w:tabs>
+      </w:pPr>
+      <w:r>
+        <w:rPr>
+          <w:lang w:val="en-US"/>
+        </w:rPr>
+        <w:t>Constants</w:t>
+      </w:r>
+      <w:r>
+        <w:t xml:space="preserve"> – проверка считывания констант</w:t>
+      </w:r>
+      <w:r>
+        <w:t xml:space="preserve"> различны</w:t>
+      </w:r>
+      <w:r>
+        <w:t>х</w:t>
+      </w:r>
+      <w:r>
+        <w:t xml:space="preserve"> типов</w:t>
+      </w:r>
+      <w:r>
+        <w:t>.</w:t>
+      </w:r>
+    </w:p>
+    <w:p>
+      <w:pPr>
+        <w:pStyle w:val="ab"/>
+        <w:tabs>
+          <w:tab w:val="left" w:pos="2730"/>
+        </w:tabs>
+      </w:pPr>
+      <w:r>
+        <w:rPr>
+          <w:lang w:val="en-US"/>
+        </w:rPr>
+        <w:t>Identificators</w:t>
+      </w:r>
+      <w:r>
+        <w:t xml:space="preserve"> – проверка считывания идентификаторов.</w:t>
+      </w:r>
+    </w:p>
+    <w:p>
+      <w:pPr>
+        <w:pStyle w:val="ab"/>
+        <w:tabs>
+          <w:tab w:val="left" w:pos="2730"/>
+        </w:tabs>
+      </w:pPr>
+      <w:r>
+        <w:rPr>
+          <w:lang w:val="en-US"/>
+        </w:rPr>
+        <w:t>ErrorTestOutput</w:t>
+      </w:r>
+      <w:r>
+        <w:t xml:space="preserve"> – </w:t>
+      </w:r>
+      <w:r>
+        <w:t>не</w:t>
+      </w:r>
+      <w:r>
+        <w:t xml:space="preserve"> </w:t>
+      </w:r>
+      <w:r>
+        <w:t>тестируемый</w:t>
+      </w:r>
+      <w:r>
+        <w:t xml:space="preserve"> </w:t>
+      </w:r>
+      <w:r>
+        <w:t>метод, возвращающий строку потока вывода на основании строки ввода, содержащую один токен с оши</w:t>
+      </w:r>
+      <w:r>
+        <w:t>бко</w:t>
+      </w:r>
+      <w:r>
+        <w:t>й.</w:t>
+      </w:r>
+    </w:p>
+    <w:p>
+      <w:pPr>
+        <w:pStyle w:val="ab"/>
+        <w:tabs>
+          <w:tab w:val="left" w:pos="2730"/>
+        </w:tabs>
+      </w:pPr>
+      <w:r>
+        <w:t>Методы</w:t>
+      </w:r>
+      <w:r>
+        <w:t xml:space="preserve"> </w:t>
+      </w:r>
+      <w:r>
+        <w:rPr>
+          <w:lang w:val="en-US"/>
+        </w:rPr>
+        <w:t>Error</w:t>
+      </w:r>
+      <w:r>
+        <w:t>_</w:t>
+      </w:r>
+      <w:r>
+        <w:rPr>
+          <w:lang w:val="en-US"/>
+        </w:rPr>
+        <w:t>e</w:t>
+      </w:r>
+      <w:r>
+        <w:t>006</w:t>
       </w:r>
       <w:r>
         <w:t xml:space="preserve">, </w:t>
@@ -2598,25 +4213,19 @@
         <w:rPr>
           <w:lang w:val="en-US"/>
         </w:rPr>
-        <w:t>vtReal</w:t>
-      </w:r>
-      <w:r>
-        <w:t xml:space="preserve"> – вещественная</w:t>
-      </w:r>
-      <w:r>
-        <w:t>,</w:t>
-      </w:r>
-      <w:r>
-        <w:t xml:space="preserve"> </w:t>
-      </w:r>
-      <w:r>
-        <w:rPr>
-          <w:lang w:val="en-US"/>
-        </w:rPr>
-        <w:t>vtString</w:t>
-      </w:r>
-      <w:r>
-        <w:t xml:space="preserve"> – строковая</w:t>
+        <w:t>Error</w:t>
+      </w:r>
+      <w:r>
+        <w:t>_</w:t>
+      </w:r>
+      <w:r>
+        <w:rPr>
+          <w:lang w:val="en-US"/>
+        </w:rPr>
+        <w:t>e</w:t>
+      </w:r>
+      <w:r>
+        <w:t>050</w:t>
       </w:r>
       <w:r>
         <w:t xml:space="preserve">, </w:t>
@@ -2625,199 +4234,19 @@
         <w:rPr>
           <w:lang w:val="en-US"/>
         </w:rPr>
-        <w:t>vtBoolea</w:t>
-      </w:r>
-      <w:r>
-        <w:rPr>
-          <w:lang w:val="en-US"/>
-        </w:rPr>
-        <w:t>n</w:t>
-      </w:r>
-      <w:r>
-        <w:t xml:space="preserve"> </w:t>
-      </w:r>
-      <w:r>
-        <w:t>– булева</w:t>
-      </w:r>
-      <w:r>
-        <w:t>)</w:t>
-      </w:r>
-      <w:r>
-        <w:t>.</w:t>
-      </w:r>
-    </w:p>
-    <w:p>
-      <w:pPr>
-        <w:pStyle w:val="ab"/>
-      </w:pPr>
-      <w:r>
-        <w:t>Содержит конструктор принимающий тип константы.</w:t>
-      </w:r>
-    </w:p>
-    <w:p>
-      <w:pPr>
-        <w:pStyle w:val="ab"/>
-      </w:pPr>
-    </w:p>
-    <w:p>
-      <w:pPr>
-        <w:pStyle w:val="ab"/>
-      </w:pPr>
-      <w:r>
-        <w:t>Открытые</w:t>
-      </w:r>
-      <w:r>
-        <w:t xml:space="preserve"> </w:t>
-      </w:r>
-      <w:r>
-        <w:t>методы</w:t>
-      </w:r>
-      <w:r>
-        <w:t>:</w:t>
-      </w:r>
-    </w:p>
-    <w:p>
-      <w:pPr>
-        <w:pStyle w:val="ab"/>
-      </w:pPr>
-      <w:r>
-        <w:rPr>
-          <w:lang w:val="en-US"/>
-        </w:rPr>
-        <w:t>EVariantType</w:t>
-      </w:r>
-      <w:r>
-        <w:t xml:space="preserve"> </w:t>
-      </w:r>
-      <w:r>
-        <w:rPr>
-          <w:lang w:val="en-US"/>
-        </w:rPr>
-        <w:t>getVariantType</w:t>
-      </w:r>
-      <w:r>
-        <w:t>()</w:t>
-      </w:r>
-      <w:r>
-        <w:t xml:space="preserve"> – </w:t>
-      </w:r>
-      <w:r>
-        <w:t>получение</w:t>
-      </w:r>
-      <w:r>
-        <w:t xml:space="preserve"> </w:t>
-      </w:r>
-      <w:r>
-        <w:t>типа</w:t>
-      </w:r>
-      <w:r>
-        <w:t xml:space="preserve"> </w:t>
-      </w:r>
-      <w:r>
-        <w:t>константы</w:t>
-      </w:r>
-      <w:r>
-        <w:t>;</w:t>
-      </w:r>
-    </w:p>
-    <w:p>
-      <w:pPr>
-        <w:pStyle w:val="ab"/>
-        <w:rPr>
-          <w:lang w:val="en-US"/>
-        </w:rPr>
-      </w:pPr>
-      <w:r>
-        <w:rPr>
-          <w:lang w:val="en-US"/>
-        </w:rPr>
-        <w:t>virtual</w:t>
-      </w:r>
-      <w:r>
-        <w:rPr>
-          <w:lang w:val="en-US"/>
-        </w:rPr>
-        <w:t xml:space="preserve"> </w:t>
-      </w:r>
-      <w:r>
-        <w:rPr>
-          <w:lang w:val="en-US"/>
-        </w:rPr>
-        <w:t>string</w:t>
-      </w:r>
-      <w:r>
-        <w:rPr>
-          <w:lang w:val="en-US"/>
-        </w:rPr>
-        <w:t xml:space="preserve"> </w:t>
-      </w:r>
-      <w:r>
-        <w:rPr>
-          <w:lang w:val="en-US"/>
-        </w:rPr>
-        <w:t>ToString</w:t>
-      </w:r>
-      <w:r>
-        <w:rPr>
-          <w:lang w:val="en-US"/>
-        </w:rPr>
-        <w:t>() = 0</w:t>
-      </w:r>
-      <w:r>
-        <w:rPr>
-          <w:lang w:val="en-US"/>
-        </w:rPr>
-        <w:t xml:space="preserve"> – </w:t>
-      </w:r>
-      <w:r>
-        <w:t>приведение</w:t>
-      </w:r>
-      <w:r>
-        <w:rPr>
-          <w:lang w:val="en-US"/>
-        </w:rPr>
-        <w:t xml:space="preserve"> </w:t>
-      </w:r>
-      <w:r>
-        <w:t>к</w:t>
-      </w:r>
-      <w:r>
-        <w:rPr>
-          <w:lang w:val="en-US"/>
-        </w:rPr>
-        <w:t xml:space="preserve"> </w:t>
-      </w:r>
-      <w:r>
-        <w:t>строке</w:t>
-      </w:r>
-      <w:r>
-        <w:rPr>
-          <w:lang w:val="en-US"/>
-        </w:rPr>
-        <w:t>.</w:t>
-      </w:r>
-    </w:p>
-    <w:p>
-      <w:pPr>
-        <w:pStyle w:val="ab"/>
-      </w:pPr>
-      <w:r>
-        <w:t>Также содержит виртуальный деструктор.</w:t>
-      </w:r>
-    </w:p>
-    <w:p>
-      <w:pPr>
-        <w:pStyle w:val="3"/>
-        <w:rPr>
-          <w:lang w:val="en-US"/>
-        </w:rPr>
-      </w:pPr>
-      <w:bookmarkStart w:id="9" w:name="_Toc97400869"/>
-      <w:r>
-        <w:rPr>
-          <w:lang w:val="en-US"/>
-        </w:rPr>
-        <w:t>CIntVariant</w:t>
+        <w:t>Error</w:t>
+      </w:r>
+      <w:r>
+        <w:t>_</w:t>
+      </w:r>
+      <w:r>
+        <w:rPr>
+          <w:lang w:val="en-US"/>
+        </w:rPr>
+        <w:t>e</w:t>
+      </w:r>
+      <w:r>
+        <w:t>075</w:t>
       </w:r>
       <w:r>
         <w:t xml:space="preserve">, </w:t>
@@ -2826,7 +4255,19 @@
         <w:rPr>
           <w:lang w:val="en-US"/>
         </w:rPr>
-        <w:t>CRealVariant</w:t>
+        <w:t>Error</w:t>
+      </w:r>
+      <w:r>
+        <w:t>_</w:t>
+      </w:r>
+      <w:r>
+        <w:rPr>
+          <w:lang w:val="en-US"/>
+        </w:rPr>
+        <w:t>e</w:t>
+      </w:r>
+      <w:r>
+        <w:t>077</w:t>
       </w:r>
       <w:r>
         <w:t xml:space="preserve">, </w:t>
@@ -2835,7 +4276,19 @@
         <w:rPr>
           <w:lang w:val="en-US"/>
         </w:rPr>
-        <w:t>CStringVariant</w:t>
+        <w:t>Error</w:t>
+      </w:r>
+      <w:r>
+        <w:t>_</w:t>
+      </w:r>
+      <w:r>
+        <w:rPr>
+          <w:lang w:val="en-US"/>
+        </w:rPr>
+        <w:t>e</w:t>
+      </w:r>
+      <w:r>
+        <w:t>086</w:t>
       </w:r>
       <w:r>
         <w:t xml:space="preserve">, </w:t>
@@ -2844,537 +4297,187 @@
         <w:rPr>
           <w:lang w:val="en-US"/>
         </w:rPr>
-        <w:t>CBooleanVariant</w:t>
-      </w:r>
-      <w:bookmarkEnd w:id="9"/>
-    </w:p>
-    <w:p>
-      <w:pPr>
-        <w:pStyle w:val="ab"/>
-      </w:pPr>
-      <w:r>
-        <w:rPr>
-          <w:lang w:val="en-US"/>
-        </w:rPr>
-        <w:t>CIntVariant</w:t>
-      </w:r>
-      <w:r>
-        <w:rPr>
-          <w:lang w:val="en-US"/>
-        </w:rPr>
+        <w:t>Error</w:t>
+      </w:r>
+      <w:r>
+        <w:t>_</w:t>
+      </w:r>
+      <w:r>
+        <w:rPr>
+          <w:lang w:val="en-US"/>
+        </w:rPr>
+        <w:t>e</w:t>
+      </w:r>
+      <w:r>
+        <w:t>201</w:t>
+      </w:r>
+      <w:r>
         <w:t xml:space="preserve">, </w:t>
       </w:r>
       <w:r>
         <w:rPr>
           <w:lang w:val="en-US"/>
         </w:rPr>
-        <w:t>CRealVariant</w:t>
-      </w:r>
-      <w:r>
-        <w:rPr>
-          <w:lang w:val="en-US"/>
-        </w:rPr>
+        <w:t>Error</w:t>
+      </w:r>
+      <w:r>
+        <w:t>_</w:t>
+      </w:r>
+      <w:r>
+        <w:rPr>
+          <w:lang w:val="en-US"/>
+        </w:rPr>
+        <w:t>e</w:t>
+      </w:r>
+      <w:r>
+        <w:t>203</w:t>
+      </w:r>
+      <w:r>
         <w:t xml:space="preserve">, </w:t>
       </w:r>
       <w:r>
         <w:rPr>
           <w:lang w:val="en-US"/>
         </w:rPr>
-        <w:t>CStringVariant</w:t>
-      </w:r>
-      <w:r>
-        <w:rPr>
-          <w:lang w:val="en-US"/>
-        </w:rPr>
+        <w:t>Error</w:t>
+      </w:r>
+      <w:r>
+        <w:t>_</w:t>
+      </w:r>
+      <w:r>
+        <w:rPr>
+          <w:lang w:val="en-US"/>
+        </w:rPr>
+        <w:t>e</w:t>
+      </w:r>
+      <w:r>
+        <w:t>206</w:t>
+      </w:r>
+      <w:r>
         <w:t xml:space="preserve">, </w:t>
       </w:r>
       <w:r>
         <w:rPr>
           <w:lang w:val="en-US"/>
         </w:rPr>
-        <w:t>CBooleanVariant</w:t>
-      </w:r>
-      <w:r>
-        <w:rPr>
-          <w:lang w:val="en-US"/>
-        </w:rPr>
-        <w:t xml:space="preserve"> </w:t>
-      </w:r>
-      <w:r>
-        <w:rPr>
-          <w:lang w:val="en-US"/>
-        </w:rPr>
-        <w:t xml:space="preserve">– </w:t>
-      </w:r>
-      <w:r>
-        <w:t>класс</w:t>
-      </w:r>
-      <w:r>
-        <w:t>ы</w:t>
-      </w:r>
-      <w:r>
-        <w:rPr>
-          <w:lang w:val="en-US"/>
-        </w:rPr>
-        <w:t xml:space="preserve"> </w:t>
-      </w:r>
-      <w:r>
-        <w:t>константы</w:t>
-      </w:r>
-      <w:r>
-        <w:rPr>
-          <w:lang w:val="en-US"/>
-        </w:rPr>
-        <w:t xml:space="preserve">, </w:t>
-      </w:r>
-      <w:r>
-        <w:t>явля</w:t>
-      </w:r>
-      <w:r>
-        <w:t>ю</w:t>
-      </w:r>
-      <w:r>
-        <w:t>тся</w:t>
-      </w:r>
-      <w:r>
-        <w:rPr>
-          <w:lang w:val="en-US"/>
-        </w:rPr>
-        <w:t xml:space="preserve"> </w:t>
-      </w:r>
-      <w:r>
-        <w:t>производным</w:t>
-      </w:r>
-      <w:r>
-        <w:rPr>
-          <w:lang w:val="en-US"/>
-        </w:rPr>
-        <w:t xml:space="preserve"> </w:t>
-      </w:r>
-      <w:r>
-        <w:t>от</w:t>
-      </w:r>
-      <w:r>
-        <w:rPr>
-          <w:lang w:val="en-US"/>
-        </w:rPr>
-        <w:t xml:space="preserve"> </w:t>
-      </w:r>
-      <w:r>
-        <w:rPr>
-          <w:lang w:val="en-US"/>
-        </w:rPr>
-        <w:t>CVariant</w:t>
-      </w:r>
-      <w:r>
-        <w:rPr>
-          <w:lang w:val="en-US"/>
-        </w:rPr>
-        <w:t>.</w:t>
-      </w:r>
-      <w:r>
-        <w:rPr>
-          <w:lang w:val="en-US"/>
-        </w:rPr>
-        <w:t xml:space="preserve"> </w:t>
-      </w:r>
-      <w:r>
-        <w:t>Содерж</w:t>
-      </w:r>
-      <w:r>
-        <w:t>а</w:t>
-      </w:r>
-      <w:r>
-        <w:t>т поле значения константы.</w:t>
-      </w:r>
-    </w:p>
-    <w:p>
-      <w:pPr>
-        <w:pStyle w:val="ab"/>
-      </w:pPr>
-      <w:r>
-        <w:t>Открытые</w:t>
-      </w:r>
-      <w:r>
-        <w:t xml:space="preserve"> </w:t>
-      </w:r>
-      <w:r>
-        <w:t>методы</w:t>
-      </w:r>
-      <w:r>
-        <w:t>:</w:t>
-      </w:r>
-    </w:p>
-    <w:p>
-      <w:pPr>
-        <w:pStyle w:val="ab"/>
-      </w:pPr>
-      <w:r>
-        <w:rPr>
-          <w:lang w:val="en-US"/>
-        </w:rPr>
-        <w:t>Get</w:t>
-      </w:r>
-      <w:r>
-        <w:rPr>
-          <w:lang w:val="en-US"/>
-        </w:rPr>
-        <w:t>Value</w:t>
-      </w:r>
-      <w:r>
-        <w:t xml:space="preserve">() – </w:t>
-      </w:r>
-      <w:r>
-        <w:t>получение</w:t>
-      </w:r>
-      <w:r>
-        <w:t xml:space="preserve"> </w:t>
-      </w:r>
-      <w:r>
-        <w:t>значения</w:t>
-      </w:r>
-      <w:r>
-        <w:t>;</w:t>
-      </w:r>
-    </w:p>
-    <w:p>
-      <w:pPr>
-        <w:pStyle w:val="ab"/>
-      </w:pPr>
-      <w:r>
-        <w:rPr>
-          <w:lang w:val="en-US"/>
-        </w:rPr>
-        <w:t>string</w:t>
-      </w:r>
-      <w:r>
-        <w:t xml:space="preserve"> </w:t>
-      </w:r>
-      <w:r>
-        <w:rPr>
-          <w:lang w:val="en-US"/>
-        </w:rPr>
-        <w:t>ToString</w:t>
-      </w:r>
-      <w:r>
-        <w:t>()</w:t>
-      </w:r>
-      <w:r>
-        <w:t xml:space="preserve"> </w:t>
-      </w:r>
-      <w:r>
-        <w:t>–</w:t>
-      </w:r>
-      <w:r>
-        <w:t xml:space="preserve"> </w:t>
-      </w:r>
-      <w:r>
-        <w:t xml:space="preserve">переопределенный метод </w:t>
-      </w:r>
-      <w:r>
-        <w:t>приведени</w:t>
-      </w:r>
-      <w:r>
-        <w:t>я</w:t>
-      </w:r>
-      <w:r>
-        <w:t xml:space="preserve"> </w:t>
-      </w:r>
-      <w:r>
-        <w:t>к</w:t>
-      </w:r>
-      <w:r>
-        <w:t xml:space="preserve"> </w:t>
-      </w:r>
-      <w:r>
-        <w:t>строке</w:t>
-      </w:r>
-      <w:r>
-        <w:t>.</w:t>
-      </w:r>
-    </w:p>
-    <w:p>
-      <w:pPr>
-        <w:pStyle w:val="3"/>
-      </w:pPr>
-      <w:bookmarkStart w:id="10" w:name="_Toc97400870"/>
-      <w:r>
-        <w:rPr>
-          <w:lang w:val="en-US"/>
-        </w:rPr>
-        <w:t>CIdentToken</w:t>
-      </w:r>
-      <w:bookmarkEnd w:id="10"/>
-    </w:p>
-    <w:p>
-      <w:pPr>
-        <w:pStyle w:val="ab"/>
-      </w:pPr>
-      <w:r>
-        <w:rPr>
-          <w:lang w:val="en-US"/>
-        </w:rPr>
-        <w:t>CIdentToken</w:t>
-      </w:r>
-      <w:r>
-        <w:t xml:space="preserve"> </w:t>
-      </w:r>
-      <w:r>
-        <w:t>–</w:t>
-      </w:r>
-      <w:r>
-        <w:t xml:space="preserve"> </w:t>
-      </w:r>
-      <w:r>
-        <w:t>класс токена</w:t>
-      </w:r>
-      <w:r>
-        <w:t xml:space="preserve"> </w:t>
-      </w:r>
-      <w:r>
-        <w:t xml:space="preserve">идентификатора, является производным от </w:t>
-      </w:r>
-      <w:r>
-        <w:rPr>
-          <w:lang w:val="en-US"/>
-        </w:rPr>
-        <w:t>CToken</w:t>
-      </w:r>
-      <w:r>
-        <w:t>.</w:t>
-      </w:r>
-      <w:r>
-        <w:t xml:space="preserve"> </w:t>
-      </w:r>
-      <w:r>
-        <w:t xml:space="preserve">Включает в себя имя идентификатора. Содержит переопределенный метод </w:t>
-      </w:r>
-      <w:r>
-        <w:rPr>
-          <w:lang w:val="en-US"/>
-        </w:rPr>
-        <w:t>ToString</w:t>
-      </w:r>
-      <w:r>
-        <w:t>()</w:t>
-      </w:r>
-      <w:r>
-        <w:t>.</w:t>
-      </w:r>
-    </w:p>
-    <w:p>
-      <w:pPr>
-        <w:pStyle w:val="3"/>
-      </w:pPr>
-      <w:bookmarkStart w:id="11" w:name="_Toc97400871"/>
-      <w:r>
-        <w:rPr>
-          <w:lang w:val="en-US"/>
-        </w:rPr>
-        <w:t>CKeyWordToken</w:t>
-      </w:r>
-      <w:bookmarkEnd w:id="11"/>
-    </w:p>
-    <w:p>
-      <w:pPr>
-        <w:pStyle w:val="ab"/>
-      </w:pPr>
-      <w:r>
-        <w:t>CKeyWordToken</w:t>
-      </w:r>
-      <w:r>
-        <w:t xml:space="preserve"> </w:t>
-      </w:r>
-      <w:r>
-        <w:t>– класс токена</w:t>
-      </w:r>
-      <w:r>
-        <w:t xml:space="preserve"> ключевого слова</w:t>
-      </w:r>
-      <w:r>
-        <w:t>, является производным от CToken. Включает в себя</w:t>
-      </w:r>
-      <w:r>
-        <w:t xml:space="preserve"> поле ключевого слова перечисления </w:t>
-      </w:r>
-      <w:r>
-        <w:t>EKeyWordType</w:t>
-      </w:r>
-      <w:r>
-        <w:t xml:space="preserve">, которое содержит элементы для всех возможных ключевых слов языка </w:t>
-      </w:r>
-      <w:r>
-        <w:rPr>
-          <w:lang w:val="en-US"/>
-        </w:rPr>
-        <w:t>Pascal</w:t>
-      </w:r>
-      <w:r>
-        <w:t xml:space="preserve">. </w:t>
-      </w:r>
-    </w:p>
-    <w:p>
-      <w:pPr>
-        <w:pStyle w:val="ab"/>
-      </w:pPr>
-      <w:r>
-        <w:t>Открытые</w:t>
-      </w:r>
-      <w:r>
-        <w:t xml:space="preserve"> </w:t>
-      </w:r>
-      <w:r>
-        <w:t>методы</w:t>
-      </w:r>
-      <w:r>
-        <w:t>:</w:t>
-      </w:r>
-    </w:p>
-    <w:p>
-      <w:pPr>
-        <w:pStyle w:val="ab"/>
-      </w:pPr>
-      <w:r>
-        <w:rPr>
-          <w:lang w:val="en-US"/>
-        </w:rPr>
-        <w:t>EKeyWordType</w:t>
-      </w:r>
-      <w:r>
-        <w:t xml:space="preserve"> </w:t>
-      </w:r>
-      <w:r>
-        <w:rPr>
-          <w:lang w:val="en-US"/>
-        </w:rPr>
-        <w:t>GetKeyWordType</w:t>
-      </w:r>
-      <w:r>
-        <w:t xml:space="preserve"> </w:t>
-      </w:r>
-      <w:r>
-        <w:t xml:space="preserve">() – </w:t>
-      </w:r>
-      <w:r>
-        <w:t>получение</w:t>
-      </w:r>
-      <w:r>
-        <w:t xml:space="preserve"> типа ключевого слова</w:t>
-      </w:r>
-      <w:r>
-        <w:t>;</w:t>
-      </w:r>
-    </w:p>
-    <w:p>
-      <w:pPr>
-        <w:pStyle w:val="ab"/>
-      </w:pPr>
-      <w:r>
-        <w:rPr>
-          <w:lang w:val="en-US"/>
-        </w:rPr>
-        <w:t>string</w:t>
-      </w:r>
-      <w:r>
-        <w:t xml:space="preserve"> </w:t>
-      </w:r>
-      <w:r>
-        <w:rPr>
-          <w:lang w:val="en-US"/>
-        </w:rPr>
-        <w:t>ToString</w:t>
-      </w:r>
-      <w:r>
-        <w:t>() –</w:t>
-      </w:r>
-      <w:r>
-        <w:t xml:space="preserve"> переопределенный метод приведения</w:t>
-      </w:r>
-      <w:r>
-        <w:t xml:space="preserve"> </w:t>
-      </w:r>
-      <w:r>
-        <w:t>к</w:t>
-      </w:r>
-      <w:r>
-        <w:t xml:space="preserve"> </w:t>
-      </w:r>
-      <w:r>
-        <w:t>строке</w:t>
-      </w:r>
-      <w:r>
-        <w:t>.</w:t>
-      </w:r>
-    </w:p>
-    <w:p>
-      <w:pPr>
-        <w:pStyle w:val="3"/>
-      </w:pPr>
-      <w:bookmarkStart w:id="12" w:name="_Toc97400872"/>
-      <w:r>
-        <w:rPr>
-          <w:lang w:val="en-US"/>
-        </w:rPr>
-        <w:t>CEmptyToken</w:t>
-      </w:r>
-      <w:bookmarkEnd w:id="12"/>
-    </w:p>
-    <w:p>
-      <w:pPr>
-        <w:pStyle w:val="ab"/>
-      </w:pPr>
-      <w:r>
-        <w:rPr>
-          <w:lang w:val="en-US"/>
-        </w:rPr>
-        <w:t>CEmptyToken</w:t>
-      </w:r>
-      <w:r>
-        <w:t xml:space="preserve"> </w:t>
-      </w:r>
-      <w:r>
-        <w:t>– класс</w:t>
-      </w:r>
-      <w:r>
-        <w:t xml:space="preserve"> отсутствия токена</w:t>
-      </w:r>
-      <w:r>
-        <w:t>, является производным от CToken.</w:t>
-      </w:r>
-    </w:p>
-    <w:p>
-      <w:pPr>
-        <w:pStyle w:val="ab"/>
-      </w:pPr>
-      <w:r>
-        <w:t xml:space="preserve">Необходим в тех ситуациях, когда вернуть токен другого типа не удается: окончание </w:t>
-      </w:r>
-      <w:r>
-        <w:t>потока ввода</w:t>
-      </w:r>
-      <w:r>
-        <w:t>, при наличии в нем комментариев</w:t>
-      </w:r>
-      <w:r>
-        <w:t>.</w:t>
-      </w:r>
-      <w:r>
-        <w:t xml:space="preserve"> Содержит переопределенный метод </w:t>
-      </w:r>
-      <w:r>
-        <w:rPr>
-          <w:lang w:val="en-US"/>
-        </w:rPr>
-        <w:t>ToString</w:t>
-      </w:r>
-      <w:r>
-        <w:t>().</w:t>
-      </w:r>
-    </w:p>
-    <w:p>
-      <w:pPr>
-        <w:pStyle w:val="ab"/>
-      </w:pPr>
+        <w:t>Error</w:t>
+      </w:r>
+      <w:r>
+        <w:t>_</w:t>
+      </w:r>
+      <w:r>
+        <w:rPr>
+          <w:lang w:val="en-US"/>
+        </w:rPr>
+        <w:t>e</w:t>
+      </w:r>
+      <w:r>
+        <w:t>207</w:t>
+      </w:r>
+      <w:r>
+        <w:t xml:space="preserve"> </w:t>
+      </w:r>
+      <w:r>
+        <w:t>проверяют</w:t>
+      </w:r>
+      <w:r>
+        <w:t xml:space="preserve"> </w:t>
+      </w:r>
+      <w:r>
+        <w:t>содержимое</w:t>
+      </w:r>
+      <w:r>
+        <w:t xml:space="preserve"> </w:t>
+      </w:r>
+      <w:r>
+        <w:t>потока</w:t>
+      </w:r>
+      <w:r>
+        <w:t xml:space="preserve"> </w:t>
+      </w:r>
+      <w:r>
+        <w:t>вывода</w:t>
+      </w:r>
+      <w:r>
+        <w:t xml:space="preserve"> </w:t>
+      </w:r>
+      <w:r>
+        <w:t>при</w:t>
+      </w:r>
+      <w:r>
+        <w:t xml:space="preserve"> </w:t>
+      </w:r>
+      <w:r>
+        <w:t xml:space="preserve">получении </w:t>
+      </w:r>
+      <w:r>
+        <w:t>соответствующей лексической</w:t>
+      </w:r>
+      <w:r>
+        <w:t xml:space="preserve"> ошибки.</w:t>
+      </w:r>
+    </w:p>
+    <w:p>
+      <w:pPr>
+        <w:pStyle w:val="ac"/>
+      </w:pPr>
+      <w:r>
+        <w:drawing>
+          <wp:inline distT="0" distB="0" distL="0" distR="0" wp14:anchorId="0732D4E9" wp14:editId="441EB2E7">
+            <wp:extent cx="3019846" cy="3105583"/>
+            <wp:effectExtent l="0" t="0" r="9525" b="0"/>
+            <wp:docPr id="2" name="Рисунок 2"/>
+            <wp:cNvGraphicFramePr>
+              <a:graphicFrameLocks xmlns:a="http://schemas.openxmlformats.org/drawingml/2006/main" noChangeAspect="1"/>
+            </wp:cNvGraphicFramePr>
+            <a:graphic xmlns:a="http://schemas.openxmlformats.org/drawingml/2006/main">
+              <a:graphicData uri="http://schemas.openxmlformats.org/drawingml/2006/picture">
+                <pic:pic xmlns:pic="http://schemas.openxmlformats.org/drawingml/2006/picture">
+                  <pic:nvPicPr>
+                    <pic:cNvPr id="1" name=""/>
+                    <pic:cNvPicPr/>
+                  </pic:nvPicPr>
+                  <pic:blipFill>
+                    <a:blip r:embed="rId6"/>
+                    <a:stretch>
+                      <a:fillRect/>
+                    </a:stretch>
+                  </pic:blipFill>
+                  <pic:spPr>
+                    <a:xfrm>
+                      <a:off x="0" y="0"/>
+                      <a:ext cx="3019846" cy="3105583"/>
+                    </a:xfrm>
+                    <a:prstGeom prst="rect">
+                      <a:avLst/>
+                    </a:prstGeom>
+                  </pic:spPr>
+                </pic:pic>
+              </a:graphicData>
+            </a:graphic>
+          </wp:inline>
+        </w:drawing>
+      </w:r>
+    </w:p>
+    <w:p>
+      <w:pPr>
+        <w:pStyle w:val="ad"/>
+      </w:pPr>
+      <w:r>
+        <w:t xml:space="preserve">Результат выполнения тестов класса </w:t>
+      </w:r>
+      <w:r>
+        <w:rPr>
+          <w:lang w:val="en-US"/>
+        </w:rPr>
+        <w:t>Lexer</w:t>
+      </w:r>
+      <w:r>
+        <w:rPr>
+          <w:lang w:val="en-US"/>
+        </w:rPr>
+        <w:t>UnitTest</w:t>
+      </w:r>
     </w:p>
     <w:sectPr>
       <w:pgSz w:w="11906" w:h="16838"/>

</xml_diff>